<commit_message>
Updated screenshots to better show successfully compiled SQL
</commit_message>
<xml_diff>
--- a/C170/docs/C170 Project.docx
+++ b/C170/docs/C170 Project.docx
@@ -10964,10 +10964,10 @@
           <w:noProof/>
         </w:rPr>
         <w:drawing>
-          <wp:inline distT="0" distB="0" distL="0" distR="0" wp14:anchorId="605012C9" wp14:editId="7C978A4A">
-            <wp:extent cx="2295525" cy="3590925"/>
-            <wp:effectExtent l="0" t="0" r="9525" b="9525"/>
-            <wp:docPr id="10" name="Picture 10"/>
+          <wp:inline distT="0" distB="0" distL="0" distR="0" wp14:anchorId="43003C53" wp14:editId="4214E787">
+            <wp:extent cx="4457700" cy="3581400"/>
+            <wp:effectExtent l="0" t="0" r="0" b="0"/>
+            <wp:docPr id="12" name="Picture 12"/>
             <wp:cNvGraphicFramePr>
               <a:graphicFrameLocks xmlns:a="http://schemas.openxmlformats.org/drawingml/2006/main" noChangeAspect="1"/>
             </wp:cNvGraphicFramePr>
@@ -10987,7 +10987,7 @@
                   <pic:spPr>
                     <a:xfrm>
                       <a:off x="0" y="0"/>
-                      <a:ext cx="2295525" cy="3590925"/>
+                      <a:ext cx="4457700" cy="3581400"/>
                     </a:xfrm>
                     <a:prstGeom prst="rect">
                       <a:avLst/>
@@ -11000,668 +11000,17 @@
         </w:drawing>
       </w:r>
     </w:p>
-    <w:p>
-      <w:r>
-        <w:t>I have included a screenshot from my instance of SQL Management Studio that shows the tables within my C170 database. The tables will only display if the SQL behind them (SQL can be found in 1c of this file) was successfully run.</w:t>
-      </w:r>
-    </w:p>
-    <w:p>
-      <w:pPr>
-        <w:pStyle w:val="Heading1"/>
-      </w:pPr>
-      <w:r>
-        <w:t>Part D Customer View</w:t>
-      </w:r>
-    </w:p>
-    <w:p>
-      <w:pPr>
-        <w:pStyle w:val="Heading2"/>
-      </w:pPr>
-      <w:r>
-        <w:t>SQL Code</w:t>
-      </w:r>
-    </w:p>
-    <w:p>
-      <w:pPr>
-        <w:autoSpaceDE w:val="0"/>
-        <w:autoSpaceDN w:val="0"/>
-        <w:adjustRightInd w:val="0"/>
-        <w:spacing w:after="0" w:line="240" w:lineRule="auto"/>
-        <w:rPr>
-          <w:rFonts w:ascii="Consolas" w:hAnsi="Consolas" w:cs="Consolas"/>
-          <w:color w:val="000000"/>
-          <w:sz w:val="19"/>
-          <w:szCs w:val="19"/>
-        </w:rPr>
-      </w:pPr>
-      <w:r>
-        <w:rPr>
-          <w:rFonts w:ascii="Consolas" w:hAnsi="Consolas" w:cs="Consolas"/>
-          <w:color w:val="0000FF"/>
-          <w:sz w:val="19"/>
-          <w:szCs w:val="19"/>
-        </w:rPr>
-        <w:t>CREATE</w:t>
-      </w:r>
-      <w:r>
-        <w:rPr>
-          <w:rFonts w:ascii="Consolas" w:hAnsi="Consolas" w:cs="Consolas"/>
-          <w:color w:val="000000"/>
-          <w:sz w:val="19"/>
-          <w:szCs w:val="19"/>
-        </w:rPr>
-        <w:t xml:space="preserve"> </w:t>
-      </w:r>
-      <w:r>
-        <w:rPr>
-          <w:rFonts w:ascii="Consolas" w:hAnsi="Consolas" w:cs="Consolas"/>
-          <w:color w:val="0000FF"/>
-          <w:sz w:val="19"/>
-          <w:szCs w:val="19"/>
-        </w:rPr>
-        <w:t>VIEW</w:t>
-      </w:r>
-      <w:r>
-        <w:rPr>
-          <w:rFonts w:ascii="Consolas" w:hAnsi="Consolas" w:cs="Consolas"/>
-          <w:color w:val="000000"/>
-          <w:sz w:val="19"/>
-          <w:szCs w:val="19"/>
-        </w:rPr>
-        <w:t xml:space="preserve"> [</w:t>
-      </w:r>
-      <w:proofErr w:type="spellStart"/>
-      <w:r>
-        <w:rPr>
-          <w:rFonts w:ascii="Consolas" w:hAnsi="Consolas" w:cs="Consolas"/>
-          <w:color w:val="000000"/>
-          <w:sz w:val="19"/>
-          <w:szCs w:val="19"/>
-        </w:rPr>
-        <w:t>dbo</w:t>
-      </w:r>
-      <w:proofErr w:type="spellEnd"/>
-      <w:proofErr w:type="gramStart"/>
-      <w:r>
-        <w:rPr>
-          <w:rFonts w:ascii="Consolas" w:hAnsi="Consolas" w:cs="Consolas"/>
-          <w:color w:val="000000"/>
-          <w:sz w:val="19"/>
-          <w:szCs w:val="19"/>
-        </w:rPr>
-        <w:t>]</w:t>
-      </w:r>
-      <w:r>
-        <w:rPr>
-          <w:rFonts w:ascii="Consolas" w:hAnsi="Consolas" w:cs="Consolas"/>
-          <w:color w:val="808080"/>
-          <w:sz w:val="19"/>
-          <w:szCs w:val="19"/>
-        </w:rPr>
-        <w:t>.</w:t>
-      </w:r>
-      <w:r>
-        <w:rPr>
-          <w:rFonts w:ascii="Consolas" w:hAnsi="Consolas" w:cs="Consolas"/>
-          <w:color w:val="000000"/>
-          <w:sz w:val="19"/>
-          <w:szCs w:val="19"/>
-        </w:rPr>
-        <w:t>[</w:t>
-      </w:r>
-      <w:proofErr w:type="spellStart"/>
-      <w:proofErr w:type="gramEnd"/>
-      <w:r>
-        <w:rPr>
-          <w:rFonts w:ascii="Consolas" w:hAnsi="Consolas" w:cs="Consolas"/>
-          <w:color w:val="000000"/>
-          <w:sz w:val="19"/>
-          <w:szCs w:val="19"/>
-        </w:rPr>
-        <w:t>vw_Customer</w:t>
-      </w:r>
-      <w:proofErr w:type="spellEnd"/>
-      <w:r>
-        <w:rPr>
-          <w:rFonts w:ascii="Consolas" w:hAnsi="Consolas" w:cs="Consolas"/>
-          <w:color w:val="000000"/>
-          <w:sz w:val="19"/>
-          <w:szCs w:val="19"/>
-        </w:rPr>
-        <w:t xml:space="preserve">] </w:t>
-      </w:r>
-      <w:r>
-        <w:rPr>
-          <w:rFonts w:ascii="Consolas" w:hAnsi="Consolas" w:cs="Consolas"/>
-          <w:color w:val="0000FF"/>
-          <w:sz w:val="19"/>
-          <w:szCs w:val="19"/>
-        </w:rPr>
-        <w:t>AS</w:t>
-      </w:r>
-      <w:r>
-        <w:rPr>
-          <w:rFonts w:ascii="Consolas" w:hAnsi="Consolas" w:cs="Consolas"/>
-          <w:color w:val="000000"/>
-          <w:sz w:val="19"/>
-          <w:szCs w:val="19"/>
-        </w:rPr>
-        <w:t xml:space="preserve"> </w:t>
-      </w:r>
-    </w:p>
-    <w:p>
-      <w:pPr>
-        <w:autoSpaceDE w:val="0"/>
-        <w:autoSpaceDN w:val="0"/>
-        <w:adjustRightInd w:val="0"/>
-        <w:spacing w:after="0" w:line="240" w:lineRule="auto"/>
-        <w:rPr>
-          <w:rFonts w:ascii="Consolas" w:hAnsi="Consolas" w:cs="Consolas"/>
-          <w:color w:val="000000"/>
-          <w:sz w:val="19"/>
-          <w:szCs w:val="19"/>
-        </w:rPr>
-      </w:pPr>
-      <w:r>
-        <w:rPr>
-          <w:rFonts w:ascii="Consolas" w:hAnsi="Consolas" w:cs="Consolas"/>
-          <w:color w:val="000000"/>
-          <w:sz w:val="19"/>
-          <w:szCs w:val="19"/>
-        </w:rPr>
-        <w:tab/>
-      </w:r>
-      <w:r>
-        <w:rPr>
-          <w:rFonts w:ascii="Consolas" w:hAnsi="Consolas" w:cs="Consolas"/>
-          <w:color w:val="0000FF"/>
-          <w:sz w:val="19"/>
-          <w:szCs w:val="19"/>
-        </w:rPr>
-        <w:t>SELECT</w:t>
-      </w:r>
-      <w:r>
-        <w:rPr>
-          <w:rFonts w:ascii="Consolas" w:hAnsi="Consolas" w:cs="Consolas"/>
-          <w:color w:val="000000"/>
-          <w:sz w:val="19"/>
-          <w:szCs w:val="19"/>
-        </w:rPr>
-        <w:t xml:space="preserve"> </w:t>
-      </w:r>
-      <w:proofErr w:type="gramStart"/>
-      <w:r>
-        <w:rPr>
-          <w:rFonts w:ascii="Consolas" w:hAnsi="Consolas" w:cs="Consolas"/>
-          <w:color w:val="FF00FF"/>
-          <w:sz w:val="19"/>
-          <w:szCs w:val="19"/>
-        </w:rPr>
-        <w:t>CONCAT</w:t>
-      </w:r>
-      <w:r>
-        <w:rPr>
-          <w:rFonts w:ascii="Consolas" w:hAnsi="Consolas" w:cs="Consolas"/>
-          <w:color w:val="808080"/>
-          <w:sz w:val="19"/>
-          <w:szCs w:val="19"/>
-        </w:rPr>
-        <w:t>(</w:t>
-      </w:r>
-      <w:proofErr w:type="gramEnd"/>
-      <w:r>
-        <w:rPr>
-          <w:rFonts w:ascii="Consolas" w:hAnsi="Consolas" w:cs="Consolas"/>
-          <w:color w:val="000000"/>
-          <w:sz w:val="19"/>
-          <w:szCs w:val="19"/>
-        </w:rPr>
-        <w:t>FirstName</w:t>
-      </w:r>
-      <w:r>
-        <w:rPr>
-          <w:rFonts w:ascii="Consolas" w:hAnsi="Consolas" w:cs="Consolas"/>
-          <w:color w:val="808080"/>
-          <w:sz w:val="19"/>
-          <w:szCs w:val="19"/>
-        </w:rPr>
-        <w:t>,</w:t>
-      </w:r>
-      <w:r>
-        <w:rPr>
-          <w:rFonts w:ascii="Consolas" w:hAnsi="Consolas" w:cs="Consolas"/>
-          <w:color w:val="000000"/>
-          <w:sz w:val="19"/>
-          <w:szCs w:val="19"/>
-        </w:rPr>
-        <w:t xml:space="preserve"> </w:t>
-      </w:r>
-      <w:r>
-        <w:rPr>
-          <w:rFonts w:ascii="Consolas" w:hAnsi="Consolas" w:cs="Consolas"/>
-          <w:color w:val="FF0000"/>
-          <w:sz w:val="19"/>
-          <w:szCs w:val="19"/>
-        </w:rPr>
-        <w:t>' '</w:t>
-      </w:r>
-      <w:r>
-        <w:rPr>
-          <w:rFonts w:ascii="Consolas" w:hAnsi="Consolas" w:cs="Consolas"/>
-          <w:color w:val="808080"/>
-          <w:sz w:val="19"/>
-          <w:szCs w:val="19"/>
-        </w:rPr>
-        <w:t>,</w:t>
-      </w:r>
-      <w:r>
-        <w:rPr>
-          <w:rFonts w:ascii="Consolas" w:hAnsi="Consolas" w:cs="Consolas"/>
-          <w:color w:val="000000"/>
-          <w:sz w:val="19"/>
-          <w:szCs w:val="19"/>
-        </w:rPr>
-        <w:t xml:space="preserve"> </w:t>
-      </w:r>
-      <w:proofErr w:type="spellStart"/>
-      <w:r>
-        <w:rPr>
-          <w:rFonts w:ascii="Consolas" w:hAnsi="Consolas" w:cs="Consolas"/>
-          <w:color w:val="000000"/>
-          <w:sz w:val="19"/>
-          <w:szCs w:val="19"/>
-        </w:rPr>
-        <w:t>LastName</w:t>
-      </w:r>
-      <w:proofErr w:type="spellEnd"/>
-      <w:r>
-        <w:rPr>
-          <w:rFonts w:ascii="Consolas" w:hAnsi="Consolas" w:cs="Consolas"/>
-          <w:color w:val="808080"/>
-          <w:sz w:val="19"/>
-          <w:szCs w:val="19"/>
-        </w:rPr>
-        <w:t>)</w:t>
-      </w:r>
-      <w:r>
-        <w:rPr>
-          <w:rFonts w:ascii="Consolas" w:hAnsi="Consolas" w:cs="Consolas"/>
-          <w:color w:val="000000"/>
-          <w:sz w:val="19"/>
-          <w:szCs w:val="19"/>
-        </w:rPr>
-        <w:t xml:space="preserve"> </w:t>
-      </w:r>
-      <w:r>
-        <w:rPr>
-          <w:rFonts w:ascii="Consolas" w:hAnsi="Consolas" w:cs="Consolas"/>
-          <w:color w:val="0000FF"/>
-          <w:sz w:val="19"/>
-          <w:szCs w:val="19"/>
-        </w:rPr>
-        <w:t>AS</w:t>
-      </w:r>
-      <w:r>
-        <w:rPr>
-          <w:rFonts w:ascii="Consolas" w:hAnsi="Consolas" w:cs="Consolas"/>
-          <w:color w:val="000000"/>
-          <w:sz w:val="19"/>
-          <w:szCs w:val="19"/>
-        </w:rPr>
-        <w:t xml:space="preserve"> </w:t>
-      </w:r>
-      <w:r>
-        <w:rPr>
-          <w:rFonts w:ascii="Consolas" w:hAnsi="Consolas" w:cs="Consolas"/>
-          <w:color w:val="0000FF"/>
-          <w:sz w:val="19"/>
-          <w:szCs w:val="19"/>
-        </w:rPr>
-        <w:t>Name</w:t>
-      </w:r>
-      <w:r>
-        <w:rPr>
-          <w:rFonts w:ascii="Consolas" w:hAnsi="Consolas" w:cs="Consolas"/>
-          <w:color w:val="808080"/>
-          <w:sz w:val="19"/>
-          <w:szCs w:val="19"/>
-        </w:rPr>
-        <w:t>,</w:t>
-      </w:r>
-      <w:r>
-        <w:rPr>
-          <w:rFonts w:ascii="Consolas" w:hAnsi="Consolas" w:cs="Consolas"/>
-          <w:color w:val="000000"/>
-          <w:sz w:val="19"/>
-          <w:szCs w:val="19"/>
-        </w:rPr>
-        <w:t xml:space="preserve"> </w:t>
-      </w:r>
-      <w:proofErr w:type="spellStart"/>
-      <w:r>
-        <w:rPr>
-          <w:rFonts w:ascii="Consolas" w:hAnsi="Consolas" w:cs="Consolas"/>
-          <w:color w:val="000000"/>
-          <w:sz w:val="19"/>
-          <w:szCs w:val="19"/>
-        </w:rPr>
-        <w:t>LastName</w:t>
-      </w:r>
-      <w:proofErr w:type="spellEnd"/>
-      <w:r>
-        <w:rPr>
-          <w:rFonts w:ascii="Consolas" w:hAnsi="Consolas" w:cs="Consolas"/>
-          <w:color w:val="808080"/>
-          <w:sz w:val="19"/>
-          <w:szCs w:val="19"/>
-        </w:rPr>
-        <w:t>,</w:t>
-      </w:r>
-      <w:r>
-        <w:rPr>
-          <w:rFonts w:ascii="Consolas" w:hAnsi="Consolas" w:cs="Consolas"/>
-          <w:color w:val="000000"/>
-          <w:sz w:val="19"/>
-          <w:szCs w:val="19"/>
-        </w:rPr>
-        <w:t xml:space="preserve"> </w:t>
-      </w:r>
-      <w:proofErr w:type="spellStart"/>
-      <w:r>
-        <w:rPr>
-          <w:rFonts w:ascii="Consolas" w:hAnsi="Consolas" w:cs="Consolas"/>
-          <w:color w:val="000000"/>
-          <w:sz w:val="19"/>
-          <w:szCs w:val="19"/>
-        </w:rPr>
-        <w:t>Firstname</w:t>
-      </w:r>
-      <w:proofErr w:type="spellEnd"/>
-      <w:r>
-        <w:rPr>
-          <w:rFonts w:ascii="Consolas" w:hAnsi="Consolas" w:cs="Consolas"/>
-          <w:color w:val="808080"/>
-          <w:sz w:val="19"/>
-          <w:szCs w:val="19"/>
-        </w:rPr>
-        <w:t>,</w:t>
-      </w:r>
-      <w:r>
-        <w:rPr>
-          <w:rFonts w:ascii="Consolas" w:hAnsi="Consolas" w:cs="Consolas"/>
-          <w:color w:val="000000"/>
-          <w:sz w:val="19"/>
-          <w:szCs w:val="19"/>
-        </w:rPr>
-        <w:t xml:space="preserve"> </w:t>
-      </w:r>
-      <w:proofErr w:type="spellStart"/>
-      <w:r>
-        <w:rPr>
-          <w:rFonts w:ascii="Consolas" w:hAnsi="Consolas" w:cs="Consolas"/>
-          <w:color w:val="000000"/>
-          <w:sz w:val="19"/>
-          <w:szCs w:val="19"/>
-        </w:rPr>
-        <w:t>MiddleName</w:t>
-      </w:r>
-      <w:proofErr w:type="spellEnd"/>
-      <w:r>
-        <w:rPr>
-          <w:rFonts w:ascii="Consolas" w:hAnsi="Consolas" w:cs="Consolas"/>
-          <w:color w:val="808080"/>
-          <w:sz w:val="19"/>
-          <w:szCs w:val="19"/>
-        </w:rPr>
-        <w:t>,</w:t>
-      </w:r>
-      <w:r>
-        <w:rPr>
-          <w:rFonts w:ascii="Consolas" w:hAnsi="Consolas" w:cs="Consolas"/>
-          <w:color w:val="000000"/>
-          <w:sz w:val="19"/>
-          <w:szCs w:val="19"/>
-        </w:rPr>
-        <w:t xml:space="preserve"> Address1</w:t>
-      </w:r>
-      <w:r>
-        <w:rPr>
-          <w:rFonts w:ascii="Consolas" w:hAnsi="Consolas" w:cs="Consolas"/>
-          <w:color w:val="808080"/>
-          <w:sz w:val="19"/>
-          <w:szCs w:val="19"/>
-        </w:rPr>
-        <w:t>,</w:t>
-      </w:r>
-      <w:r>
-        <w:rPr>
-          <w:rFonts w:ascii="Consolas" w:hAnsi="Consolas" w:cs="Consolas"/>
-          <w:color w:val="000000"/>
-          <w:sz w:val="19"/>
-          <w:szCs w:val="19"/>
-        </w:rPr>
-        <w:t xml:space="preserve"> Address2</w:t>
-      </w:r>
-      <w:r>
-        <w:rPr>
-          <w:rFonts w:ascii="Consolas" w:hAnsi="Consolas" w:cs="Consolas"/>
-          <w:color w:val="808080"/>
-          <w:sz w:val="19"/>
-          <w:szCs w:val="19"/>
-        </w:rPr>
-        <w:t>,</w:t>
-      </w:r>
-      <w:r>
-        <w:rPr>
-          <w:rFonts w:ascii="Consolas" w:hAnsi="Consolas" w:cs="Consolas"/>
-          <w:color w:val="000000"/>
-          <w:sz w:val="19"/>
-          <w:szCs w:val="19"/>
-        </w:rPr>
-        <w:t xml:space="preserve"> City</w:t>
-      </w:r>
-      <w:r>
-        <w:rPr>
-          <w:rFonts w:ascii="Consolas" w:hAnsi="Consolas" w:cs="Consolas"/>
-          <w:color w:val="808080"/>
-          <w:sz w:val="19"/>
-          <w:szCs w:val="19"/>
-        </w:rPr>
-        <w:t>,</w:t>
-      </w:r>
-      <w:r>
-        <w:rPr>
-          <w:rFonts w:ascii="Consolas" w:hAnsi="Consolas" w:cs="Consolas"/>
-          <w:color w:val="000000"/>
-          <w:sz w:val="19"/>
-          <w:szCs w:val="19"/>
-        </w:rPr>
-        <w:t xml:space="preserve"> </w:t>
-      </w:r>
-      <w:r>
-        <w:rPr>
-          <w:rFonts w:ascii="Consolas" w:hAnsi="Consolas" w:cs="Consolas"/>
-          <w:color w:val="0000FF"/>
-          <w:sz w:val="19"/>
-          <w:szCs w:val="19"/>
-        </w:rPr>
-        <w:t>State</w:t>
-      </w:r>
-      <w:r>
-        <w:rPr>
-          <w:rFonts w:ascii="Consolas" w:hAnsi="Consolas" w:cs="Consolas"/>
-          <w:color w:val="808080"/>
-          <w:sz w:val="19"/>
-          <w:szCs w:val="19"/>
-        </w:rPr>
-        <w:t>,</w:t>
-      </w:r>
-      <w:r>
-        <w:rPr>
-          <w:rFonts w:ascii="Consolas" w:hAnsi="Consolas" w:cs="Consolas"/>
-          <w:color w:val="000000"/>
-          <w:sz w:val="19"/>
-          <w:szCs w:val="19"/>
-        </w:rPr>
-        <w:t xml:space="preserve"> Zip</w:t>
-      </w:r>
-      <w:r>
-        <w:rPr>
-          <w:rFonts w:ascii="Consolas" w:hAnsi="Consolas" w:cs="Consolas"/>
-          <w:color w:val="808080"/>
-          <w:sz w:val="19"/>
-          <w:szCs w:val="19"/>
-        </w:rPr>
-        <w:t>,</w:t>
-      </w:r>
-      <w:r>
-        <w:rPr>
-          <w:rFonts w:ascii="Consolas" w:hAnsi="Consolas" w:cs="Consolas"/>
-          <w:color w:val="000000"/>
-          <w:sz w:val="19"/>
-          <w:szCs w:val="19"/>
-        </w:rPr>
-        <w:t xml:space="preserve"> </w:t>
-      </w:r>
-      <w:proofErr w:type="spellStart"/>
-      <w:r>
-        <w:rPr>
-          <w:rFonts w:ascii="Consolas" w:hAnsi="Consolas" w:cs="Consolas"/>
-          <w:color w:val="000000"/>
-          <w:sz w:val="19"/>
-          <w:szCs w:val="19"/>
-        </w:rPr>
-        <w:t>CustomerHomePhone</w:t>
-      </w:r>
-      <w:proofErr w:type="spellEnd"/>
-      <w:r>
-        <w:rPr>
-          <w:rFonts w:ascii="Consolas" w:hAnsi="Consolas" w:cs="Consolas"/>
-          <w:color w:val="808080"/>
-          <w:sz w:val="19"/>
-          <w:szCs w:val="19"/>
-        </w:rPr>
-        <w:t>,</w:t>
-      </w:r>
-      <w:r>
-        <w:rPr>
-          <w:rFonts w:ascii="Consolas" w:hAnsi="Consolas" w:cs="Consolas"/>
-          <w:color w:val="000000"/>
-          <w:sz w:val="19"/>
-          <w:szCs w:val="19"/>
-        </w:rPr>
-        <w:t xml:space="preserve"> </w:t>
-      </w:r>
-      <w:proofErr w:type="spellStart"/>
-      <w:r>
-        <w:rPr>
-          <w:rFonts w:ascii="Consolas" w:hAnsi="Consolas" w:cs="Consolas"/>
-          <w:color w:val="000000"/>
-          <w:sz w:val="19"/>
-          <w:szCs w:val="19"/>
-        </w:rPr>
-        <w:t>CustomerMobilePhone</w:t>
-      </w:r>
-      <w:proofErr w:type="spellEnd"/>
-      <w:r>
-        <w:rPr>
-          <w:rFonts w:ascii="Consolas" w:hAnsi="Consolas" w:cs="Consolas"/>
-          <w:color w:val="808080"/>
-          <w:sz w:val="19"/>
-          <w:szCs w:val="19"/>
-        </w:rPr>
-        <w:t>,</w:t>
-      </w:r>
-      <w:r>
-        <w:rPr>
-          <w:rFonts w:ascii="Consolas" w:hAnsi="Consolas" w:cs="Consolas"/>
-          <w:color w:val="000000"/>
-          <w:sz w:val="19"/>
-          <w:szCs w:val="19"/>
-        </w:rPr>
-        <w:t xml:space="preserve"> </w:t>
-      </w:r>
-      <w:proofErr w:type="spellStart"/>
-      <w:r>
-        <w:rPr>
-          <w:rFonts w:ascii="Consolas" w:hAnsi="Consolas" w:cs="Consolas"/>
-          <w:color w:val="000000"/>
-          <w:sz w:val="19"/>
-          <w:szCs w:val="19"/>
-        </w:rPr>
-        <w:t>CustomerOtherPhone</w:t>
-      </w:r>
-      <w:proofErr w:type="spellEnd"/>
-      <w:r>
-        <w:rPr>
-          <w:rFonts w:ascii="Consolas" w:hAnsi="Consolas" w:cs="Consolas"/>
-          <w:color w:val="000000"/>
-          <w:sz w:val="19"/>
-          <w:szCs w:val="19"/>
-        </w:rPr>
-        <w:t xml:space="preserve"> </w:t>
-      </w:r>
-    </w:p>
-    <w:p>
-      <w:pPr>
-        <w:autoSpaceDE w:val="0"/>
-        <w:autoSpaceDN w:val="0"/>
-        <w:adjustRightInd w:val="0"/>
-        <w:spacing w:after="0" w:line="240" w:lineRule="auto"/>
-        <w:rPr>
-          <w:rFonts w:ascii="Consolas" w:hAnsi="Consolas" w:cs="Consolas"/>
-          <w:color w:val="000000"/>
-          <w:sz w:val="19"/>
-          <w:szCs w:val="19"/>
-        </w:rPr>
-      </w:pPr>
-      <w:r>
-        <w:rPr>
-          <w:rFonts w:ascii="Consolas" w:hAnsi="Consolas" w:cs="Consolas"/>
-          <w:color w:val="000000"/>
-          <w:sz w:val="19"/>
-          <w:szCs w:val="19"/>
-        </w:rPr>
-        <w:tab/>
-      </w:r>
-      <w:r>
-        <w:rPr>
-          <w:rFonts w:ascii="Consolas" w:hAnsi="Consolas" w:cs="Consolas"/>
-          <w:color w:val="0000FF"/>
-          <w:sz w:val="19"/>
-          <w:szCs w:val="19"/>
-        </w:rPr>
-        <w:t>FROM</w:t>
-      </w:r>
-      <w:r>
-        <w:rPr>
-          <w:rFonts w:ascii="Consolas" w:hAnsi="Consolas" w:cs="Consolas"/>
-          <w:color w:val="000000"/>
-          <w:sz w:val="19"/>
-          <w:szCs w:val="19"/>
-        </w:rPr>
-        <w:t xml:space="preserve"> [Customer_3NF]</w:t>
-      </w:r>
-    </w:p>
-    <w:p>
-      <w:pPr>
-        <w:pStyle w:val="Heading2"/>
-      </w:pPr>
-      <w:r>
-        <w:lastRenderedPageBreak/>
-        <w:t>Proof</w:t>
-      </w:r>
-    </w:p>
+    <w:p/>
     <w:p>
       <w:r>
         <w:rPr>
           <w:noProof/>
         </w:rPr>
         <w:drawing>
-          <wp:inline distT="0" distB="0" distL="0" distR="0" wp14:anchorId="5C02DE92" wp14:editId="1FD92A53">
-            <wp:extent cx="5943600" cy="2119630"/>
-            <wp:effectExtent l="0" t="0" r="0" b="0"/>
-            <wp:docPr id="11" name="Picture 11"/>
+          <wp:inline distT="0" distB="0" distL="0" distR="0" wp14:anchorId="44019068" wp14:editId="1A9DDFEC">
+            <wp:extent cx="5943600" cy="2682875"/>
+            <wp:effectExtent l="0" t="0" r="0" b="3175"/>
+            <wp:docPr id="13" name="Picture 13"/>
             <wp:cNvGraphicFramePr>
               <a:graphicFrameLocks xmlns:a="http://schemas.openxmlformats.org/drawingml/2006/main" noChangeAspect="1"/>
             </wp:cNvGraphicFramePr>
@@ -11681,7 +11030,7 @@
                   <pic:spPr>
                     <a:xfrm>
                       <a:off x="0" y="0"/>
-                      <a:ext cx="5943600" cy="2119630"/>
+                      <a:ext cx="5943600" cy="2682875"/>
                     </a:xfrm>
                     <a:prstGeom prst="rect">
                       <a:avLst/>
@@ -11693,11 +11042,788 @@
           </wp:inline>
         </w:drawing>
       </w:r>
+    </w:p>
+    <w:p/>
+    <w:p>
+      <w:r>
+        <w:rPr>
+          <w:noProof/>
+        </w:rPr>
+        <w:lastRenderedPageBreak/>
+        <w:drawing>
+          <wp:inline distT="0" distB="0" distL="0" distR="0" wp14:anchorId="7A1EEC44" wp14:editId="30DC6E11">
+            <wp:extent cx="4314825" cy="2600325"/>
+            <wp:effectExtent l="0" t="0" r="9525" b="9525"/>
+            <wp:docPr id="14" name="Picture 14"/>
+            <wp:cNvGraphicFramePr>
+              <a:graphicFrameLocks xmlns:a="http://schemas.openxmlformats.org/drawingml/2006/main" noChangeAspect="1"/>
+            </wp:cNvGraphicFramePr>
+            <a:graphic xmlns:a="http://schemas.openxmlformats.org/drawingml/2006/main">
+              <a:graphicData uri="http://schemas.openxmlformats.org/drawingml/2006/picture">
+                <pic:pic xmlns:pic="http://schemas.openxmlformats.org/drawingml/2006/picture">
+                  <pic:nvPicPr>
+                    <pic:cNvPr id="1" name=""/>
+                    <pic:cNvPicPr/>
+                  </pic:nvPicPr>
+                  <pic:blipFill>
+                    <a:blip r:embed="rId17"/>
+                    <a:stretch>
+                      <a:fillRect/>
+                    </a:stretch>
+                  </pic:blipFill>
+                  <pic:spPr>
+                    <a:xfrm>
+                      <a:off x="0" y="0"/>
+                      <a:ext cx="4314825" cy="2600325"/>
+                    </a:xfrm>
+                    <a:prstGeom prst="rect">
+                      <a:avLst/>
+                    </a:prstGeom>
+                  </pic:spPr>
+                </pic:pic>
+              </a:graphicData>
+            </a:graphic>
+          </wp:inline>
+        </w:drawing>
+      </w:r>
+    </w:p>
+    <w:p/>
+    <w:p>
+      <w:r>
+        <w:rPr>
+          <w:noProof/>
+        </w:rPr>
+        <w:drawing>
+          <wp:inline distT="0" distB="0" distL="0" distR="0" wp14:anchorId="3D39B96C" wp14:editId="3E28C52A">
+            <wp:extent cx="5943600" cy="2155190"/>
+            <wp:effectExtent l="0" t="0" r="0" b="0"/>
+            <wp:docPr id="15" name="Picture 15"/>
+            <wp:cNvGraphicFramePr>
+              <a:graphicFrameLocks xmlns:a="http://schemas.openxmlformats.org/drawingml/2006/main" noChangeAspect="1"/>
+            </wp:cNvGraphicFramePr>
+            <a:graphic xmlns:a="http://schemas.openxmlformats.org/drawingml/2006/main">
+              <a:graphicData uri="http://schemas.openxmlformats.org/drawingml/2006/picture">
+                <pic:pic xmlns:pic="http://schemas.openxmlformats.org/drawingml/2006/picture">
+                  <pic:nvPicPr>
+                    <pic:cNvPr id="1" name=""/>
+                    <pic:cNvPicPr/>
+                  </pic:nvPicPr>
+                  <pic:blipFill>
+                    <a:blip r:embed="rId18"/>
+                    <a:stretch>
+                      <a:fillRect/>
+                    </a:stretch>
+                  </pic:blipFill>
+                  <pic:spPr>
+                    <a:xfrm>
+                      <a:off x="0" y="0"/>
+                      <a:ext cx="5943600" cy="2155190"/>
+                    </a:xfrm>
+                    <a:prstGeom prst="rect">
+                      <a:avLst/>
+                    </a:prstGeom>
+                  </pic:spPr>
+                </pic:pic>
+              </a:graphicData>
+            </a:graphic>
+          </wp:inline>
+        </w:drawing>
+      </w:r>
+    </w:p>
+    <w:p>
+      <w:pPr>
+        <w:pStyle w:val="Heading1"/>
+      </w:pPr>
+      <w:r>
+        <w:t>Part D Customer View</w:t>
+      </w:r>
+    </w:p>
+    <w:p/>
+    <w:p>
+      <w:pPr>
+        <w:pStyle w:val="Heading2"/>
+      </w:pPr>
+      <w:r>
+        <w:t>SQL Code</w:t>
+      </w:r>
+    </w:p>
+    <w:p>
+      <w:pPr>
+        <w:autoSpaceDE w:val="0"/>
+        <w:autoSpaceDN w:val="0"/>
+        <w:adjustRightInd w:val="0"/>
+        <w:spacing w:after="0" w:line="240" w:lineRule="auto"/>
+        <w:rPr>
+          <w:rFonts w:ascii="Consolas" w:hAnsi="Consolas" w:cs="Consolas"/>
+          <w:color w:val="000000"/>
+          <w:sz w:val="19"/>
+          <w:szCs w:val="19"/>
+        </w:rPr>
+      </w:pPr>
+      <w:r>
+        <w:rPr>
+          <w:rFonts w:ascii="Consolas" w:hAnsi="Consolas" w:cs="Consolas"/>
+          <w:color w:val="0000FF"/>
+          <w:sz w:val="19"/>
+          <w:szCs w:val="19"/>
+        </w:rPr>
+        <w:t>CREATE</w:t>
+      </w:r>
+      <w:r>
+        <w:rPr>
+          <w:rFonts w:ascii="Consolas" w:hAnsi="Consolas" w:cs="Consolas"/>
+          <w:color w:val="000000"/>
+          <w:sz w:val="19"/>
+          <w:szCs w:val="19"/>
+        </w:rPr>
+        <w:t xml:space="preserve"> </w:t>
+      </w:r>
+      <w:r>
+        <w:rPr>
+          <w:rFonts w:ascii="Consolas" w:hAnsi="Consolas" w:cs="Consolas"/>
+          <w:color w:val="0000FF"/>
+          <w:sz w:val="19"/>
+          <w:szCs w:val="19"/>
+        </w:rPr>
+        <w:t>VIEW</w:t>
+      </w:r>
+      <w:r>
+        <w:rPr>
+          <w:rFonts w:ascii="Consolas" w:hAnsi="Consolas" w:cs="Consolas"/>
+          <w:color w:val="000000"/>
+          <w:sz w:val="19"/>
+          <w:szCs w:val="19"/>
+        </w:rPr>
+        <w:t xml:space="preserve"> [</w:t>
+      </w:r>
+      <w:proofErr w:type="spellStart"/>
+      <w:r>
+        <w:rPr>
+          <w:rFonts w:ascii="Consolas" w:hAnsi="Consolas" w:cs="Consolas"/>
+          <w:color w:val="000000"/>
+          <w:sz w:val="19"/>
+          <w:szCs w:val="19"/>
+        </w:rPr>
+        <w:t>dbo</w:t>
+      </w:r>
+      <w:proofErr w:type="spellEnd"/>
+      <w:proofErr w:type="gramStart"/>
+      <w:r>
+        <w:rPr>
+          <w:rFonts w:ascii="Consolas" w:hAnsi="Consolas" w:cs="Consolas"/>
+          <w:color w:val="000000"/>
+          <w:sz w:val="19"/>
+          <w:szCs w:val="19"/>
+        </w:rPr>
+        <w:t>]</w:t>
+      </w:r>
+      <w:r>
+        <w:rPr>
+          <w:rFonts w:ascii="Consolas" w:hAnsi="Consolas" w:cs="Consolas"/>
+          <w:color w:val="808080"/>
+          <w:sz w:val="19"/>
+          <w:szCs w:val="19"/>
+        </w:rPr>
+        <w:t>.</w:t>
+      </w:r>
+      <w:r>
+        <w:rPr>
+          <w:rFonts w:ascii="Consolas" w:hAnsi="Consolas" w:cs="Consolas"/>
+          <w:color w:val="000000"/>
+          <w:sz w:val="19"/>
+          <w:szCs w:val="19"/>
+        </w:rPr>
+        <w:t>[</w:t>
+      </w:r>
+      <w:proofErr w:type="spellStart"/>
+      <w:proofErr w:type="gramEnd"/>
+      <w:r>
+        <w:rPr>
+          <w:rFonts w:ascii="Consolas" w:hAnsi="Consolas" w:cs="Consolas"/>
+          <w:color w:val="000000"/>
+          <w:sz w:val="19"/>
+          <w:szCs w:val="19"/>
+        </w:rPr>
+        <w:t>vw_Customer</w:t>
+      </w:r>
+      <w:proofErr w:type="spellEnd"/>
+      <w:r>
+        <w:rPr>
+          <w:rFonts w:ascii="Consolas" w:hAnsi="Consolas" w:cs="Consolas"/>
+          <w:color w:val="000000"/>
+          <w:sz w:val="19"/>
+          <w:szCs w:val="19"/>
+        </w:rPr>
+        <w:t xml:space="preserve">] </w:t>
+      </w:r>
+      <w:r>
+        <w:rPr>
+          <w:rFonts w:ascii="Consolas" w:hAnsi="Consolas" w:cs="Consolas"/>
+          <w:color w:val="0000FF"/>
+          <w:sz w:val="19"/>
+          <w:szCs w:val="19"/>
+        </w:rPr>
+        <w:t>AS</w:t>
+      </w:r>
+      <w:r>
+        <w:rPr>
+          <w:rFonts w:ascii="Consolas" w:hAnsi="Consolas" w:cs="Consolas"/>
+          <w:color w:val="000000"/>
+          <w:sz w:val="19"/>
+          <w:szCs w:val="19"/>
+        </w:rPr>
+        <w:t xml:space="preserve"> </w:t>
+      </w:r>
+    </w:p>
+    <w:p>
+      <w:pPr>
+        <w:autoSpaceDE w:val="0"/>
+        <w:autoSpaceDN w:val="0"/>
+        <w:adjustRightInd w:val="0"/>
+        <w:spacing w:after="0" w:line="240" w:lineRule="auto"/>
+        <w:rPr>
+          <w:rFonts w:ascii="Consolas" w:hAnsi="Consolas" w:cs="Consolas"/>
+          <w:color w:val="000000"/>
+          <w:sz w:val="19"/>
+          <w:szCs w:val="19"/>
+        </w:rPr>
+      </w:pPr>
+      <w:r>
+        <w:rPr>
+          <w:rFonts w:ascii="Consolas" w:hAnsi="Consolas" w:cs="Consolas"/>
+          <w:color w:val="000000"/>
+          <w:sz w:val="19"/>
+          <w:szCs w:val="19"/>
+        </w:rPr>
+        <w:tab/>
+      </w:r>
+      <w:r>
+        <w:rPr>
+          <w:rFonts w:ascii="Consolas" w:hAnsi="Consolas" w:cs="Consolas"/>
+          <w:color w:val="0000FF"/>
+          <w:sz w:val="19"/>
+          <w:szCs w:val="19"/>
+        </w:rPr>
+        <w:t>SELECT</w:t>
+      </w:r>
+      <w:r>
+        <w:rPr>
+          <w:rFonts w:ascii="Consolas" w:hAnsi="Consolas" w:cs="Consolas"/>
+          <w:color w:val="000000"/>
+          <w:sz w:val="19"/>
+          <w:szCs w:val="19"/>
+        </w:rPr>
+        <w:t xml:space="preserve"> </w:t>
+      </w:r>
+      <w:proofErr w:type="gramStart"/>
+      <w:r>
+        <w:rPr>
+          <w:rFonts w:ascii="Consolas" w:hAnsi="Consolas" w:cs="Consolas"/>
+          <w:color w:val="FF00FF"/>
+          <w:sz w:val="19"/>
+          <w:szCs w:val="19"/>
+        </w:rPr>
+        <w:t>CONCAT</w:t>
+      </w:r>
+      <w:r>
+        <w:rPr>
+          <w:rFonts w:ascii="Consolas" w:hAnsi="Consolas" w:cs="Consolas"/>
+          <w:color w:val="808080"/>
+          <w:sz w:val="19"/>
+          <w:szCs w:val="19"/>
+        </w:rPr>
+        <w:t>(</w:t>
+      </w:r>
+      <w:proofErr w:type="gramEnd"/>
+      <w:r>
+        <w:rPr>
+          <w:rFonts w:ascii="Consolas" w:hAnsi="Consolas" w:cs="Consolas"/>
+          <w:color w:val="000000"/>
+          <w:sz w:val="19"/>
+          <w:szCs w:val="19"/>
+        </w:rPr>
+        <w:t>FirstName</w:t>
+      </w:r>
+      <w:r>
+        <w:rPr>
+          <w:rFonts w:ascii="Consolas" w:hAnsi="Consolas" w:cs="Consolas"/>
+          <w:color w:val="808080"/>
+          <w:sz w:val="19"/>
+          <w:szCs w:val="19"/>
+        </w:rPr>
+        <w:t>,</w:t>
+      </w:r>
+      <w:r>
+        <w:rPr>
+          <w:rFonts w:ascii="Consolas" w:hAnsi="Consolas" w:cs="Consolas"/>
+          <w:color w:val="000000"/>
+          <w:sz w:val="19"/>
+          <w:szCs w:val="19"/>
+        </w:rPr>
+        <w:t xml:space="preserve"> </w:t>
+      </w:r>
+      <w:r>
+        <w:rPr>
+          <w:rFonts w:ascii="Consolas" w:hAnsi="Consolas" w:cs="Consolas"/>
+          <w:color w:val="FF0000"/>
+          <w:sz w:val="19"/>
+          <w:szCs w:val="19"/>
+        </w:rPr>
+        <w:t>' '</w:t>
+      </w:r>
+      <w:r>
+        <w:rPr>
+          <w:rFonts w:ascii="Consolas" w:hAnsi="Consolas" w:cs="Consolas"/>
+          <w:color w:val="808080"/>
+          <w:sz w:val="19"/>
+          <w:szCs w:val="19"/>
+        </w:rPr>
+        <w:t>,</w:t>
+      </w:r>
+      <w:r>
+        <w:rPr>
+          <w:rFonts w:ascii="Consolas" w:hAnsi="Consolas" w:cs="Consolas"/>
+          <w:color w:val="000000"/>
+          <w:sz w:val="19"/>
+          <w:szCs w:val="19"/>
+        </w:rPr>
+        <w:t xml:space="preserve"> </w:t>
+      </w:r>
+      <w:proofErr w:type="spellStart"/>
+      <w:r>
+        <w:rPr>
+          <w:rFonts w:ascii="Consolas" w:hAnsi="Consolas" w:cs="Consolas"/>
+          <w:color w:val="000000"/>
+          <w:sz w:val="19"/>
+          <w:szCs w:val="19"/>
+        </w:rPr>
+        <w:t>LastName</w:t>
+      </w:r>
+      <w:proofErr w:type="spellEnd"/>
+      <w:r>
+        <w:rPr>
+          <w:rFonts w:ascii="Consolas" w:hAnsi="Consolas" w:cs="Consolas"/>
+          <w:color w:val="808080"/>
+          <w:sz w:val="19"/>
+          <w:szCs w:val="19"/>
+        </w:rPr>
+        <w:t>)</w:t>
+      </w:r>
+      <w:r>
+        <w:rPr>
+          <w:rFonts w:ascii="Consolas" w:hAnsi="Consolas" w:cs="Consolas"/>
+          <w:color w:val="000000"/>
+          <w:sz w:val="19"/>
+          <w:szCs w:val="19"/>
+        </w:rPr>
+        <w:t xml:space="preserve"> </w:t>
+      </w:r>
+      <w:r>
+        <w:rPr>
+          <w:rFonts w:ascii="Consolas" w:hAnsi="Consolas" w:cs="Consolas"/>
+          <w:color w:val="0000FF"/>
+          <w:sz w:val="19"/>
+          <w:szCs w:val="19"/>
+        </w:rPr>
+        <w:t>AS</w:t>
+      </w:r>
+      <w:r>
+        <w:rPr>
+          <w:rFonts w:ascii="Consolas" w:hAnsi="Consolas" w:cs="Consolas"/>
+          <w:color w:val="000000"/>
+          <w:sz w:val="19"/>
+          <w:szCs w:val="19"/>
+        </w:rPr>
+        <w:t xml:space="preserve"> </w:t>
+      </w:r>
+      <w:r>
+        <w:rPr>
+          <w:rFonts w:ascii="Consolas" w:hAnsi="Consolas" w:cs="Consolas"/>
+          <w:color w:val="0000FF"/>
+          <w:sz w:val="19"/>
+          <w:szCs w:val="19"/>
+        </w:rPr>
+        <w:t>Name</w:t>
+      </w:r>
+      <w:r>
+        <w:rPr>
+          <w:rFonts w:ascii="Consolas" w:hAnsi="Consolas" w:cs="Consolas"/>
+          <w:color w:val="808080"/>
+          <w:sz w:val="19"/>
+          <w:szCs w:val="19"/>
+        </w:rPr>
+        <w:t>,</w:t>
+      </w:r>
+      <w:r>
+        <w:rPr>
+          <w:rFonts w:ascii="Consolas" w:hAnsi="Consolas" w:cs="Consolas"/>
+          <w:color w:val="000000"/>
+          <w:sz w:val="19"/>
+          <w:szCs w:val="19"/>
+        </w:rPr>
+        <w:t xml:space="preserve"> </w:t>
+      </w:r>
+      <w:proofErr w:type="spellStart"/>
+      <w:r>
+        <w:rPr>
+          <w:rFonts w:ascii="Consolas" w:hAnsi="Consolas" w:cs="Consolas"/>
+          <w:color w:val="000000"/>
+          <w:sz w:val="19"/>
+          <w:szCs w:val="19"/>
+        </w:rPr>
+        <w:t>LastName</w:t>
+      </w:r>
+      <w:proofErr w:type="spellEnd"/>
+      <w:r>
+        <w:rPr>
+          <w:rFonts w:ascii="Consolas" w:hAnsi="Consolas" w:cs="Consolas"/>
+          <w:color w:val="808080"/>
+          <w:sz w:val="19"/>
+          <w:szCs w:val="19"/>
+        </w:rPr>
+        <w:t>,</w:t>
+      </w:r>
+      <w:r>
+        <w:rPr>
+          <w:rFonts w:ascii="Consolas" w:hAnsi="Consolas" w:cs="Consolas"/>
+          <w:color w:val="000000"/>
+          <w:sz w:val="19"/>
+          <w:szCs w:val="19"/>
+        </w:rPr>
+        <w:t xml:space="preserve"> </w:t>
+      </w:r>
+      <w:proofErr w:type="spellStart"/>
+      <w:r>
+        <w:rPr>
+          <w:rFonts w:ascii="Consolas" w:hAnsi="Consolas" w:cs="Consolas"/>
+          <w:color w:val="000000"/>
+          <w:sz w:val="19"/>
+          <w:szCs w:val="19"/>
+        </w:rPr>
+        <w:t>Firstname</w:t>
+      </w:r>
+      <w:proofErr w:type="spellEnd"/>
+      <w:r>
+        <w:rPr>
+          <w:rFonts w:ascii="Consolas" w:hAnsi="Consolas" w:cs="Consolas"/>
+          <w:color w:val="808080"/>
+          <w:sz w:val="19"/>
+          <w:szCs w:val="19"/>
+        </w:rPr>
+        <w:t>,</w:t>
+      </w:r>
+      <w:r>
+        <w:rPr>
+          <w:rFonts w:ascii="Consolas" w:hAnsi="Consolas" w:cs="Consolas"/>
+          <w:color w:val="000000"/>
+          <w:sz w:val="19"/>
+          <w:szCs w:val="19"/>
+        </w:rPr>
+        <w:t xml:space="preserve"> </w:t>
+      </w:r>
+      <w:proofErr w:type="spellStart"/>
+      <w:r>
+        <w:rPr>
+          <w:rFonts w:ascii="Consolas" w:hAnsi="Consolas" w:cs="Consolas"/>
+          <w:color w:val="000000"/>
+          <w:sz w:val="19"/>
+          <w:szCs w:val="19"/>
+        </w:rPr>
+        <w:t>MiddleName</w:t>
+      </w:r>
+      <w:proofErr w:type="spellEnd"/>
+      <w:r>
+        <w:rPr>
+          <w:rFonts w:ascii="Consolas" w:hAnsi="Consolas" w:cs="Consolas"/>
+          <w:color w:val="808080"/>
+          <w:sz w:val="19"/>
+          <w:szCs w:val="19"/>
+        </w:rPr>
+        <w:t>,</w:t>
+      </w:r>
+      <w:r>
+        <w:rPr>
+          <w:rFonts w:ascii="Consolas" w:hAnsi="Consolas" w:cs="Consolas"/>
+          <w:color w:val="000000"/>
+          <w:sz w:val="19"/>
+          <w:szCs w:val="19"/>
+        </w:rPr>
+        <w:t xml:space="preserve"> Address1</w:t>
+      </w:r>
+      <w:r>
+        <w:rPr>
+          <w:rFonts w:ascii="Consolas" w:hAnsi="Consolas" w:cs="Consolas"/>
+          <w:color w:val="808080"/>
+          <w:sz w:val="19"/>
+          <w:szCs w:val="19"/>
+        </w:rPr>
+        <w:t>,</w:t>
+      </w:r>
+      <w:r>
+        <w:rPr>
+          <w:rFonts w:ascii="Consolas" w:hAnsi="Consolas" w:cs="Consolas"/>
+          <w:color w:val="000000"/>
+          <w:sz w:val="19"/>
+          <w:szCs w:val="19"/>
+        </w:rPr>
+        <w:t xml:space="preserve"> Address2</w:t>
+      </w:r>
+      <w:r>
+        <w:rPr>
+          <w:rFonts w:ascii="Consolas" w:hAnsi="Consolas" w:cs="Consolas"/>
+          <w:color w:val="808080"/>
+          <w:sz w:val="19"/>
+          <w:szCs w:val="19"/>
+        </w:rPr>
+        <w:t>,</w:t>
+      </w:r>
+      <w:r>
+        <w:rPr>
+          <w:rFonts w:ascii="Consolas" w:hAnsi="Consolas" w:cs="Consolas"/>
+          <w:color w:val="000000"/>
+          <w:sz w:val="19"/>
+          <w:szCs w:val="19"/>
+        </w:rPr>
+        <w:t xml:space="preserve"> City</w:t>
+      </w:r>
+      <w:r>
+        <w:rPr>
+          <w:rFonts w:ascii="Consolas" w:hAnsi="Consolas" w:cs="Consolas"/>
+          <w:color w:val="808080"/>
+          <w:sz w:val="19"/>
+          <w:szCs w:val="19"/>
+        </w:rPr>
+        <w:t>,</w:t>
+      </w:r>
+      <w:r>
+        <w:rPr>
+          <w:rFonts w:ascii="Consolas" w:hAnsi="Consolas" w:cs="Consolas"/>
+          <w:color w:val="000000"/>
+          <w:sz w:val="19"/>
+          <w:szCs w:val="19"/>
+        </w:rPr>
+        <w:t xml:space="preserve"> </w:t>
+      </w:r>
+      <w:r>
+        <w:rPr>
+          <w:rFonts w:ascii="Consolas" w:hAnsi="Consolas" w:cs="Consolas"/>
+          <w:color w:val="0000FF"/>
+          <w:sz w:val="19"/>
+          <w:szCs w:val="19"/>
+        </w:rPr>
+        <w:t>State</w:t>
+      </w:r>
+      <w:r>
+        <w:rPr>
+          <w:rFonts w:ascii="Consolas" w:hAnsi="Consolas" w:cs="Consolas"/>
+          <w:color w:val="808080"/>
+          <w:sz w:val="19"/>
+          <w:szCs w:val="19"/>
+        </w:rPr>
+        <w:t>,</w:t>
+      </w:r>
+      <w:r>
+        <w:rPr>
+          <w:rFonts w:ascii="Consolas" w:hAnsi="Consolas" w:cs="Consolas"/>
+          <w:color w:val="000000"/>
+          <w:sz w:val="19"/>
+          <w:szCs w:val="19"/>
+        </w:rPr>
+        <w:t xml:space="preserve"> Zip</w:t>
+      </w:r>
+      <w:r>
+        <w:rPr>
+          <w:rFonts w:ascii="Consolas" w:hAnsi="Consolas" w:cs="Consolas"/>
+          <w:color w:val="808080"/>
+          <w:sz w:val="19"/>
+          <w:szCs w:val="19"/>
+        </w:rPr>
+        <w:t>,</w:t>
+      </w:r>
+      <w:r>
+        <w:rPr>
+          <w:rFonts w:ascii="Consolas" w:hAnsi="Consolas" w:cs="Consolas"/>
+          <w:color w:val="000000"/>
+          <w:sz w:val="19"/>
+          <w:szCs w:val="19"/>
+        </w:rPr>
+        <w:t xml:space="preserve"> </w:t>
+      </w:r>
+      <w:proofErr w:type="spellStart"/>
+      <w:r>
+        <w:rPr>
+          <w:rFonts w:ascii="Consolas" w:hAnsi="Consolas" w:cs="Consolas"/>
+          <w:color w:val="000000"/>
+          <w:sz w:val="19"/>
+          <w:szCs w:val="19"/>
+        </w:rPr>
+        <w:t>CustomerHomePhone</w:t>
+      </w:r>
+      <w:proofErr w:type="spellEnd"/>
+      <w:r>
+        <w:rPr>
+          <w:rFonts w:ascii="Consolas" w:hAnsi="Consolas" w:cs="Consolas"/>
+          <w:color w:val="808080"/>
+          <w:sz w:val="19"/>
+          <w:szCs w:val="19"/>
+        </w:rPr>
+        <w:t>,</w:t>
+      </w:r>
+      <w:r>
+        <w:rPr>
+          <w:rFonts w:ascii="Consolas" w:hAnsi="Consolas" w:cs="Consolas"/>
+          <w:color w:val="000000"/>
+          <w:sz w:val="19"/>
+          <w:szCs w:val="19"/>
+        </w:rPr>
+        <w:t xml:space="preserve"> </w:t>
+      </w:r>
+      <w:proofErr w:type="spellStart"/>
+      <w:r>
+        <w:rPr>
+          <w:rFonts w:ascii="Consolas" w:hAnsi="Consolas" w:cs="Consolas"/>
+          <w:color w:val="000000"/>
+          <w:sz w:val="19"/>
+          <w:szCs w:val="19"/>
+        </w:rPr>
+        <w:t>CustomerMobilePhone</w:t>
+      </w:r>
+      <w:proofErr w:type="spellEnd"/>
+      <w:r>
+        <w:rPr>
+          <w:rFonts w:ascii="Consolas" w:hAnsi="Consolas" w:cs="Consolas"/>
+          <w:color w:val="808080"/>
+          <w:sz w:val="19"/>
+          <w:szCs w:val="19"/>
+        </w:rPr>
+        <w:t>,</w:t>
+      </w:r>
+      <w:r>
+        <w:rPr>
+          <w:rFonts w:ascii="Consolas" w:hAnsi="Consolas" w:cs="Consolas"/>
+          <w:color w:val="000000"/>
+          <w:sz w:val="19"/>
+          <w:szCs w:val="19"/>
+        </w:rPr>
+        <w:t xml:space="preserve"> </w:t>
+      </w:r>
+      <w:proofErr w:type="spellStart"/>
+      <w:r>
+        <w:rPr>
+          <w:rFonts w:ascii="Consolas" w:hAnsi="Consolas" w:cs="Consolas"/>
+          <w:color w:val="000000"/>
+          <w:sz w:val="19"/>
+          <w:szCs w:val="19"/>
+        </w:rPr>
+        <w:t>CustomerOtherPhone</w:t>
+      </w:r>
+      <w:proofErr w:type="spellEnd"/>
+      <w:r>
+        <w:rPr>
+          <w:rFonts w:ascii="Consolas" w:hAnsi="Consolas" w:cs="Consolas"/>
+          <w:color w:val="000000"/>
+          <w:sz w:val="19"/>
+          <w:szCs w:val="19"/>
+        </w:rPr>
+        <w:t xml:space="preserve"> </w:t>
+      </w:r>
+    </w:p>
+    <w:p>
+      <w:pPr>
+        <w:autoSpaceDE w:val="0"/>
+        <w:autoSpaceDN w:val="0"/>
+        <w:adjustRightInd w:val="0"/>
+        <w:spacing w:after="0" w:line="240" w:lineRule="auto"/>
+        <w:rPr>
+          <w:rFonts w:ascii="Consolas" w:hAnsi="Consolas" w:cs="Consolas"/>
+          <w:color w:val="000000"/>
+          <w:sz w:val="19"/>
+          <w:szCs w:val="19"/>
+        </w:rPr>
+      </w:pPr>
+      <w:r>
+        <w:rPr>
+          <w:rFonts w:ascii="Consolas" w:hAnsi="Consolas" w:cs="Consolas"/>
+          <w:color w:val="000000"/>
+          <w:sz w:val="19"/>
+          <w:szCs w:val="19"/>
+        </w:rPr>
+        <w:tab/>
+      </w:r>
+      <w:r>
+        <w:rPr>
+          <w:rFonts w:ascii="Consolas" w:hAnsi="Consolas" w:cs="Consolas"/>
+          <w:color w:val="0000FF"/>
+          <w:sz w:val="19"/>
+          <w:szCs w:val="19"/>
+        </w:rPr>
+        <w:t>FROM</w:t>
+      </w:r>
+      <w:r>
+        <w:rPr>
+          <w:rFonts w:ascii="Consolas" w:hAnsi="Consolas" w:cs="Consolas"/>
+          <w:color w:val="000000"/>
+          <w:sz w:val="19"/>
+          <w:szCs w:val="19"/>
+        </w:rPr>
+        <w:t xml:space="preserve"> [Customer_3NF]</w:t>
+      </w:r>
+    </w:p>
+    <w:p>
+      <w:pPr>
+        <w:pStyle w:val="Heading2"/>
+      </w:pPr>
+      <w:r>
+        <w:lastRenderedPageBreak/>
+        <w:t>Proof</w:t>
+      </w:r>
+    </w:p>
+    <w:p>
+      <w:r>
+        <w:rPr>
+          <w:noProof/>
+        </w:rPr>
+        <w:drawing>
+          <wp:inline distT="0" distB="0" distL="0" distR="0" wp14:anchorId="463345AF" wp14:editId="3112FC28">
+            <wp:extent cx="5715000" cy="1895475"/>
+            <wp:effectExtent l="0" t="0" r="0" b="9525"/>
+            <wp:docPr id="16" name="Picture 16"/>
+            <wp:cNvGraphicFramePr>
+              <a:graphicFrameLocks xmlns:a="http://schemas.openxmlformats.org/drawingml/2006/main" noChangeAspect="1"/>
+            </wp:cNvGraphicFramePr>
+            <a:graphic xmlns:a="http://schemas.openxmlformats.org/drawingml/2006/main">
+              <a:graphicData uri="http://schemas.openxmlformats.org/drawingml/2006/picture">
+                <pic:pic xmlns:pic="http://schemas.openxmlformats.org/drawingml/2006/picture">
+                  <pic:nvPicPr>
+                    <pic:cNvPr id="1" name=""/>
+                    <pic:cNvPicPr/>
+                  </pic:nvPicPr>
+                  <pic:blipFill>
+                    <a:blip r:embed="rId19"/>
+                    <a:stretch>
+                      <a:fillRect/>
+                    </a:stretch>
+                  </pic:blipFill>
+                  <pic:spPr>
+                    <a:xfrm>
+                      <a:off x="0" y="0"/>
+                      <a:ext cx="5715000" cy="1895475"/>
+                    </a:xfrm>
+                    <a:prstGeom prst="rect">
+                      <a:avLst/>
+                    </a:prstGeom>
+                  </pic:spPr>
+                </pic:pic>
+              </a:graphicData>
+            </a:graphic>
+          </wp:inline>
+        </w:drawing>
+      </w:r>
       <w:bookmarkStart w:id="0" w:name="_GoBack"/>
       <w:bookmarkEnd w:id="0"/>
     </w:p>
     <w:sectPr>
-      <w:footerReference w:type="default" r:id="rId17"/>
+      <w:footerReference w:type="default" r:id="rId20"/>
       <w:pgSz w:w="12240" w:h="15840"/>
       <w:pgMar w:top="1440" w:right="1440" w:bottom="1440" w:left="1440" w:header="720" w:footer="720" w:gutter="0"/>
       <w:cols w:space="720"/>
@@ -11766,7 +11892,7 @@
           <w:rPr>
             <w:noProof/>
           </w:rPr>
-          <w:t>10</w:t>
+          <w:t>9</w:t>
         </w:r>
         <w:r>
           <w:rPr>

</xml_diff>

<commit_message>
Add index Insert SQL rows Update to project file
</commit_message>
<xml_diff>
--- a/C170/docs/C170 Project.docx
+++ b/C170/docs/C170 Project.docx
@@ -11775,7 +11775,7 @@
       </w:pPr>
       <w:r>
         <w:lastRenderedPageBreak/>
-        <w:t>Proof</w:t>
+        <w:t>Screenshot Proof</w:t>
       </w:r>
     </w:p>
     <w:p>
@@ -11819,11 +11819,3658 @@
           </wp:inline>
         </w:drawing>
       </w:r>
+    </w:p>
+    <w:p>
+      <w:pPr>
+        <w:pStyle w:val="Heading1"/>
+      </w:pPr>
+      <w:r>
+        <w:t>Part E Create Product Name Index</w:t>
+      </w:r>
+    </w:p>
+    <w:p>
+      <w:pPr>
+        <w:pStyle w:val="Heading2"/>
+      </w:pPr>
+      <w:r>
+        <w:t>SQL Code</w:t>
+      </w:r>
+    </w:p>
+    <w:p>
+      <w:pPr>
+        <w:autoSpaceDE w:val="0"/>
+        <w:autoSpaceDN w:val="0"/>
+        <w:adjustRightInd w:val="0"/>
+        <w:spacing w:after="0" w:line="240" w:lineRule="auto"/>
+        <w:rPr>
+          <w:rFonts w:ascii="Consolas" w:hAnsi="Consolas" w:cs="Consolas"/>
+          <w:color w:val="000000"/>
+          <w:sz w:val="19"/>
+          <w:szCs w:val="19"/>
+        </w:rPr>
+      </w:pPr>
+      <w:r>
+        <w:rPr>
+          <w:rFonts w:ascii="Consolas" w:hAnsi="Consolas" w:cs="Consolas"/>
+          <w:color w:val="0000FF"/>
+          <w:sz w:val="19"/>
+          <w:szCs w:val="19"/>
+        </w:rPr>
+        <w:t>CREATE</w:t>
+      </w:r>
+      <w:r>
+        <w:rPr>
+          <w:rFonts w:ascii="Consolas" w:hAnsi="Consolas" w:cs="Consolas"/>
+          <w:color w:val="000000"/>
+          <w:sz w:val="19"/>
+          <w:szCs w:val="19"/>
+        </w:rPr>
+        <w:t xml:space="preserve"> </w:t>
+      </w:r>
+      <w:r>
+        <w:rPr>
+          <w:rFonts w:ascii="Consolas" w:hAnsi="Consolas" w:cs="Consolas"/>
+          <w:color w:val="0000FF"/>
+          <w:sz w:val="19"/>
+          <w:szCs w:val="19"/>
+        </w:rPr>
+        <w:t>INDEX</w:t>
+      </w:r>
+      <w:r>
+        <w:rPr>
+          <w:rFonts w:ascii="Consolas" w:hAnsi="Consolas" w:cs="Consolas"/>
+          <w:color w:val="000000"/>
+          <w:sz w:val="19"/>
+          <w:szCs w:val="19"/>
+        </w:rPr>
+        <w:t xml:space="preserve"> [</w:t>
+      </w:r>
+      <w:proofErr w:type="spellStart"/>
+      <w:r>
+        <w:rPr>
+          <w:rFonts w:ascii="Consolas" w:hAnsi="Consolas" w:cs="Consolas"/>
+          <w:color w:val="000000"/>
+          <w:sz w:val="19"/>
+          <w:szCs w:val="19"/>
+        </w:rPr>
+        <w:t>IDX_ProductName</w:t>
+      </w:r>
+      <w:proofErr w:type="spellEnd"/>
+      <w:r>
+        <w:rPr>
+          <w:rFonts w:ascii="Consolas" w:hAnsi="Consolas" w:cs="Consolas"/>
+          <w:color w:val="000000"/>
+          <w:sz w:val="19"/>
+          <w:szCs w:val="19"/>
+        </w:rPr>
+        <w:t>]</w:t>
+      </w:r>
+    </w:p>
+    <w:p>
+      <w:pPr>
+        <w:autoSpaceDE w:val="0"/>
+        <w:autoSpaceDN w:val="0"/>
+        <w:adjustRightInd w:val="0"/>
+        <w:spacing w:after="0" w:line="240" w:lineRule="auto"/>
+        <w:rPr>
+          <w:rFonts w:ascii="Consolas" w:hAnsi="Consolas" w:cs="Consolas"/>
+          <w:color w:val="000000"/>
+          <w:sz w:val="19"/>
+          <w:szCs w:val="19"/>
+        </w:rPr>
+      </w:pPr>
+      <w:r>
+        <w:rPr>
+          <w:rFonts w:ascii="Consolas" w:hAnsi="Consolas" w:cs="Consolas"/>
+          <w:color w:val="000000"/>
+          <w:sz w:val="19"/>
+          <w:szCs w:val="19"/>
+        </w:rPr>
+        <w:tab/>
+      </w:r>
+      <w:r>
+        <w:rPr>
+          <w:rFonts w:ascii="Consolas" w:hAnsi="Consolas" w:cs="Consolas"/>
+          <w:color w:val="0000FF"/>
+          <w:sz w:val="19"/>
+          <w:szCs w:val="19"/>
+        </w:rPr>
+        <w:t>ON</w:t>
+      </w:r>
+      <w:r>
+        <w:rPr>
+          <w:rFonts w:ascii="Consolas" w:hAnsi="Consolas" w:cs="Consolas"/>
+          <w:color w:val="000000"/>
+          <w:sz w:val="19"/>
+          <w:szCs w:val="19"/>
+        </w:rPr>
+        <w:t xml:space="preserve"> [</w:t>
+      </w:r>
+      <w:proofErr w:type="spellStart"/>
+      <w:r>
+        <w:rPr>
+          <w:rFonts w:ascii="Consolas" w:hAnsi="Consolas" w:cs="Consolas"/>
+          <w:color w:val="000000"/>
+          <w:sz w:val="19"/>
+          <w:szCs w:val="19"/>
+        </w:rPr>
+        <w:t>dbo</w:t>
+      </w:r>
+      <w:proofErr w:type="spellEnd"/>
+      <w:proofErr w:type="gramStart"/>
+      <w:r>
+        <w:rPr>
+          <w:rFonts w:ascii="Consolas" w:hAnsi="Consolas" w:cs="Consolas"/>
+          <w:color w:val="000000"/>
+          <w:sz w:val="19"/>
+          <w:szCs w:val="19"/>
+        </w:rPr>
+        <w:t>]</w:t>
+      </w:r>
+      <w:r>
+        <w:rPr>
+          <w:rFonts w:ascii="Consolas" w:hAnsi="Consolas" w:cs="Consolas"/>
+          <w:color w:val="808080"/>
+          <w:sz w:val="19"/>
+          <w:szCs w:val="19"/>
+        </w:rPr>
+        <w:t>.</w:t>
+      </w:r>
+      <w:r>
+        <w:rPr>
+          <w:rFonts w:ascii="Consolas" w:hAnsi="Consolas" w:cs="Consolas"/>
+          <w:color w:val="000000"/>
+          <w:sz w:val="19"/>
+          <w:szCs w:val="19"/>
+        </w:rPr>
+        <w:t>[</w:t>
+      </w:r>
+      <w:proofErr w:type="gramEnd"/>
+      <w:r>
+        <w:rPr>
+          <w:rFonts w:ascii="Consolas" w:hAnsi="Consolas" w:cs="Consolas"/>
+          <w:color w:val="000000"/>
+          <w:sz w:val="19"/>
+          <w:szCs w:val="19"/>
+        </w:rPr>
+        <w:t>Product_3NF]</w:t>
+      </w:r>
+    </w:p>
+    <w:p>
+      <w:pPr>
+        <w:autoSpaceDE w:val="0"/>
+        <w:autoSpaceDN w:val="0"/>
+        <w:adjustRightInd w:val="0"/>
+        <w:spacing w:after="0" w:line="240" w:lineRule="auto"/>
+        <w:rPr>
+          <w:rFonts w:ascii="Consolas" w:hAnsi="Consolas" w:cs="Consolas"/>
+          <w:color w:val="000000"/>
+          <w:sz w:val="19"/>
+          <w:szCs w:val="19"/>
+        </w:rPr>
+      </w:pPr>
+      <w:r>
+        <w:rPr>
+          <w:rFonts w:ascii="Consolas" w:hAnsi="Consolas" w:cs="Consolas"/>
+          <w:color w:val="0000FF"/>
+          <w:sz w:val="19"/>
+          <w:szCs w:val="19"/>
+        </w:rPr>
+        <w:tab/>
+      </w:r>
+      <w:r>
+        <w:rPr>
+          <w:rFonts w:ascii="Consolas" w:hAnsi="Consolas" w:cs="Consolas"/>
+          <w:color w:val="808080"/>
+          <w:sz w:val="19"/>
+          <w:szCs w:val="19"/>
+        </w:rPr>
+        <w:t>(</w:t>
+      </w:r>
+      <w:r>
+        <w:rPr>
+          <w:rFonts w:ascii="Consolas" w:hAnsi="Consolas" w:cs="Consolas"/>
+          <w:color w:val="0000FF"/>
+          <w:sz w:val="19"/>
+          <w:szCs w:val="19"/>
+        </w:rPr>
+        <w:t>Name</w:t>
+      </w:r>
+      <w:r>
+        <w:rPr>
+          <w:rFonts w:ascii="Consolas" w:hAnsi="Consolas" w:cs="Consolas"/>
+          <w:color w:val="808080"/>
+          <w:sz w:val="19"/>
+          <w:szCs w:val="19"/>
+        </w:rPr>
+        <w:t>)</w:t>
+      </w:r>
+    </w:p>
+    <w:p/>
+    <w:p>
+      <w:pPr>
+        <w:pStyle w:val="Heading2"/>
+      </w:pPr>
+      <w:r>
+        <w:t>Screenshot Proof</w:t>
+      </w:r>
+    </w:p>
+    <w:p>
+      <w:r>
+        <w:rPr>
+          <w:noProof/>
+        </w:rPr>
+        <w:drawing>
+          <wp:inline distT="0" distB="0" distL="0" distR="0" wp14:anchorId="56310082" wp14:editId="409CE1E1">
+            <wp:extent cx="5857875" cy="4476750"/>
+            <wp:effectExtent l="0" t="0" r="9525" b="0"/>
+            <wp:docPr id="10" name="Picture 10"/>
+            <wp:cNvGraphicFramePr>
+              <a:graphicFrameLocks xmlns:a="http://schemas.openxmlformats.org/drawingml/2006/main" noChangeAspect="1"/>
+            </wp:cNvGraphicFramePr>
+            <a:graphic xmlns:a="http://schemas.openxmlformats.org/drawingml/2006/main">
+              <a:graphicData uri="http://schemas.openxmlformats.org/drawingml/2006/picture">
+                <pic:pic xmlns:pic="http://schemas.openxmlformats.org/drawingml/2006/picture">
+                  <pic:nvPicPr>
+                    <pic:cNvPr id="1" name=""/>
+                    <pic:cNvPicPr/>
+                  </pic:nvPicPr>
+                  <pic:blipFill>
+                    <a:blip r:embed="rId20"/>
+                    <a:stretch>
+                      <a:fillRect/>
+                    </a:stretch>
+                  </pic:blipFill>
+                  <pic:spPr>
+                    <a:xfrm>
+                      <a:off x="0" y="0"/>
+                      <a:ext cx="5857875" cy="4476750"/>
+                    </a:xfrm>
+                    <a:prstGeom prst="rect">
+                      <a:avLst/>
+                    </a:prstGeom>
+                  </pic:spPr>
+                </pic:pic>
+              </a:graphicData>
+            </a:graphic>
+          </wp:inline>
+        </w:drawing>
+      </w:r>
+    </w:p>
+    <w:p>
+      <w:pPr>
+        <w:pStyle w:val="Heading1"/>
+      </w:pPr>
+      <w:r>
+        <w:lastRenderedPageBreak/>
+        <w:t xml:space="preserve">Part </w:t>
+      </w:r>
+      <w:proofErr w:type="spellStart"/>
+      <w:r>
+        <w:t>F</w:t>
+      </w:r>
+      <w:proofErr w:type="spellEnd"/>
+      <w:r>
+        <w:t xml:space="preserve"> Populate Tables</w:t>
+      </w:r>
+    </w:p>
+    <w:p>
+      <w:pPr>
+        <w:pStyle w:val="Heading2"/>
+      </w:pPr>
+      <w:r>
+        <w:t>SQL Code</w:t>
+      </w:r>
+    </w:p>
+    <w:p>
+      <w:pPr>
+        <w:autoSpaceDE w:val="0"/>
+        <w:autoSpaceDN w:val="0"/>
+        <w:adjustRightInd w:val="0"/>
+        <w:spacing w:after="0" w:line="240" w:lineRule="auto"/>
+        <w:rPr>
+          <w:rFonts w:ascii="Consolas" w:hAnsi="Consolas" w:cs="Consolas"/>
+          <w:color w:val="000000"/>
+          <w:sz w:val="19"/>
+          <w:szCs w:val="19"/>
+        </w:rPr>
+      </w:pPr>
+      <w:r>
+        <w:rPr>
+          <w:rFonts w:ascii="Consolas" w:hAnsi="Consolas" w:cs="Consolas"/>
+          <w:color w:val="0000FF"/>
+          <w:sz w:val="19"/>
+          <w:szCs w:val="19"/>
+        </w:rPr>
+        <w:t>DECLARE</w:t>
+      </w:r>
+      <w:r>
+        <w:rPr>
+          <w:rFonts w:ascii="Consolas" w:hAnsi="Consolas" w:cs="Consolas"/>
+          <w:color w:val="000000"/>
+          <w:sz w:val="19"/>
+          <w:szCs w:val="19"/>
+        </w:rPr>
+        <w:t xml:space="preserve"> @</w:t>
+      </w:r>
+      <w:proofErr w:type="spellStart"/>
+      <w:r>
+        <w:rPr>
+          <w:rFonts w:ascii="Consolas" w:hAnsi="Consolas" w:cs="Consolas"/>
+          <w:color w:val="000000"/>
+          <w:sz w:val="19"/>
+          <w:szCs w:val="19"/>
+        </w:rPr>
+        <w:t>customerId</w:t>
+      </w:r>
+      <w:proofErr w:type="spellEnd"/>
+      <w:r>
+        <w:rPr>
+          <w:rFonts w:ascii="Consolas" w:hAnsi="Consolas" w:cs="Consolas"/>
+          <w:color w:val="000000"/>
+          <w:sz w:val="19"/>
+          <w:szCs w:val="19"/>
+        </w:rPr>
+        <w:t xml:space="preserve"> </w:t>
+      </w:r>
+      <w:proofErr w:type="spellStart"/>
+      <w:r>
+        <w:rPr>
+          <w:rFonts w:ascii="Consolas" w:hAnsi="Consolas" w:cs="Consolas"/>
+          <w:color w:val="0000FF"/>
+          <w:sz w:val="19"/>
+          <w:szCs w:val="19"/>
+        </w:rPr>
+        <w:t>int</w:t>
+      </w:r>
+      <w:proofErr w:type="spellEnd"/>
+      <w:r>
+        <w:rPr>
+          <w:rFonts w:ascii="Consolas" w:hAnsi="Consolas" w:cs="Consolas"/>
+          <w:color w:val="808080"/>
+          <w:sz w:val="19"/>
+          <w:szCs w:val="19"/>
+        </w:rPr>
+        <w:t>;</w:t>
+      </w:r>
+    </w:p>
+    <w:p>
+      <w:pPr>
+        <w:autoSpaceDE w:val="0"/>
+        <w:autoSpaceDN w:val="0"/>
+        <w:adjustRightInd w:val="0"/>
+        <w:spacing w:after="0" w:line="240" w:lineRule="auto"/>
+        <w:rPr>
+          <w:rFonts w:ascii="Consolas" w:hAnsi="Consolas" w:cs="Consolas"/>
+          <w:color w:val="000000"/>
+          <w:sz w:val="19"/>
+          <w:szCs w:val="19"/>
+        </w:rPr>
+      </w:pPr>
+      <w:r>
+        <w:rPr>
+          <w:rFonts w:ascii="Consolas" w:hAnsi="Consolas" w:cs="Consolas"/>
+          <w:color w:val="0000FF"/>
+          <w:sz w:val="19"/>
+          <w:szCs w:val="19"/>
+        </w:rPr>
+        <w:t>DECLARE</w:t>
+      </w:r>
+      <w:r>
+        <w:rPr>
+          <w:rFonts w:ascii="Consolas" w:hAnsi="Consolas" w:cs="Consolas"/>
+          <w:color w:val="000000"/>
+          <w:sz w:val="19"/>
+          <w:szCs w:val="19"/>
+        </w:rPr>
+        <w:t xml:space="preserve"> @</w:t>
+      </w:r>
+      <w:proofErr w:type="spellStart"/>
+      <w:r>
+        <w:rPr>
+          <w:rFonts w:ascii="Consolas" w:hAnsi="Consolas" w:cs="Consolas"/>
+          <w:color w:val="000000"/>
+          <w:sz w:val="19"/>
+          <w:szCs w:val="19"/>
+        </w:rPr>
+        <w:t>productId</w:t>
+      </w:r>
+      <w:proofErr w:type="spellEnd"/>
+      <w:r>
+        <w:rPr>
+          <w:rFonts w:ascii="Consolas" w:hAnsi="Consolas" w:cs="Consolas"/>
+          <w:color w:val="000000"/>
+          <w:sz w:val="19"/>
+          <w:szCs w:val="19"/>
+        </w:rPr>
+        <w:t xml:space="preserve"> </w:t>
+      </w:r>
+      <w:proofErr w:type="spellStart"/>
+      <w:r>
+        <w:rPr>
+          <w:rFonts w:ascii="Consolas" w:hAnsi="Consolas" w:cs="Consolas"/>
+          <w:color w:val="0000FF"/>
+          <w:sz w:val="19"/>
+          <w:szCs w:val="19"/>
+        </w:rPr>
+        <w:t>int</w:t>
+      </w:r>
+      <w:proofErr w:type="spellEnd"/>
+      <w:r>
+        <w:rPr>
+          <w:rFonts w:ascii="Consolas" w:hAnsi="Consolas" w:cs="Consolas"/>
+          <w:color w:val="808080"/>
+          <w:sz w:val="19"/>
+          <w:szCs w:val="19"/>
+        </w:rPr>
+        <w:t>;</w:t>
+      </w:r>
+    </w:p>
+    <w:p>
+      <w:pPr>
+        <w:autoSpaceDE w:val="0"/>
+        <w:autoSpaceDN w:val="0"/>
+        <w:adjustRightInd w:val="0"/>
+        <w:spacing w:after="0" w:line="240" w:lineRule="auto"/>
+        <w:rPr>
+          <w:rFonts w:ascii="Consolas" w:hAnsi="Consolas" w:cs="Consolas"/>
+          <w:color w:val="000000"/>
+          <w:sz w:val="19"/>
+          <w:szCs w:val="19"/>
+        </w:rPr>
+      </w:pPr>
+      <w:r>
+        <w:rPr>
+          <w:rFonts w:ascii="Consolas" w:hAnsi="Consolas" w:cs="Consolas"/>
+          <w:color w:val="0000FF"/>
+          <w:sz w:val="19"/>
+          <w:szCs w:val="19"/>
+        </w:rPr>
+        <w:t>DECLARE</w:t>
+      </w:r>
+      <w:r>
+        <w:rPr>
+          <w:rFonts w:ascii="Consolas" w:hAnsi="Consolas" w:cs="Consolas"/>
+          <w:color w:val="000000"/>
+          <w:sz w:val="19"/>
+          <w:szCs w:val="19"/>
+        </w:rPr>
+        <w:t xml:space="preserve"> @</w:t>
+      </w:r>
+      <w:proofErr w:type="spellStart"/>
+      <w:r>
+        <w:rPr>
+          <w:rFonts w:ascii="Consolas" w:hAnsi="Consolas" w:cs="Consolas"/>
+          <w:color w:val="000000"/>
+          <w:sz w:val="19"/>
+          <w:szCs w:val="19"/>
+        </w:rPr>
+        <w:t>saleId</w:t>
+      </w:r>
+      <w:proofErr w:type="spellEnd"/>
+      <w:r>
+        <w:rPr>
+          <w:rFonts w:ascii="Consolas" w:hAnsi="Consolas" w:cs="Consolas"/>
+          <w:color w:val="000000"/>
+          <w:sz w:val="19"/>
+          <w:szCs w:val="19"/>
+        </w:rPr>
+        <w:t xml:space="preserve"> </w:t>
+      </w:r>
+      <w:proofErr w:type="spellStart"/>
+      <w:r>
+        <w:rPr>
+          <w:rFonts w:ascii="Consolas" w:hAnsi="Consolas" w:cs="Consolas"/>
+          <w:color w:val="0000FF"/>
+          <w:sz w:val="19"/>
+          <w:szCs w:val="19"/>
+        </w:rPr>
+        <w:t>int</w:t>
+      </w:r>
+      <w:proofErr w:type="spellEnd"/>
+      <w:r>
+        <w:rPr>
+          <w:rFonts w:ascii="Consolas" w:hAnsi="Consolas" w:cs="Consolas"/>
+          <w:color w:val="808080"/>
+          <w:sz w:val="19"/>
+          <w:szCs w:val="19"/>
+        </w:rPr>
+        <w:t>;</w:t>
+      </w:r>
+    </w:p>
+    <w:p>
+      <w:pPr>
+        <w:autoSpaceDE w:val="0"/>
+        <w:autoSpaceDN w:val="0"/>
+        <w:adjustRightInd w:val="0"/>
+        <w:spacing w:after="0" w:line="240" w:lineRule="auto"/>
+        <w:rPr>
+          <w:rFonts w:ascii="Consolas" w:hAnsi="Consolas" w:cs="Consolas"/>
+          <w:color w:val="000000"/>
+          <w:sz w:val="19"/>
+          <w:szCs w:val="19"/>
+        </w:rPr>
+      </w:pPr>
+    </w:p>
+    <w:p>
+      <w:pPr>
+        <w:autoSpaceDE w:val="0"/>
+        <w:autoSpaceDN w:val="0"/>
+        <w:adjustRightInd w:val="0"/>
+        <w:spacing w:after="0" w:line="240" w:lineRule="auto"/>
+        <w:rPr>
+          <w:rFonts w:ascii="Consolas" w:hAnsi="Consolas" w:cs="Consolas"/>
+          <w:color w:val="000000"/>
+          <w:sz w:val="19"/>
+          <w:szCs w:val="19"/>
+        </w:rPr>
+      </w:pPr>
+      <w:r>
+        <w:rPr>
+          <w:rFonts w:ascii="Consolas" w:hAnsi="Consolas" w:cs="Consolas"/>
+          <w:color w:val="0000FF"/>
+          <w:sz w:val="19"/>
+          <w:szCs w:val="19"/>
+        </w:rPr>
+        <w:t>INSERT</w:t>
+      </w:r>
+      <w:r>
+        <w:rPr>
+          <w:rFonts w:ascii="Consolas" w:hAnsi="Consolas" w:cs="Consolas"/>
+          <w:color w:val="000000"/>
+          <w:sz w:val="19"/>
+          <w:szCs w:val="19"/>
+        </w:rPr>
+        <w:t xml:space="preserve"> </w:t>
+      </w:r>
+      <w:r>
+        <w:rPr>
+          <w:rFonts w:ascii="Consolas" w:hAnsi="Consolas" w:cs="Consolas"/>
+          <w:color w:val="0000FF"/>
+          <w:sz w:val="19"/>
+          <w:szCs w:val="19"/>
+        </w:rPr>
+        <w:t>INTO</w:t>
+      </w:r>
+      <w:r>
+        <w:rPr>
+          <w:rFonts w:ascii="Consolas" w:hAnsi="Consolas" w:cs="Consolas"/>
+          <w:color w:val="000000"/>
+          <w:sz w:val="19"/>
+          <w:szCs w:val="19"/>
+        </w:rPr>
+        <w:t xml:space="preserve"> Customer_3NF</w:t>
+      </w:r>
+      <w:r>
+        <w:rPr>
+          <w:rFonts w:ascii="Consolas" w:hAnsi="Consolas" w:cs="Consolas"/>
+          <w:color w:val="0000FF"/>
+          <w:sz w:val="19"/>
+          <w:szCs w:val="19"/>
+        </w:rPr>
+        <w:t xml:space="preserve"> </w:t>
+      </w:r>
+      <w:r>
+        <w:rPr>
+          <w:rFonts w:ascii="Consolas" w:hAnsi="Consolas" w:cs="Consolas"/>
+          <w:color w:val="808080"/>
+          <w:sz w:val="19"/>
+          <w:szCs w:val="19"/>
+        </w:rPr>
+        <w:t>(</w:t>
+      </w:r>
+      <w:proofErr w:type="spellStart"/>
+      <w:r>
+        <w:rPr>
+          <w:rFonts w:ascii="Consolas" w:hAnsi="Consolas" w:cs="Consolas"/>
+          <w:color w:val="000000"/>
+          <w:sz w:val="19"/>
+          <w:szCs w:val="19"/>
+        </w:rPr>
+        <w:t>LastName</w:t>
+      </w:r>
+      <w:proofErr w:type="spellEnd"/>
+      <w:r>
+        <w:rPr>
+          <w:rFonts w:ascii="Consolas" w:hAnsi="Consolas" w:cs="Consolas"/>
+          <w:color w:val="808080"/>
+          <w:sz w:val="19"/>
+          <w:szCs w:val="19"/>
+        </w:rPr>
+        <w:t>,</w:t>
+      </w:r>
+      <w:r>
+        <w:rPr>
+          <w:rFonts w:ascii="Consolas" w:hAnsi="Consolas" w:cs="Consolas"/>
+          <w:color w:val="000000"/>
+          <w:sz w:val="19"/>
+          <w:szCs w:val="19"/>
+        </w:rPr>
+        <w:t xml:space="preserve"> FirstName</w:t>
+      </w:r>
+      <w:r>
+        <w:rPr>
+          <w:rFonts w:ascii="Consolas" w:hAnsi="Consolas" w:cs="Consolas"/>
+          <w:color w:val="808080"/>
+          <w:sz w:val="19"/>
+          <w:szCs w:val="19"/>
+        </w:rPr>
+        <w:t>,</w:t>
+      </w:r>
+      <w:r>
+        <w:rPr>
+          <w:rFonts w:ascii="Consolas" w:hAnsi="Consolas" w:cs="Consolas"/>
+          <w:color w:val="000000"/>
+          <w:sz w:val="19"/>
+          <w:szCs w:val="19"/>
+        </w:rPr>
+        <w:t xml:space="preserve"> </w:t>
+      </w:r>
+      <w:proofErr w:type="spellStart"/>
+      <w:r>
+        <w:rPr>
+          <w:rFonts w:ascii="Consolas" w:hAnsi="Consolas" w:cs="Consolas"/>
+          <w:color w:val="000000"/>
+          <w:sz w:val="19"/>
+          <w:szCs w:val="19"/>
+        </w:rPr>
+        <w:t>MiddleName</w:t>
+      </w:r>
+      <w:proofErr w:type="spellEnd"/>
+      <w:r>
+        <w:rPr>
+          <w:rFonts w:ascii="Consolas" w:hAnsi="Consolas" w:cs="Consolas"/>
+          <w:color w:val="808080"/>
+          <w:sz w:val="19"/>
+          <w:szCs w:val="19"/>
+        </w:rPr>
+        <w:t>,</w:t>
+      </w:r>
+      <w:r>
+        <w:rPr>
+          <w:rFonts w:ascii="Consolas" w:hAnsi="Consolas" w:cs="Consolas"/>
+          <w:color w:val="000000"/>
+          <w:sz w:val="19"/>
+          <w:szCs w:val="19"/>
+        </w:rPr>
+        <w:t xml:space="preserve"> Address1</w:t>
+      </w:r>
+      <w:r>
+        <w:rPr>
+          <w:rFonts w:ascii="Consolas" w:hAnsi="Consolas" w:cs="Consolas"/>
+          <w:color w:val="808080"/>
+          <w:sz w:val="19"/>
+          <w:szCs w:val="19"/>
+        </w:rPr>
+        <w:t>,</w:t>
+      </w:r>
+      <w:r>
+        <w:rPr>
+          <w:rFonts w:ascii="Consolas" w:hAnsi="Consolas" w:cs="Consolas"/>
+          <w:color w:val="000000"/>
+          <w:sz w:val="19"/>
+          <w:szCs w:val="19"/>
+        </w:rPr>
+        <w:t xml:space="preserve"> Address2</w:t>
+      </w:r>
+      <w:r>
+        <w:rPr>
+          <w:rFonts w:ascii="Consolas" w:hAnsi="Consolas" w:cs="Consolas"/>
+          <w:color w:val="808080"/>
+          <w:sz w:val="19"/>
+          <w:szCs w:val="19"/>
+        </w:rPr>
+        <w:t>,</w:t>
+      </w:r>
+      <w:r>
+        <w:rPr>
+          <w:rFonts w:ascii="Consolas" w:hAnsi="Consolas" w:cs="Consolas"/>
+          <w:color w:val="000000"/>
+          <w:sz w:val="19"/>
+          <w:szCs w:val="19"/>
+        </w:rPr>
+        <w:t xml:space="preserve"> </w:t>
+      </w:r>
+    </w:p>
+    <w:p>
+      <w:pPr>
+        <w:autoSpaceDE w:val="0"/>
+        <w:autoSpaceDN w:val="0"/>
+        <w:adjustRightInd w:val="0"/>
+        <w:spacing w:after="0" w:line="240" w:lineRule="auto"/>
+        <w:rPr>
+          <w:rFonts w:ascii="Consolas" w:hAnsi="Consolas" w:cs="Consolas"/>
+          <w:color w:val="000000"/>
+          <w:sz w:val="19"/>
+          <w:szCs w:val="19"/>
+        </w:rPr>
+      </w:pPr>
+      <w:r>
+        <w:rPr>
+          <w:rFonts w:ascii="Consolas" w:hAnsi="Consolas" w:cs="Consolas"/>
+          <w:color w:val="000000"/>
+          <w:sz w:val="19"/>
+          <w:szCs w:val="19"/>
+        </w:rPr>
+        <w:tab/>
+        <w:t>City</w:t>
+      </w:r>
+      <w:r>
+        <w:rPr>
+          <w:rFonts w:ascii="Consolas" w:hAnsi="Consolas" w:cs="Consolas"/>
+          <w:color w:val="808080"/>
+          <w:sz w:val="19"/>
+          <w:szCs w:val="19"/>
+        </w:rPr>
+        <w:t>,</w:t>
+      </w:r>
+      <w:r>
+        <w:rPr>
+          <w:rFonts w:ascii="Consolas" w:hAnsi="Consolas" w:cs="Consolas"/>
+          <w:color w:val="000000"/>
+          <w:sz w:val="19"/>
+          <w:szCs w:val="19"/>
+        </w:rPr>
+        <w:t xml:space="preserve"> Zip</w:t>
+      </w:r>
+      <w:r>
+        <w:rPr>
+          <w:rFonts w:ascii="Consolas" w:hAnsi="Consolas" w:cs="Consolas"/>
+          <w:color w:val="808080"/>
+          <w:sz w:val="19"/>
+          <w:szCs w:val="19"/>
+        </w:rPr>
+        <w:t>,</w:t>
+      </w:r>
+      <w:r>
+        <w:rPr>
+          <w:rFonts w:ascii="Consolas" w:hAnsi="Consolas" w:cs="Consolas"/>
+          <w:color w:val="000000"/>
+          <w:sz w:val="19"/>
+          <w:szCs w:val="19"/>
+        </w:rPr>
+        <w:t xml:space="preserve"> </w:t>
+      </w:r>
+      <w:r>
+        <w:rPr>
+          <w:rFonts w:ascii="Consolas" w:hAnsi="Consolas" w:cs="Consolas"/>
+          <w:color w:val="0000FF"/>
+          <w:sz w:val="19"/>
+          <w:szCs w:val="19"/>
+        </w:rPr>
+        <w:t>State</w:t>
+      </w:r>
+      <w:r>
+        <w:rPr>
+          <w:rFonts w:ascii="Consolas" w:hAnsi="Consolas" w:cs="Consolas"/>
+          <w:color w:val="808080"/>
+          <w:sz w:val="19"/>
+          <w:szCs w:val="19"/>
+        </w:rPr>
+        <w:t>,</w:t>
+      </w:r>
+      <w:r>
+        <w:rPr>
+          <w:rFonts w:ascii="Consolas" w:hAnsi="Consolas" w:cs="Consolas"/>
+          <w:color w:val="000000"/>
+          <w:sz w:val="19"/>
+          <w:szCs w:val="19"/>
+        </w:rPr>
+        <w:t xml:space="preserve"> </w:t>
+      </w:r>
+      <w:proofErr w:type="spellStart"/>
+      <w:r>
+        <w:rPr>
+          <w:rFonts w:ascii="Consolas" w:hAnsi="Consolas" w:cs="Consolas"/>
+          <w:color w:val="000000"/>
+          <w:sz w:val="19"/>
+          <w:szCs w:val="19"/>
+        </w:rPr>
+        <w:t>CustomerHomePhone</w:t>
+      </w:r>
+      <w:proofErr w:type="spellEnd"/>
+      <w:r>
+        <w:rPr>
+          <w:rFonts w:ascii="Consolas" w:hAnsi="Consolas" w:cs="Consolas"/>
+          <w:color w:val="808080"/>
+          <w:sz w:val="19"/>
+          <w:szCs w:val="19"/>
+        </w:rPr>
+        <w:t>,</w:t>
+      </w:r>
+      <w:r>
+        <w:rPr>
+          <w:rFonts w:ascii="Consolas" w:hAnsi="Consolas" w:cs="Consolas"/>
+          <w:color w:val="000000"/>
+          <w:sz w:val="19"/>
+          <w:szCs w:val="19"/>
+        </w:rPr>
+        <w:t xml:space="preserve"> </w:t>
+      </w:r>
+      <w:proofErr w:type="spellStart"/>
+      <w:r>
+        <w:rPr>
+          <w:rFonts w:ascii="Consolas" w:hAnsi="Consolas" w:cs="Consolas"/>
+          <w:color w:val="000000"/>
+          <w:sz w:val="19"/>
+          <w:szCs w:val="19"/>
+        </w:rPr>
+        <w:t>CustomerMobilePhone</w:t>
+      </w:r>
+      <w:proofErr w:type="spellEnd"/>
+      <w:r>
+        <w:rPr>
+          <w:rFonts w:ascii="Consolas" w:hAnsi="Consolas" w:cs="Consolas"/>
+          <w:color w:val="808080"/>
+          <w:sz w:val="19"/>
+          <w:szCs w:val="19"/>
+        </w:rPr>
+        <w:t>,</w:t>
+      </w:r>
+      <w:r>
+        <w:rPr>
+          <w:rFonts w:ascii="Consolas" w:hAnsi="Consolas" w:cs="Consolas"/>
+          <w:color w:val="000000"/>
+          <w:sz w:val="19"/>
+          <w:szCs w:val="19"/>
+        </w:rPr>
+        <w:t xml:space="preserve"> </w:t>
+      </w:r>
+      <w:proofErr w:type="spellStart"/>
+      <w:r>
+        <w:rPr>
+          <w:rFonts w:ascii="Consolas" w:hAnsi="Consolas" w:cs="Consolas"/>
+          <w:color w:val="000000"/>
+          <w:sz w:val="19"/>
+          <w:szCs w:val="19"/>
+        </w:rPr>
+        <w:t>CustomerOtherPhone</w:t>
+      </w:r>
+      <w:proofErr w:type="spellEnd"/>
+      <w:r>
+        <w:rPr>
+          <w:rFonts w:ascii="Consolas" w:hAnsi="Consolas" w:cs="Consolas"/>
+          <w:color w:val="808080"/>
+          <w:sz w:val="19"/>
+          <w:szCs w:val="19"/>
+        </w:rPr>
+        <w:t>)</w:t>
+      </w:r>
+    </w:p>
+    <w:p>
+      <w:pPr>
+        <w:autoSpaceDE w:val="0"/>
+        <w:autoSpaceDN w:val="0"/>
+        <w:adjustRightInd w:val="0"/>
+        <w:spacing w:after="0" w:line="240" w:lineRule="auto"/>
+        <w:rPr>
+          <w:rFonts w:ascii="Consolas" w:hAnsi="Consolas" w:cs="Consolas"/>
+          <w:color w:val="000000"/>
+          <w:sz w:val="19"/>
+          <w:szCs w:val="19"/>
+        </w:rPr>
+      </w:pPr>
+      <w:r>
+        <w:rPr>
+          <w:rFonts w:ascii="Consolas" w:hAnsi="Consolas" w:cs="Consolas"/>
+          <w:color w:val="0000FF"/>
+          <w:sz w:val="19"/>
+          <w:szCs w:val="19"/>
+        </w:rPr>
+        <w:t xml:space="preserve">VALUES </w:t>
+      </w:r>
+      <w:r>
+        <w:rPr>
+          <w:rFonts w:ascii="Consolas" w:hAnsi="Consolas" w:cs="Consolas"/>
+          <w:color w:val="808080"/>
+          <w:sz w:val="19"/>
+          <w:szCs w:val="19"/>
+        </w:rPr>
+        <w:t>(</w:t>
+      </w:r>
+    </w:p>
+    <w:p>
+      <w:pPr>
+        <w:autoSpaceDE w:val="0"/>
+        <w:autoSpaceDN w:val="0"/>
+        <w:adjustRightInd w:val="0"/>
+        <w:spacing w:after="0" w:line="240" w:lineRule="auto"/>
+        <w:rPr>
+          <w:rFonts w:ascii="Consolas" w:hAnsi="Consolas" w:cs="Consolas"/>
+          <w:color w:val="000000"/>
+          <w:sz w:val="19"/>
+          <w:szCs w:val="19"/>
+        </w:rPr>
+      </w:pPr>
+      <w:r>
+        <w:rPr>
+          <w:rFonts w:ascii="Consolas" w:hAnsi="Consolas" w:cs="Consolas"/>
+          <w:color w:val="000000"/>
+          <w:sz w:val="19"/>
+          <w:szCs w:val="19"/>
+        </w:rPr>
+        <w:tab/>
+      </w:r>
+      <w:r>
+        <w:rPr>
+          <w:rFonts w:ascii="Consolas" w:hAnsi="Consolas" w:cs="Consolas"/>
+          <w:color w:val="FF0000"/>
+          <w:sz w:val="19"/>
+          <w:szCs w:val="19"/>
+        </w:rPr>
+        <w:t>'Nisbett'</w:t>
+      </w:r>
+      <w:r>
+        <w:rPr>
+          <w:rFonts w:ascii="Consolas" w:hAnsi="Consolas" w:cs="Consolas"/>
+          <w:color w:val="808080"/>
+          <w:sz w:val="19"/>
+          <w:szCs w:val="19"/>
+        </w:rPr>
+        <w:t>,</w:t>
+      </w:r>
+      <w:r>
+        <w:rPr>
+          <w:rFonts w:ascii="Consolas" w:hAnsi="Consolas" w:cs="Consolas"/>
+          <w:color w:val="000000"/>
+          <w:sz w:val="19"/>
+          <w:szCs w:val="19"/>
+        </w:rPr>
+        <w:t xml:space="preserve"> </w:t>
+      </w:r>
+      <w:r>
+        <w:rPr>
+          <w:rFonts w:ascii="Consolas" w:hAnsi="Consolas" w:cs="Consolas"/>
+          <w:color w:val="FF0000"/>
+          <w:sz w:val="19"/>
+          <w:szCs w:val="19"/>
+        </w:rPr>
+        <w:t>'Duncan'</w:t>
+      </w:r>
+      <w:r>
+        <w:rPr>
+          <w:rFonts w:ascii="Consolas" w:hAnsi="Consolas" w:cs="Consolas"/>
+          <w:color w:val="808080"/>
+          <w:sz w:val="19"/>
+          <w:szCs w:val="19"/>
+        </w:rPr>
+        <w:t>,</w:t>
+      </w:r>
+      <w:r>
+        <w:rPr>
+          <w:rFonts w:ascii="Consolas" w:hAnsi="Consolas" w:cs="Consolas"/>
+          <w:color w:val="000000"/>
+          <w:sz w:val="19"/>
+          <w:szCs w:val="19"/>
+        </w:rPr>
+        <w:t xml:space="preserve"> </w:t>
+      </w:r>
+      <w:r>
+        <w:rPr>
+          <w:rFonts w:ascii="Consolas" w:hAnsi="Consolas" w:cs="Consolas"/>
+          <w:color w:val="FF0000"/>
+          <w:sz w:val="19"/>
+          <w:szCs w:val="19"/>
+        </w:rPr>
+        <w:t>'Edward'</w:t>
+      </w:r>
+      <w:r>
+        <w:rPr>
+          <w:rFonts w:ascii="Consolas" w:hAnsi="Consolas" w:cs="Consolas"/>
+          <w:color w:val="808080"/>
+          <w:sz w:val="19"/>
+          <w:szCs w:val="19"/>
+        </w:rPr>
+        <w:t>,</w:t>
+      </w:r>
+      <w:r>
+        <w:rPr>
+          <w:rFonts w:ascii="Consolas" w:hAnsi="Consolas" w:cs="Consolas"/>
+          <w:color w:val="000000"/>
+          <w:sz w:val="19"/>
+          <w:szCs w:val="19"/>
+        </w:rPr>
+        <w:t xml:space="preserve"> </w:t>
+      </w:r>
+      <w:r>
+        <w:rPr>
+          <w:rFonts w:ascii="Consolas" w:hAnsi="Consolas" w:cs="Consolas"/>
+          <w:color w:val="FF0000"/>
+          <w:sz w:val="19"/>
+          <w:szCs w:val="19"/>
+        </w:rPr>
+        <w:t>'123 Main Street'</w:t>
+      </w:r>
+      <w:r>
+        <w:rPr>
+          <w:rFonts w:ascii="Consolas" w:hAnsi="Consolas" w:cs="Consolas"/>
+          <w:color w:val="808080"/>
+          <w:sz w:val="19"/>
+          <w:szCs w:val="19"/>
+        </w:rPr>
+        <w:t>,</w:t>
+      </w:r>
+      <w:r>
+        <w:rPr>
+          <w:rFonts w:ascii="Consolas" w:hAnsi="Consolas" w:cs="Consolas"/>
+          <w:color w:val="000000"/>
+          <w:sz w:val="19"/>
+          <w:szCs w:val="19"/>
+        </w:rPr>
+        <w:t xml:space="preserve"> </w:t>
+      </w:r>
+      <w:r>
+        <w:rPr>
+          <w:rFonts w:ascii="Consolas" w:hAnsi="Consolas" w:cs="Consolas"/>
+          <w:color w:val="FF0000"/>
+          <w:sz w:val="19"/>
+          <w:szCs w:val="19"/>
+        </w:rPr>
+        <w:t>'Apt #B4'</w:t>
+      </w:r>
+      <w:r>
+        <w:rPr>
+          <w:rFonts w:ascii="Consolas" w:hAnsi="Consolas" w:cs="Consolas"/>
+          <w:color w:val="808080"/>
+          <w:sz w:val="19"/>
+          <w:szCs w:val="19"/>
+        </w:rPr>
+        <w:t>,</w:t>
+      </w:r>
+      <w:r>
+        <w:rPr>
+          <w:rFonts w:ascii="Consolas" w:hAnsi="Consolas" w:cs="Consolas"/>
+          <w:color w:val="000000"/>
+          <w:sz w:val="19"/>
+          <w:szCs w:val="19"/>
+        </w:rPr>
+        <w:t xml:space="preserve"> </w:t>
+      </w:r>
+    </w:p>
+    <w:p>
+      <w:pPr>
+        <w:autoSpaceDE w:val="0"/>
+        <w:autoSpaceDN w:val="0"/>
+        <w:adjustRightInd w:val="0"/>
+        <w:spacing w:after="0" w:line="240" w:lineRule="auto"/>
+        <w:rPr>
+          <w:rFonts w:ascii="Consolas" w:hAnsi="Consolas" w:cs="Consolas"/>
+          <w:color w:val="000000"/>
+          <w:sz w:val="19"/>
+          <w:szCs w:val="19"/>
+        </w:rPr>
+      </w:pPr>
+      <w:r>
+        <w:rPr>
+          <w:rFonts w:ascii="Consolas" w:hAnsi="Consolas" w:cs="Consolas"/>
+          <w:color w:val="000000"/>
+          <w:sz w:val="19"/>
+          <w:szCs w:val="19"/>
+        </w:rPr>
+        <w:tab/>
+      </w:r>
+      <w:r>
+        <w:rPr>
+          <w:rFonts w:ascii="Consolas" w:hAnsi="Consolas" w:cs="Consolas"/>
+          <w:color w:val="FF0000"/>
+          <w:sz w:val="19"/>
+          <w:szCs w:val="19"/>
+        </w:rPr>
+        <w:t>'Denver'</w:t>
+      </w:r>
+      <w:r>
+        <w:rPr>
+          <w:rFonts w:ascii="Consolas" w:hAnsi="Consolas" w:cs="Consolas"/>
+          <w:color w:val="808080"/>
+          <w:sz w:val="19"/>
+          <w:szCs w:val="19"/>
+        </w:rPr>
+        <w:t>,</w:t>
+      </w:r>
+      <w:r>
+        <w:rPr>
+          <w:rFonts w:ascii="Consolas" w:hAnsi="Consolas" w:cs="Consolas"/>
+          <w:color w:val="000000"/>
+          <w:sz w:val="19"/>
+          <w:szCs w:val="19"/>
+        </w:rPr>
+        <w:t xml:space="preserve"> </w:t>
+      </w:r>
+      <w:r>
+        <w:rPr>
+          <w:rFonts w:ascii="Consolas" w:hAnsi="Consolas" w:cs="Consolas"/>
+          <w:color w:val="FF0000"/>
+          <w:sz w:val="19"/>
+          <w:szCs w:val="19"/>
+        </w:rPr>
+        <w:t>'49123'</w:t>
+      </w:r>
+      <w:r>
+        <w:rPr>
+          <w:rFonts w:ascii="Consolas" w:hAnsi="Consolas" w:cs="Consolas"/>
+          <w:color w:val="808080"/>
+          <w:sz w:val="19"/>
+          <w:szCs w:val="19"/>
+        </w:rPr>
+        <w:t>,</w:t>
+      </w:r>
+      <w:r>
+        <w:rPr>
+          <w:rFonts w:ascii="Consolas" w:hAnsi="Consolas" w:cs="Consolas"/>
+          <w:color w:val="000000"/>
+          <w:sz w:val="19"/>
+          <w:szCs w:val="19"/>
+        </w:rPr>
+        <w:t xml:space="preserve"> </w:t>
+      </w:r>
+      <w:r>
+        <w:rPr>
+          <w:rFonts w:ascii="Consolas" w:hAnsi="Consolas" w:cs="Consolas"/>
+          <w:color w:val="FF0000"/>
+          <w:sz w:val="19"/>
+          <w:szCs w:val="19"/>
+        </w:rPr>
+        <w:t>'CO'</w:t>
+      </w:r>
+      <w:r>
+        <w:rPr>
+          <w:rFonts w:ascii="Consolas" w:hAnsi="Consolas" w:cs="Consolas"/>
+          <w:color w:val="808080"/>
+          <w:sz w:val="19"/>
+          <w:szCs w:val="19"/>
+        </w:rPr>
+        <w:t>,</w:t>
+      </w:r>
+      <w:r>
+        <w:rPr>
+          <w:rFonts w:ascii="Consolas" w:hAnsi="Consolas" w:cs="Consolas"/>
+          <w:color w:val="000000"/>
+          <w:sz w:val="19"/>
+          <w:szCs w:val="19"/>
+        </w:rPr>
+        <w:t xml:space="preserve"> </w:t>
+      </w:r>
+      <w:r>
+        <w:rPr>
+          <w:rFonts w:ascii="Consolas" w:hAnsi="Consolas" w:cs="Consolas"/>
+          <w:color w:val="FF0000"/>
+          <w:sz w:val="19"/>
+          <w:szCs w:val="19"/>
+        </w:rPr>
+        <w:t>'5551234567'</w:t>
+      </w:r>
+      <w:r>
+        <w:rPr>
+          <w:rFonts w:ascii="Consolas" w:hAnsi="Consolas" w:cs="Consolas"/>
+          <w:color w:val="808080"/>
+          <w:sz w:val="19"/>
+          <w:szCs w:val="19"/>
+        </w:rPr>
+        <w:t>,</w:t>
+      </w:r>
+      <w:r>
+        <w:rPr>
+          <w:rFonts w:ascii="Consolas" w:hAnsi="Consolas" w:cs="Consolas"/>
+          <w:color w:val="FF0000"/>
+          <w:sz w:val="19"/>
+          <w:szCs w:val="19"/>
+        </w:rPr>
+        <w:t>'5553219966'</w:t>
+      </w:r>
+      <w:r>
+        <w:rPr>
+          <w:rFonts w:ascii="Consolas" w:hAnsi="Consolas" w:cs="Consolas"/>
+          <w:color w:val="808080"/>
+          <w:sz w:val="19"/>
+          <w:szCs w:val="19"/>
+        </w:rPr>
+        <w:t>,</w:t>
+      </w:r>
+      <w:r>
+        <w:rPr>
+          <w:rFonts w:ascii="Consolas" w:hAnsi="Consolas" w:cs="Consolas"/>
+          <w:color w:val="FF0000"/>
+          <w:sz w:val="19"/>
+          <w:szCs w:val="19"/>
+        </w:rPr>
+        <w:t>'5559876543'</w:t>
+      </w:r>
+    </w:p>
+    <w:p>
+      <w:pPr>
+        <w:autoSpaceDE w:val="0"/>
+        <w:autoSpaceDN w:val="0"/>
+        <w:adjustRightInd w:val="0"/>
+        <w:spacing w:after="0" w:line="240" w:lineRule="auto"/>
+        <w:rPr>
+          <w:rFonts w:ascii="Consolas" w:hAnsi="Consolas" w:cs="Consolas"/>
+          <w:color w:val="000000"/>
+          <w:sz w:val="19"/>
+          <w:szCs w:val="19"/>
+        </w:rPr>
+      </w:pPr>
+      <w:r>
+        <w:rPr>
+          <w:rFonts w:ascii="Consolas" w:hAnsi="Consolas" w:cs="Consolas"/>
+          <w:color w:val="808080"/>
+          <w:sz w:val="19"/>
+          <w:szCs w:val="19"/>
+        </w:rPr>
+        <w:t>);</w:t>
+      </w:r>
+    </w:p>
+    <w:p>
+      <w:pPr>
+        <w:autoSpaceDE w:val="0"/>
+        <w:autoSpaceDN w:val="0"/>
+        <w:adjustRightInd w:val="0"/>
+        <w:spacing w:after="0" w:line="240" w:lineRule="auto"/>
+        <w:rPr>
+          <w:rFonts w:ascii="Consolas" w:hAnsi="Consolas" w:cs="Consolas"/>
+          <w:color w:val="000000"/>
+          <w:sz w:val="19"/>
+          <w:szCs w:val="19"/>
+        </w:rPr>
+      </w:pPr>
+    </w:p>
+    <w:p>
+      <w:pPr>
+        <w:autoSpaceDE w:val="0"/>
+        <w:autoSpaceDN w:val="0"/>
+        <w:adjustRightInd w:val="0"/>
+        <w:spacing w:after="0" w:line="240" w:lineRule="auto"/>
+        <w:rPr>
+          <w:rFonts w:ascii="Consolas" w:hAnsi="Consolas" w:cs="Consolas"/>
+          <w:color w:val="000000"/>
+          <w:sz w:val="19"/>
+          <w:szCs w:val="19"/>
+        </w:rPr>
+      </w:pPr>
+      <w:r>
+        <w:rPr>
+          <w:rFonts w:ascii="Consolas" w:hAnsi="Consolas" w:cs="Consolas"/>
+          <w:color w:val="0000FF"/>
+          <w:sz w:val="19"/>
+          <w:szCs w:val="19"/>
+        </w:rPr>
+        <w:t>SELECT</w:t>
+      </w:r>
+      <w:r>
+        <w:rPr>
+          <w:rFonts w:ascii="Consolas" w:hAnsi="Consolas" w:cs="Consolas"/>
+          <w:color w:val="000000"/>
+          <w:sz w:val="19"/>
+          <w:szCs w:val="19"/>
+        </w:rPr>
+        <w:t xml:space="preserve"> @</w:t>
+      </w:r>
+      <w:proofErr w:type="spellStart"/>
+      <w:r>
+        <w:rPr>
+          <w:rFonts w:ascii="Consolas" w:hAnsi="Consolas" w:cs="Consolas"/>
+          <w:color w:val="000000"/>
+          <w:sz w:val="19"/>
+          <w:szCs w:val="19"/>
+        </w:rPr>
+        <w:t>customerId</w:t>
+      </w:r>
+      <w:proofErr w:type="spellEnd"/>
+      <w:r>
+        <w:rPr>
+          <w:rFonts w:ascii="Consolas" w:hAnsi="Consolas" w:cs="Consolas"/>
+          <w:color w:val="000000"/>
+          <w:sz w:val="19"/>
+          <w:szCs w:val="19"/>
+        </w:rPr>
+        <w:t xml:space="preserve"> </w:t>
+      </w:r>
+      <w:r>
+        <w:rPr>
+          <w:rFonts w:ascii="Consolas" w:hAnsi="Consolas" w:cs="Consolas"/>
+          <w:color w:val="808080"/>
+          <w:sz w:val="19"/>
+          <w:szCs w:val="19"/>
+        </w:rPr>
+        <w:t>=</w:t>
+      </w:r>
+      <w:r>
+        <w:rPr>
+          <w:rFonts w:ascii="Consolas" w:hAnsi="Consolas" w:cs="Consolas"/>
+          <w:color w:val="000000"/>
+          <w:sz w:val="19"/>
+          <w:szCs w:val="19"/>
+        </w:rPr>
+        <w:t xml:space="preserve"> </w:t>
+      </w:r>
+      <w:r>
+        <w:rPr>
+          <w:rFonts w:ascii="Consolas" w:hAnsi="Consolas" w:cs="Consolas"/>
+          <w:color w:val="FF00FF"/>
+          <w:sz w:val="19"/>
+          <w:szCs w:val="19"/>
+        </w:rPr>
+        <w:t>SCOPE_</w:t>
+      </w:r>
+      <w:proofErr w:type="gramStart"/>
+      <w:r>
+        <w:rPr>
+          <w:rFonts w:ascii="Consolas" w:hAnsi="Consolas" w:cs="Consolas"/>
+          <w:color w:val="FF00FF"/>
+          <w:sz w:val="19"/>
+          <w:szCs w:val="19"/>
+        </w:rPr>
+        <w:t>IDENTITY</w:t>
+      </w:r>
+      <w:r>
+        <w:rPr>
+          <w:rFonts w:ascii="Consolas" w:hAnsi="Consolas" w:cs="Consolas"/>
+          <w:color w:val="808080"/>
+          <w:sz w:val="19"/>
+          <w:szCs w:val="19"/>
+        </w:rPr>
+        <w:t>(</w:t>
+      </w:r>
+      <w:proofErr w:type="gramEnd"/>
+      <w:r>
+        <w:rPr>
+          <w:rFonts w:ascii="Consolas" w:hAnsi="Consolas" w:cs="Consolas"/>
+          <w:color w:val="808080"/>
+          <w:sz w:val="19"/>
+          <w:szCs w:val="19"/>
+        </w:rPr>
+        <w:t>);</w:t>
+      </w:r>
+    </w:p>
+    <w:p>
+      <w:pPr>
+        <w:autoSpaceDE w:val="0"/>
+        <w:autoSpaceDN w:val="0"/>
+        <w:adjustRightInd w:val="0"/>
+        <w:spacing w:after="0" w:line="240" w:lineRule="auto"/>
+        <w:rPr>
+          <w:rFonts w:ascii="Consolas" w:hAnsi="Consolas" w:cs="Consolas"/>
+          <w:color w:val="000000"/>
+          <w:sz w:val="19"/>
+          <w:szCs w:val="19"/>
+        </w:rPr>
+      </w:pPr>
+    </w:p>
+    <w:p>
+      <w:pPr>
+        <w:autoSpaceDE w:val="0"/>
+        <w:autoSpaceDN w:val="0"/>
+        <w:adjustRightInd w:val="0"/>
+        <w:spacing w:after="0" w:line="240" w:lineRule="auto"/>
+        <w:rPr>
+          <w:rFonts w:ascii="Consolas" w:hAnsi="Consolas" w:cs="Consolas"/>
+          <w:color w:val="000000"/>
+          <w:sz w:val="19"/>
+          <w:szCs w:val="19"/>
+        </w:rPr>
+      </w:pPr>
+      <w:r>
+        <w:rPr>
+          <w:rFonts w:ascii="Consolas" w:hAnsi="Consolas" w:cs="Consolas"/>
+          <w:color w:val="0000FF"/>
+          <w:sz w:val="19"/>
+          <w:szCs w:val="19"/>
+        </w:rPr>
+        <w:t>INSERT</w:t>
+      </w:r>
+      <w:r>
+        <w:rPr>
+          <w:rFonts w:ascii="Consolas" w:hAnsi="Consolas" w:cs="Consolas"/>
+          <w:color w:val="000000"/>
+          <w:sz w:val="19"/>
+          <w:szCs w:val="19"/>
+        </w:rPr>
+        <w:t xml:space="preserve"> </w:t>
+      </w:r>
+      <w:r>
+        <w:rPr>
+          <w:rFonts w:ascii="Consolas" w:hAnsi="Consolas" w:cs="Consolas"/>
+          <w:color w:val="0000FF"/>
+          <w:sz w:val="19"/>
+          <w:szCs w:val="19"/>
+        </w:rPr>
+        <w:t>INTO</w:t>
+      </w:r>
+      <w:r>
+        <w:rPr>
+          <w:rFonts w:ascii="Consolas" w:hAnsi="Consolas" w:cs="Consolas"/>
+          <w:color w:val="000000"/>
+          <w:sz w:val="19"/>
+          <w:szCs w:val="19"/>
+        </w:rPr>
+        <w:t xml:space="preserve"> Product_3NF</w:t>
+      </w:r>
+      <w:r>
+        <w:rPr>
+          <w:rFonts w:ascii="Consolas" w:hAnsi="Consolas" w:cs="Consolas"/>
+          <w:color w:val="0000FF"/>
+          <w:sz w:val="19"/>
+          <w:szCs w:val="19"/>
+        </w:rPr>
+        <w:t xml:space="preserve"> </w:t>
+      </w:r>
+      <w:r>
+        <w:rPr>
+          <w:rFonts w:ascii="Consolas" w:hAnsi="Consolas" w:cs="Consolas"/>
+          <w:color w:val="808080"/>
+          <w:sz w:val="19"/>
+          <w:szCs w:val="19"/>
+        </w:rPr>
+        <w:t>(</w:t>
+      </w:r>
+      <w:r>
+        <w:rPr>
+          <w:rFonts w:ascii="Consolas" w:hAnsi="Consolas" w:cs="Consolas"/>
+          <w:color w:val="0000FF"/>
+          <w:sz w:val="19"/>
+          <w:szCs w:val="19"/>
+        </w:rPr>
+        <w:t>Name</w:t>
+      </w:r>
+      <w:r>
+        <w:rPr>
+          <w:rFonts w:ascii="Consolas" w:hAnsi="Consolas" w:cs="Consolas"/>
+          <w:color w:val="808080"/>
+          <w:sz w:val="19"/>
+          <w:szCs w:val="19"/>
+        </w:rPr>
+        <w:t>,</w:t>
+      </w:r>
+      <w:r>
+        <w:rPr>
+          <w:rFonts w:ascii="Consolas" w:hAnsi="Consolas" w:cs="Consolas"/>
+          <w:color w:val="000000"/>
+          <w:sz w:val="19"/>
+          <w:szCs w:val="19"/>
+        </w:rPr>
+        <w:t xml:space="preserve"> </w:t>
+      </w:r>
+      <w:r>
+        <w:rPr>
+          <w:rFonts w:ascii="Consolas" w:hAnsi="Consolas" w:cs="Consolas"/>
+          <w:color w:val="0000FF"/>
+          <w:sz w:val="19"/>
+          <w:szCs w:val="19"/>
+        </w:rPr>
+        <w:t>Description</w:t>
+      </w:r>
+      <w:r>
+        <w:rPr>
+          <w:rFonts w:ascii="Consolas" w:hAnsi="Consolas" w:cs="Consolas"/>
+          <w:color w:val="808080"/>
+          <w:sz w:val="19"/>
+          <w:szCs w:val="19"/>
+        </w:rPr>
+        <w:t>,</w:t>
+      </w:r>
+      <w:r>
+        <w:rPr>
+          <w:rFonts w:ascii="Consolas" w:hAnsi="Consolas" w:cs="Consolas"/>
+          <w:color w:val="000000"/>
+          <w:sz w:val="19"/>
+          <w:szCs w:val="19"/>
+        </w:rPr>
+        <w:t xml:space="preserve"> </w:t>
+      </w:r>
+      <w:proofErr w:type="spellStart"/>
+      <w:r>
+        <w:rPr>
+          <w:rFonts w:ascii="Consolas" w:hAnsi="Consolas" w:cs="Consolas"/>
+          <w:color w:val="000000"/>
+          <w:sz w:val="19"/>
+          <w:szCs w:val="19"/>
+        </w:rPr>
+        <w:t>UnitPrice</w:t>
+      </w:r>
+      <w:proofErr w:type="spellEnd"/>
+      <w:r>
+        <w:rPr>
+          <w:rFonts w:ascii="Consolas" w:hAnsi="Consolas" w:cs="Consolas"/>
+          <w:color w:val="808080"/>
+          <w:sz w:val="19"/>
+          <w:szCs w:val="19"/>
+        </w:rPr>
+        <w:t>)</w:t>
+      </w:r>
+      <w:r>
+        <w:rPr>
+          <w:rFonts w:ascii="Consolas" w:hAnsi="Consolas" w:cs="Consolas"/>
+          <w:color w:val="000000"/>
+          <w:sz w:val="19"/>
+          <w:szCs w:val="19"/>
+        </w:rPr>
+        <w:t xml:space="preserve"> </w:t>
+      </w:r>
+    </w:p>
+    <w:p>
+      <w:pPr>
+        <w:autoSpaceDE w:val="0"/>
+        <w:autoSpaceDN w:val="0"/>
+        <w:adjustRightInd w:val="0"/>
+        <w:spacing w:after="0" w:line="240" w:lineRule="auto"/>
+        <w:rPr>
+          <w:rFonts w:ascii="Consolas" w:hAnsi="Consolas" w:cs="Consolas"/>
+          <w:color w:val="000000"/>
+          <w:sz w:val="19"/>
+          <w:szCs w:val="19"/>
+        </w:rPr>
+      </w:pPr>
+      <w:r>
+        <w:rPr>
+          <w:rFonts w:ascii="Consolas" w:hAnsi="Consolas" w:cs="Consolas"/>
+          <w:color w:val="0000FF"/>
+          <w:sz w:val="19"/>
+          <w:szCs w:val="19"/>
+        </w:rPr>
+        <w:t xml:space="preserve">VALUES </w:t>
+      </w:r>
+      <w:r>
+        <w:rPr>
+          <w:rFonts w:ascii="Consolas" w:hAnsi="Consolas" w:cs="Consolas"/>
+          <w:color w:val="808080"/>
+          <w:sz w:val="19"/>
+          <w:szCs w:val="19"/>
+        </w:rPr>
+        <w:t>(</w:t>
+      </w:r>
+    </w:p>
+    <w:p>
+      <w:pPr>
+        <w:autoSpaceDE w:val="0"/>
+        <w:autoSpaceDN w:val="0"/>
+        <w:adjustRightInd w:val="0"/>
+        <w:spacing w:after="0" w:line="240" w:lineRule="auto"/>
+        <w:rPr>
+          <w:rFonts w:ascii="Consolas" w:hAnsi="Consolas" w:cs="Consolas"/>
+          <w:color w:val="000000"/>
+          <w:sz w:val="19"/>
+          <w:szCs w:val="19"/>
+        </w:rPr>
+      </w:pPr>
+      <w:r>
+        <w:rPr>
+          <w:rFonts w:ascii="Consolas" w:hAnsi="Consolas" w:cs="Consolas"/>
+          <w:color w:val="000000"/>
+          <w:sz w:val="19"/>
+          <w:szCs w:val="19"/>
+        </w:rPr>
+        <w:tab/>
+      </w:r>
+      <w:r>
+        <w:rPr>
+          <w:rFonts w:ascii="Consolas" w:hAnsi="Consolas" w:cs="Consolas"/>
+          <w:color w:val="FF0000"/>
+          <w:sz w:val="19"/>
+          <w:szCs w:val="19"/>
+        </w:rPr>
+        <w:t>'Glazed'</w:t>
+      </w:r>
+      <w:r>
+        <w:rPr>
+          <w:rFonts w:ascii="Consolas" w:hAnsi="Consolas" w:cs="Consolas"/>
+          <w:color w:val="808080"/>
+          <w:sz w:val="19"/>
+          <w:szCs w:val="19"/>
+        </w:rPr>
+        <w:t>,</w:t>
+      </w:r>
+      <w:r>
+        <w:rPr>
+          <w:rFonts w:ascii="Consolas" w:hAnsi="Consolas" w:cs="Consolas"/>
+          <w:color w:val="000000"/>
+          <w:sz w:val="19"/>
+          <w:szCs w:val="19"/>
+        </w:rPr>
+        <w:t xml:space="preserve"> </w:t>
+      </w:r>
+      <w:r>
+        <w:rPr>
+          <w:rFonts w:ascii="Consolas" w:hAnsi="Consolas" w:cs="Consolas"/>
+          <w:color w:val="FF0000"/>
+          <w:sz w:val="19"/>
+          <w:szCs w:val="19"/>
+        </w:rPr>
+        <w:t>'Glazed Donut'</w:t>
+      </w:r>
+      <w:r>
+        <w:rPr>
+          <w:rFonts w:ascii="Consolas" w:hAnsi="Consolas" w:cs="Consolas"/>
+          <w:color w:val="808080"/>
+          <w:sz w:val="19"/>
+          <w:szCs w:val="19"/>
+        </w:rPr>
+        <w:t>,</w:t>
+      </w:r>
+      <w:r>
+        <w:rPr>
+          <w:rFonts w:ascii="Consolas" w:hAnsi="Consolas" w:cs="Consolas"/>
+          <w:color w:val="000000"/>
+          <w:sz w:val="19"/>
+          <w:szCs w:val="19"/>
+        </w:rPr>
+        <w:t xml:space="preserve"> 1.75</w:t>
+      </w:r>
+    </w:p>
+    <w:p>
+      <w:pPr>
+        <w:autoSpaceDE w:val="0"/>
+        <w:autoSpaceDN w:val="0"/>
+        <w:adjustRightInd w:val="0"/>
+        <w:spacing w:after="0" w:line="240" w:lineRule="auto"/>
+        <w:rPr>
+          <w:rFonts w:ascii="Consolas" w:hAnsi="Consolas" w:cs="Consolas"/>
+          <w:color w:val="000000"/>
+          <w:sz w:val="19"/>
+          <w:szCs w:val="19"/>
+        </w:rPr>
+      </w:pPr>
+      <w:r>
+        <w:rPr>
+          <w:rFonts w:ascii="Consolas" w:hAnsi="Consolas" w:cs="Consolas"/>
+          <w:color w:val="808080"/>
+          <w:sz w:val="19"/>
+          <w:szCs w:val="19"/>
+        </w:rPr>
+        <w:t>);</w:t>
+      </w:r>
+    </w:p>
+    <w:p>
+      <w:pPr>
+        <w:autoSpaceDE w:val="0"/>
+        <w:autoSpaceDN w:val="0"/>
+        <w:adjustRightInd w:val="0"/>
+        <w:spacing w:after="0" w:line="240" w:lineRule="auto"/>
+        <w:rPr>
+          <w:rFonts w:ascii="Consolas" w:hAnsi="Consolas" w:cs="Consolas"/>
+          <w:color w:val="000000"/>
+          <w:sz w:val="19"/>
+          <w:szCs w:val="19"/>
+        </w:rPr>
+      </w:pPr>
+    </w:p>
+    <w:p>
+      <w:pPr>
+        <w:autoSpaceDE w:val="0"/>
+        <w:autoSpaceDN w:val="0"/>
+        <w:adjustRightInd w:val="0"/>
+        <w:spacing w:after="0" w:line="240" w:lineRule="auto"/>
+        <w:rPr>
+          <w:rFonts w:ascii="Consolas" w:hAnsi="Consolas" w:cs="Consolas"/>
+          <w:color w:val="000000"/>
+          <w:sz w:val="19"/>
+          <w:szCs w:val="19"/>
+        </w:rPr>
+      </w:pPr>
+      <w:r>
+        <w:rPr>
+          <w:rFonts w:ascii="Consolas" w:hAnsi="Consolas" w:cs="Consolas"/>
+          <w:color w:val="0000FF"/>
+          <w:sz w:val="19"/>
+          <w:szCs w:val="19"/>
+        </w:rPr>
+        <w:t>SELECT</w:t>
+      </w:r>
+      <w:r>
+        <w:rPr>
+          <w:rFonts w:ascii="Consolas" w:hAnsi="Consolas" w:cs="Consolas"/>
+          <w:color w:val="000000"/>
+          <w:sz w:val="19"/>
+          <w:szCs w:val="19"/>
+        </w:rPr>
+        <w:t xml:space="preserve"> @</w:t>
+      </w:r>
+      <w:proofErr w:type="spellStart"/>
+      <w:r>
+        <w:rPr>
+          <w:rFonts w:ascii="Consolas" w:hAnsi="Consolas" w:cs="Consolas"/>
+          <w:color w:val="000000"/>
+          <w:sz w:val="19"/>
+          <w:szCs w:val="19"/>
+        </w:rPr>
+        <w:t>productId</w:t>
+      </w:r>
+      <w:proofErr w:type="spellEnd"/>
+      <w:r>
+        <w:rPr>
+          <w:rFonts w:ascii="Consolas" w:hAnsi="Consolas" w:cs="Consolas"/>
+          <w:color w:val="000000"/>
+          <w:sz w:val="19"/>
+          <w:szCs w:val="19"/>
+        </w:rPr>
+        <w:t xml:space="preserve"> </w:t>
+      </w:r>
+      <w:r>
+        <w:rPr>
+          <w:rFonts w:ascii="Consolas" w:hAnsi="Consolas" w:cs="Consolas"/>
+          <w:color w:val="808080"/>
+          <w:sz w:val="19"/>
+          <w:szCs w:val="19"/>
+        </w:rPr>
+        <w:t>=</w:t>
+      </w:r>
+      <w:r>
+        <w:rPr>
+          <w:rFonts w:ascii="Consolas" w:hAnsi="Consolas" w:cs="Consolas"/>
+          <w:color w:val="000000"/>
+          <w:sz w:val="19"/>
+          <w:szCs w:val="19"/>
+        </w:rPr>
+        <w:t xml:space="preserve"> </w:t>
+      </w:r>
+      <w:r>
+        <w:rPr>
+          <w:rFonts w:ascii="Consolas" w:hAnsi="Consolas" w:cs="Consolas"/>
+          <w:color w:val="FF00FF"/>
+          <w:sz w:val="19"/>
+          <w:szCs w:val="19"/>
+        </w:rPr>
+        <w:t>SCOPE_</w:t>
+      </w:r>
+      <w:proofErr w:type="gramStart"/>
+      <w:r>
+        <w:rPr>
+          <w:rFonts w:ascii="Consolas" w:hAnsi="Consolas" w:cs="Consolas"/>
+          <w:color w:val="FF00FF"/>
+          <w:sz w:val="19"/>
+          <w:szCs w:val="19"/>
+        </w:rPr>
+        <w:t>IDENTITY</w:t>
+      </w:r>
+      <w:r>
+        <w:rPr>
+          <w:rFonts w:ascii="Consolas" w:hAnsi="Consolas" w:cs="Consolas"/>
+          <w:color w:val="808080"/>
+          <w:sz w:val="19"/>
+          <w:szCs w:val="19"/>
+        </w:rPr>
+        <w:t>(</w:t>
+      </w:r>
+      <w:proofErr w:type="gramEnd"/>
+      <w:r>
+        <w:rPr>
+          <w:rFonts w:ascii="Consolas" w:hAnsi="Consolas" w:cs="Consolas"/>
+          <w:color w:val="808080"/>
+          <w:sz w:val="19"/>
+          <w:szCs w:val="19"/>
+        </w:rPr>
+        <w:t>);</w:t>
+      </w:r>
+    </w:p>
+    <w:p>
+      <w:pPr>
+        <w:autoSpaceDE w:val="0"/>
+        <w:autoSpaceDN w:val="0"/>
+        <w:adjustRightInd w:val="0"/>
+        <w:spacing w:after="0" w:line="240" w:lineRule="auto"/>
+        <w:rPr>
+          <w:rFonts w:ascii="Consolas" w:hAnsi="Consolas" w:cs="Consolas"/>
+          <w:color w:val="000000"/>
+          <w:sz w:val="19"/>
+          <w:szCs w:val="19"/>
+        </w:rPr>
+      </w:pPr>
+    </w:p>
+    <w:p>
+      <w:pPr>
+        <w:autoSpaceDE w:val="0"/>
+        <w:autoSpaceDN w:val="0"/>
+        <w:adjustRightInd w:val="0"/>
+        <w:spacing w:after="0" w:line="240" w:lineRule="auto"/>
+        <w:rPr>
+          <w:rFonts w:ascii="Consolas" w:hAnsi="Consolas" w:cs="Consolas"/>
+          <w:color w:val="000000"/>
+          <w:sz w:val="19"/>
+          <w:szCs w:val="19"/>
+        </w:rPr>
+      </w:pPr>
+      <w:r>
+        <w:rPr>
+          <w:rFonts w:ascii="Consolas" w:hAnsi="Consolas" w:cs="Consolas"/>
+          <w:color w:val="0000FF"/>
+          <w:sz w:val="19"/>
+          <w:szCs w:val="19"/>
+        </w:rPr>
+        <w:t>INSERT</w:t>
+      </w:r>
+      <w:r>
+        <w:rPr>
+          <w:rFonts w:ascii="Consolas" w:hAnsi="Consolas" w:cs="Consolas"/>
+          <w:color w:val="000000"/>
+          <w:sz w:val="19"/>
+          <w:szCs w:val="19"/>
+        </w:rPr>
+        <w:t xml:space="preserve"> </w:t>
+      </w:r>
+      <w:r>
+        <w:rPr>
+          <w:rFonts w:ascii="Consolas" w:hAnsi="Consolas" w:cs="Consolas"/>
+          <w:color w:val="0000FF"/>
+          <w:sz w:val="19"/>
+          <w:szCs w:val="19"/>
+        </w:rPr>
+        <w:t>INTO</w:t>
+      </w:r>
+      <w:r>
+        <w:rPr>
+          <w:rFonts w:ascii="Consolas" w:hAnsi="Consolas" w:cs="Consolas"/>
+          <w:color w:val="000000"/>
+          <w:sz w:val="19"/>
+          <w:szCs w:val="19"/>
+        </w:rPr>
+        <w:t xml:space="preserve"> Sales_3NF</w:t>
+      </w:r>
+      <w:r>
+        <w:rPr>
+          <w:rFonts w:ascii="Consolas" w:hAnsi="Consolas" w:cs="Consolas"/>
+          <w:color w:val="0000FF"/>
+          <w:sz w:val="19"/>
+          <w:szCs w:val="19"/>
+        </w:rPr>
+        <w:t xml:space="preserve"> </w:t>
+      </w:r>
+      <w:r>
+        <w:rPr>
+          <w:rFonts w:ascii="Consolas" w:hAnsi="Consolas" w:cs="Consolas"/>
+          <w:color w:val="808080"/>
+          <w:sz w:val="19"/>
+          <w:szCs w:val="19"/>
+        </w:rPr>
+        <w:t>(</w:t>
+      </w:r>
+      <w:proofErr w:type="spellStart"/>
+      <w:r>
+        <w:rPr>
+          <w:rFonts w:ascii="Consolas" w:hAnsi="Consolas" w:cs="Consolas"/>
+          <w:color w:val="000000"/>
+          <w:sz w:val="19"/>
+          <w:szCs w:val="19"/>
+        </w:rPr>
+        <w:t>OrderId</w:t>
+      </w:r>
+      <w:proofErr w:type="spellEnd"/>
+      <w:r>
+        <w:rPr>
+          <w:rFonts w:ascii="Consolas" w:hAnsi="Consolas" w:cs="Consolas"/>
+          <w:color w:val="808080"/>
+          <w:sz w:val="19"/>
+          <w:szCs w:val="19"/>
+        </w:rPr>
+        <w:t>,</w:t>
+      </w:r>
+      <w:r>
+        <w:rPr>
+          <w:rFonts w:ascii="Consolas" w:hAnsi="Consolas" w:cs="Consolas"/>
+          <w:color w:val="000000"/>
+          <w:sz w:val="19"/>
+          <w:szCs w:val="19"/>
+        </w:rPr>
+        <w:t xml:space="preserve"> </w:t>
+      </w:r>
+      <w:proofErr w:type="spellStart"/>
+      <w:r>
+        <w:rPr>
+          <w:rFonts w:ascii="Consolas" w:hAnsi="Consolas" w:cs="Consolas"/>
+          <w:color w:val="000000"/>
+          <w:sz w:val="19"/>
+          <w:szCs w:val="19"/>
+        </w:rPr>
+        <w:t>SaleDate</w:t>
+      </w:r>
+      <w:proofErr w:type="spellEnd"/>
+      <w:r>
+        <w:rPr>
+          <w:rFonts w:ascii="Consolas" w:hAnsi="Consolas" w:cs="Consolas"/>
+          <w:color w:val="808080"/>
+          <w:sz w:val="19"/>
+          <w:szCs w:val="19"/>
+        </w:rPr>
+        <w:t>,</w:t>
+      </w:r>
+      <w:r>
+        <w:rPr>
+          <w:rFonts w:ascii="Consolas" w:hAnsi="Consolas" w:cs="Consolas"/>
+          <w:color w:val="000000"/>
+          <w:sz w:val="19"/>
+          <w:szCs w:val="19"/>
+        </w:rPr>
+        <w:t xml:space="preserve"> </w:t>
+      </w:r>
+      <w:proofErr w:type="spellStart"/>
+      <w:r>
+        <w:rPr>
+          <w:rFonts w:ascii="Consolas" w:hAnsi="Consolas" w:cs="Consolas"/>
+          <w:color w:val="000000"/>
+          <w:sz w:val="19"/>
+          <w:szCs w:val="19"/>
+        </w:rPr>
+        <w:t>CustomerId</w:t>
+      </w:r>
+      <w:proofErr w:type="spellEnd"/>
+      <w:r>
+        <w:rPr>
+          <w:rFonts w:ascii="Consolas" w:hAnsi="Consolas" w:cs="Consolas"/>
+          <w:color w:val="808080"/>
+          <w:sz w:val="19"/>
+          <w:szCs w:val="19"/>
+        </w:rPr>
+        <w:t>,</w:t>
+      </w:r>
+      <w:r>
+        <w:rPr>
+          <w:rFonts w:ascii="Consolas" w:hAnsi="Consolas" w:cs="Consolas"/>
+          <w:color w:val="000000"/>
+          <w:sz w:val="19"/>
+          <w:szCs w:val="19"/>
+        </w:rPr>
+        <w:t xml:space="preserve"> </w:t>
+      </w:r>
+      <w:proofErr w:type="spellStart"/>
+      <w:r>
+        <w:rPr>
+          <w:rFonts w:ascii="Consolas" w:hAnsi="Consolas" w:cs="Consolas"/>
+          <w:color w:val="000000"/>
+          <w:sz w:val="19"/>
+          <w:szCs w:val="19"/>
+        </w:rPr>
+        <w:t>SpecialHandlingNotes</w:t>
+      </w:r>
+      <w:proofErr w:type="spellEnd"/>
+      <w:r>
+        <w:rPr>
+          <w:rFonts w:ascii="Consolas" w:hAnsi="Consolas" w:cs="Consolas"/>
+          <w:color w:val="808080"/>
+          <w:sz w:val="19"/>
+          <w:szCs w:val="19"/>
+        </w:rPr>
+        <w:t>)</w:t>
+      </w:r>
+    </w:p>
+    <w:p>
+      <w:pPr>
+        <w:autoSpaceDE w:val="0"/>
+        <w:autoSpaceDN w:val="0"/>
+        <w:adjustRightInd w:val="0"/>
+        <w:spacing w:after="0" w:line="240" w:lineRule="auto"/>
+        <w:rPr>
+          <w:rFonts w:ascii="Consolas" w:hAnsi="Consolas" w:cs="Consolas"/>
+          <w:color w:val="000000"/>
+          <w:sz w:val="19"/>
+          <w:szCs w:val="19"/>
+        </w:rPr>
+      </w:pPr>
+      <w:r>
+        <w:rPr>
+          <w:rFonts w:ascii="Consolas" w:hAnsi="Consolas" w:cs="Consolas"/>
+          <w:color w:val="0000FF"/>
+          <w:sz w:val="19"/>
+          <w:szCs w:val="19"/>
+        </w:rPr>
+        <w:t xml:space="preserve">VALUES </w:t>
+      </w:r>
+      <w:r>
+        <w:rPr>
+          <w:rFonts w:ascii="Consolas" w:hAnsi="Consolas" w:cs="Consolas"/>
+          <w:color w:val="808080"/>
+          <w:sz w:val="19"/>
+          <w:szCs w:val="19"/>
+        </w:rPr>
+        <w:t>(</w:t>
+      </w:r>
+    </w:p>
+    <w:p>
+      <w:pPr>
+        <w:autoSpaceDE w:val="0"/>
+        <w:autoSpaceDN w:val="0"/>
+        <w:adjustRightInd w:val="0"/>
+        <w:spacing w:after="0" w:line="240" w:lineRule="auto"/>
+        <w:rPr>
+          <w:rFonts w:ascii="Consolas" w:hAnsi="Consolas" w:cs="Consolas"/>
+          <w:color w:val="000000"/>
+          <w:sz w:val="19"/>
+          <w:szCs w:val="19"/>
+        </w:rPr>
+      </w:pPr>
+      <w:r>
+        <w:rPr>
+          <w:rFonts w:ascii="Consolas" w:hAnsi="Consolas" w:cs="Consolas"/>
+          <w:color w:val="000000"/>
+          <w:sz w:val="19"/>
+          <w:szCs w:val="19"/>
+        </w:rPr>
+        <w:tab/>
+        <w:t>456</w:t>
+      </w:r>
+      <w:r>
+        <w:rPr>
+          <w:rFonts w:ascii="Consolas" w:hAnsi="Consolas" w:cs="Consolas"/>
+          <w:color w:val="808080"/>
+          <w:sz w:val="19"/>
+          <w:szCs w:val="19"/>
+        </w:rPr>
+        <w:t>,</w:t>
+      </w:r>
+      <w:r>
+        <w:rPr>
+          <w:rFonts w:ascii="Consolas" w:hAnsi="Consolas" w:cs="Consolas"/>
+          <w:color w:val="000000"/>
+          <w:sz w:val="19"/>
+          <w:szCs w:val="19"/>
+        </w:rPr>
+        <w:t xml:space="preserve"> </w:t>
+      </w:r>
+      <w:proofErr w:type="spellStart"/>
+      <w:proofErr w:type="gramStart"/>
+      <w:r>
+        <w:rPr>
+          <w:rFonts w:ascii="Consolas" w:hAnsi="Consolas" w:cs="Consolas"/>
+          <w:color w:val="FF00FF"/>
+          <w:sz w:val="19"/>
+          <w:szCs w:val="19"/>
+        </w:rPr>
+        <w:t>GetDate</w:t>
+      </w:r>
+      <w:proofErr w:type="spellEnd"/>
+      <w:r>
+        <w:rPr>
+          <w:rFonts w:ascii="Consolas" w:hAnsi="Consolas" w:cs="Consolas"/>
+          <w:color w:val="808080"/>
+          <w:sz w:val="19"/>
+          <w:szCs w:val="19"/>
+        </w:rPr>
+        <w:t>(</w:t>
+      </w:r>
+      <w:proofErr w:type="gramEnd"/>
+      <w:r>
+        <w:rPr>
+          <w:rFonts w:ascii="Consolas" w:hAnsi="Consolas" w:cs="Consolas"/>
+          <w:color w:val="808080"/>
+          <w:sz w:val="19"/>
+          <w:szCs w:val="19"/>
+        </w:rPr>
+        <w:t>),</w:t>
+      </w:r>
+      <w:r>
+        <w:rPr>
+          <w:rFonts w:ascii="Consolas" w:hAnsi="Consolas" w:cs="Consolas"/>
+          <w:color w:val="000000"/>
+          <w:sz w:val="19"/>
+          <w:szCs w:val="19"/>
+        </w:rPr>
+        <w:t xml:space="preserve"> @</w:t>
+      </w:r>
+      <w:proofErr w:type="spellStart"/>
+      <w:r>
+        <w:rPr>
+          <w:rFonts w:ascii="Consolas" w:hAnsi="Consolas" w:cs="Consolas"/>
+          <w:color w:val="000000"/>
+          <w:sz w:val="19"/>
+          <w:szCs w:val="19"/>
+        </w:rPr>
+        <w:t>customerId</w:t>
+      </w:r>
+      <w:proofErr w:type="spellEnd"/>
+      <w:r>
+        <w:rPr>
+          <w:rFonts w:ascii="Consolas" w:hAnsi="Consolas" w:cs="Consolas"/>
+          <w:color w:val="808080"/>
+          <w:sz w:val="19"/>
+          <w:szCs w:val="19"/>
+        </w:rPr>
+        <w:t>,</w:t>
+      </w:r>
+      <w:r>
+        <w:rPr>
+          <w:rFonts w:ascii="Consolas" w:hAnsi="Consolas" w:cs="Consolas"/>
+          <w:color w:val="000000"/>
+          <w:sz w:val="19"/>
+          <w:szCs w:val="19"/>
+        </w:rPr>
+        <w:t xml:space="preserve"> </w:t>
+      </w:r>
+      <w:r>
+        <w:rPr>
+          <w:rFonts w:ascii="Consolas" w:hAnsi="Consolas" w:cs="Consolas"/>
+          <w:color w:val="FF0000"/>
+          <w:sz w:val="19"/>
+          <w:szCs w:val="19"/>
+        </w:rPr>
+        <w:t>'Please include plates and napkins.'</w:t>
+      </w:r>
+    </w:p>
+    <w:p>
+      <w:pPr>
+        <w:autoSpaceDE w:val="0"/>
+        <w:autoSpaceDN w:val="0"/>
+        <w:adjustRightInd w:val="0"/>
+        <w:spacing w:after="0" w:line="240" w:lineRule="auto"/>
+        <w:rPr>
+          <w:rFonts w:ascii="Consolas" w:hAnsi="Consolas" w:cs="Consolas"/>
+          <w:color w:val="000000"/>
+          <w:sz w:val="19"/>
+          <w:szCs w:val="19"/>
+        </w:rPr>
+      </w:pPr>
+      <w:r>
+        <w:rPr>
+          <w:rFonts w:ascii="Consolas" w:hAnsi="Consolas" w:cs="Consolas"/>
+          <w:color w:val="808080"/>
+          <w:sz w:val="19"/>
+          <w:szCs w:val="19"/>
+        </w:rPr>
+        <w:t>);</w:t>
+      </w:r>
+    </w:p>
+    <w:p>
+      <w:pPr>
+        <w:autoSpaceDE w:val="0"/>
+        <w:autoSpaceDN w:val="0"/>
+        <w:adjustRightInd w:val="0"/>
+        <w:spacing w:after="0" w:line="240" w:lineRule="auto"/>
+        <w:rPr>
+          <w:rFonts w:ascii="Consolas" w:hAnsi="Consolas" w:cs="Consolas"/>
+          <w:color w:val="000000"/>
+          <w:sz w:val="19"/>
+          <w:szCs w:val="19"/>
+        </w:rPr>
+      </w:pPr>
+    </w:p>
+    <w:p>
+      <w:pPr>
+        <w:autoSpaceDE w:val="0"/>
+        <w:autoSpaceDN w:val="0"/>
+        <w:adjustRightInd w:val="0"/>
+        <w:spacing w:after="0" w:line="240" w:lineRule="auto"/>
+        <w:rPr>
+          <w:rFonts w:ascii="Consolas" w:hAnsi="Consolas" w:cs="Consolas"/>
+          <w:color w:val="000000"/>
+          <w:sz w:val="19"/>
+          <w:szCs w:val="19"/>
+        </w:rPr>
+      </w:pPr>
+      <w:r>
+        <w:rPr>
+          <w:rFonts w:ascii="Consolas" w:hAnsi="Consolas" w:cs="Consolas"/>
+          <w:color w:val="0000FF"/>
+          <w:sz w:val="19"/>
+          <w:szCs w:val="19"/>
+        </w:rPr>
+        <w:t>SELECT</w:t>
+      </w:r>
+      <w:r>
+        <w:rPr>
+          <w:rFonts w:ascii="Consolas" w:hAnsi="Consolas" w:cs="Consolas"/>
+          <w:color w:val="000000"/>
+          <w:sz w:val="19"/>
+          <w:szCs w:val="19"/>
+        </w:rPr>
+        <w:t xml:space="preserve"> @</w:t>
+      </w:r>
+      <w:proofErr w:type="spellStart"/>
+      <w:r>
+        <w:rPr>
+          <w:rFonts w:ascii="Consolas" w:hAnsi="Consolas" w:cs="Consolas"/>
+          <w:color w:val="000000"/>
+          <w:sz w:val="19"/>
+          <w:szCs w:val="19"/>
+        </w:rPr>
+        <w:t>saleId</w:t>
+      </w:r>
+      <w:proofErr w:type="spellEnd"/>
+      <w:r>
+        <w:rPr>
+          <w:rFonts w:ascii="Consolas" w:hAnsi="Consolas" w:cs="Consolas"/>
+          <w:color w:val="000000"/>
+          <w:sz w:val="19"/>
+          <w:szCs w:val="19"/>
+        </w:rPr>
+        <w:t xml:space="preserve"> </w:t>
+      </w:r>
+      <w:r>
+        <w:rPr>
+          <w:rFonts w:ascii="Consolas" w:hAnsi="Consolas" w:cs="Consolas"/>
+          <w:color w:val="808080"/>
+          <w:sz w:val="19"/>
+          <w:szCs w:val="19"/>
+        </w:rPr>
+        <w:t>=</w:t>
+      </w:r>
+      <w:r>
+        <w:rPr>
+          <w:rFonts w:ascii="Consolas" w:hAnsi="Consolas" w:cs="Consolas"/>
+          <w:color w:val="000000"/>
+          <w:sz w:val="19"/>
+          <w:szCs w:val="19"/>
+        </w:rPr>
+        <w:t xml:space="preserve"> </w:t>
+      </w:r>
+      <w:r>
+        <w:rPr>
+          <w:rFonts w:ascii="Consolas" w:hAnsi="Consolas" w:cs="Consolas"/>
+          <w:color w:val="FF00FF"/>
+          <w:sz w:val="19"/>
+          <w:szCs w:val="19"/>
+        </w:rPr>
+        <w:t>SCOPE_</w:t>
+      </w:r>
+      <w:proofErr w:type="gramStart"/>
+      <w:r>
+        <w:rPr>
+          <w:rFonts w:ascii="Consolas" w:hAnsi="Consolas" w:cs="Consolas"/>
+          <w:color w:val="FF00FF"/>
+          <w:sz w:val="19"/>
+          <w:szCs w:val="19"/>
+        </w:rPr>
+        <w:t>IDENTITY</w:t>
+      </w:r>
+      <w:r>
+        <w:rPr>
+          <w:rFonts w:ascii="Consolas" w:hAnsi="Consolas" w:cs="Consolas"/>
+          <w:color w:val="808080"/>
+          <w:sz w:val="19"/>
+          <w:szCs w:val="19"/>
+        </w:rPr>
+        <w:t>(</w:t>
+      </w:r>
+      <w:proofErr w:type="gramEnd"/>
+      <w:r>
+        <w:rPr>
+          <w:rFonts w:ascii="Consolas" w:hAnsi="Consolas" w:cs="Consolas"/>
+          <w:color w:val="808080"/>
+          <w:sz w:val="19"/>
+          <w:szCs w:val="19"/>
+        </w:rPr>
+        <w:t>);</w:t>
+      </w:r>
+    </w:p>
+    <w:p>
+      <w:pPr>
+        <w:autoSpaceDE w:val="0"/>
+        <w:autoSpaceDN w:val="0"/>
+        <w:adjustRightInd w:val="0"/>
+        <w:spacing w:after="0" w:line="240" w:lineRule="auto"/>
+        <w:rPr>
+          <w:rFonts w:ascii="Consolas" w:hAnsi="Consolas" w:cs="Consolas"/>
+          <w:color w:val="000000"/>
+          <w:sz w:val="19"/>
+          <w:szCs w:val="19"/>
+        </w:rPr>
+      </w:pPr>
+    </w:p>
+    <w:p>
+      <w:pPr>
+        <w:autoSpaceDE w:val="0"/>
+        <w:autoSpaceDN w:val="0"/>
+        <w:adjustRightInd w:val="0"/>
+        <w:spacing w:after="0" w:line="240" w:lineRule="auto"/>
+        <w:rPr>
+          <w:rFonts w:ascii="Consolas" w:hAnsi="Consolas" w:cs="Consolas"/>
+          <w:color w:val="000000"/>
+          <w:sz w:val="19"/>
+          <w:szCs w:val="19"/>
+        </w:rPr>
+      </w:pPr>
+      <w:r>
+        <w:rPr>
+          <w:rFonts w:ascii="Consolas" w:hAnsi="Consolas" w:cs="Consolas"/>
+          <w:color w:val="0000FF"/>
+          <w:sz w:val="19"/>
+          <w:szCs w:val="19"/>
+        </w:rPr>
+        <w:t>INSERT</w:t>
+      </w:r>
+      <w:r>
+        <w:rPr>
+          <w:rFonts w:ascii="Consolas" w:hAnsi="Consolas" w:cs="Consolas"/>
+          <w:color w:val="000000"/>
+          <w:sz w:val="19"/>
+          <w:szCs w:val="19"/>
+        </w:rPr>
+        <w:t xml:space="preserve"> </w:t>
+      </w:r>
+      <w:r>
+        <w:rPr>
+          <w:rFonts w:ascii="Consolas" w:hAnsi="Consolas" w:cs="Consolas"/>
+          <w:color w:val="0000FF"/>
+          <w:sz w:val="19"/>
+          <w:szCs w:val="19"/>
+        </w:rPr>
+        <w:t>INTO</w:t>
+      </w:r>
+      <w:r>
+        <w:rPr>
+          <w:rFonts w:ascii="Consolas" w:hAnsi="Consolas" w:cs="Consolas"/>
+          <w:color w:val="000000"/>
+          <w:sz w:val="19"/>
+          <w:szCs w:val="19"/>
+        </w:rPr>
+        <w:t xml:space="preserve"> Line_Item_3NF</w:t>
+      </w:r>
+      <w:r>
+        <w:rPr>
+          <w:rFonts w:ascii="Consolas" w:hAnsi="Consolas" w:cs="Consolas"/>
+          <w:color w:val="0000FF"/>
+          <w:sz w:val="19"/>
+          <w:szCs w:val="19"/>
+        </w:rPr>
+        <w:t xml:space="preserve"> </w:t>
+      </w:r>
+      <w:r>
+        <w:rPr>
+          <w:rFonts w:ascii="Consolas" w:hAnsi="Consolas" w:cs="Consolas"/>
+          <w:color w:val="808080"/>
+          <w:sz w:val="19"/>
+          <w:szCs w:val="19"/>
+        </w:rPr>
+        <w:t>(</w:t>
+      </w:r>
+      <w:proofErr w:type="spellStart"/>
+      <w:r>
+        <w:rPr>
+          <w:rFonts w:ascii="Consolas" w:hAnsi="Consolas" w:cs="Consolas"/>
+          <w:color w:val="000000"/>
+          <w:sz w:val="19"/>
+          <w:szCs w:val="19"/>
+        </w:rPr>
+        <w:t>OrderId</w:t>
+      </w:r>
+      <w:proofErr w:type="spellEnd"/>
+      <w:r>
+        <w:rPr>
+          <w:rFonts w:ascii="Consolas" w:hAnsi="Consolas" w:cs="Consolas"/>
+          <w:color w:val="808080"/>
+          <w:sz w:val="19"/>
+          <w:szCs w:val="19"/>
+        </w:rPr>
+        <w:t>,</w:t>
+      </w:r>
+      <w:r>
+        <w:rPr>
+          <w:rFonts w:ascii="Consolas" w:hAnsi="Consolas" w:cs="Consolas"/>
+          <w:color w:val="000000"/>
+          <w:sz w:val="19"/>
+          <w:szCs w:val="19"/>
+        </w:rPr>
+        <w:t xml:space="preserve"> </w:t>
+      </w:r>
+      <w:proofErr w:type="spellStart"/>
+      <w:r>
+        <w:rPr>
+          <w:rFonts w:ascii="Consolas" w:hAnsi="Consolas" w:cs="Consolas"/>
+          <w:color w:val="000000"/>
+          <w:sz w:val="19"/>
+          <w:szCs w:val="19"/>
+        </w:rPr>
+        <w:t>ProductId</w:t>
+      </w:r>
+      <w:proofErr w:type="spellEnd"/>
+      <w:r>
+        <w:rPr>
+          <w:rFonts w:ascii="Consolas" w:hAnsi="Consolas" w:cs="Consolas"/>
+          <w:color w:val="808080"/>
+          <w:sz w:val="19"/>
+          <w:szCs w:val="19"/>
+        </w:rPr>
+        <w:t>,</w:t>
+      </w:r>
+      <w:r>
+        <w:rPr>
+          <w:rFonts w:ascii="Consolas" w:hAnsi="Consolas" w:cs="Consolas"/>
+          <w:color w:val="000000"/>
+          <w:sz w:val="19"/>
+          <w:szCs w:val="19"/>
+        </w:rPr>
+        <w:t xml:space="preserve"> Quantity</w:t>
+      </w:r>
+      <w:r>
+        <w:rPr>
+          <w:rFonts w:ascii="Consolas" w:hAnsi="Consolas" w:cs="Consolas"/>
+          <w:color w:val="808080"/>
+          <w:sz w:val="19"/>
+          <w:szCs w:val="19"/>
+        </w:rPr>
+        <w:t>)</w:t>
+      </w:r>
+    </w:p>
+    <w:p>
+      <w:pPr>
+        <w:autoSpaceDE w:val="0"/>
+        <w:autoSpaceDN w:val="0"/>
+        <w:adjustRightInd w:val="0"/>
+        <w:spacing w:after="0" w:line="240" w:lineRule="auto"/>
+        <w:rPr>
+          <w:rFonts w:ascii="Consolas" w:hAnsi="Consolas" w:cs="Consolas"/>
+          <w:color w:val="000000"/>
+          <w:sz w:val="19"/>
+          <w:szCs w:val="19"/>
+        </w:rPr>
+      </w:pPr>
+      <w:r>
+        <w:rPr>
+          <w:rFonts w:ascii="Consolas" w:hAnsi="Consolas" w:cs="Consolas"/>
+          <w:color w:val="0000FF"/>
+          <w:sz w:val="19"/>
+          <w:szCs w:val="19"/>
+        </w:rPr>
+        <w:t xml:space="preserve">VALUES </w:t>
+      </w:r>
+      <w:r>
+        <w:rPr>
+          <w:rFonts w:ascii="Consolas" w:hAnsi="Consolas" w:cs="Consolas"/>
+          <w:color w:val="808080"/>
+          <w:sz w:val="19"/>
+          <w:szCs w:val="19"/>
+        </w:rPr>
+        <w:t>(</w:t>
+      </w:r>
+    </w:p>
+    <w:p>
+      <w:pPr>
+        <w:autoSpaceDE w:val="0"/>
+        <w:autoSpaceDN w:val="0"/>
+        <w:adjustRightInd w:val="0"/>
+        <w:spacing w:after="0" w:line="240" w:lineRule="auto"/>
+        <w:rPr>
+          <w:rFonts w:ascii="Consolas" w:hAnsi="Consolas" w:cs="Consolas"/>
+          <w:color w:val="000000"/>
+          <w:sz w:val="19"/>
+          <w:szCs w:val="19"/>
+        </w:rPr>
+      </w:pPr>
+      <w:r>
+        <w:rPr>
+          <w:rFonts w:ascii="Consolas" w:hAnsi="Consolas" w:cs="Consolas"/>
+          <w:color w:val="000000"/>
+          <w:sz w:val="19"/>
+          <w:szCs w:val="19"/>
+        </w:rPr>
+        <w:tab/>
+        <w:t>@</w:t>
+      </w:r>
+      <w:proofErr w:type="spellStart"/>
+      <w:r>
+        <w:rPr>
+          <w:rFonts w:ascii="Consolas" w:hAnsi="Consolas" w:cs="Consolas"/>
+          <w:color w:val="000000"/>
+          <w:sz w:val="19"/>
+          <w:szCs w:val="19"/>
+        </w:rPr>
+        <w:t>saleId</w:t>
+      </w:r>
+      <w:proofErr w:type="spellEnd"/>
+      <w:r>
+        <w:rPr>
+          <w:rFonts w:ascii="Consolas" w:hAnsi="Consolas" w:cs="Consolas"/>
+          <w:color w:val="808080"/>
+          <w:sz w:val="19"/>
+          <w:szCs w:val="19"/>
+        </w:rPr>
+        <w:t>,</w:t>
+      </w:r>
+      <w:r>
+        <w:rPr>
+          <w:rFonts w:ascii="Consolas" w:hAnsi="Consolas" w:cs="Consolas"/>
+          <w:color w:val="000000"/>
+          <w:sz w:val="19"/>
+          <w:szCs w:val="19"/>
+        </w:rPr>
+        <w:t xml:space="preserve"> @</w:t>
+      </w:r>
+      <w:proofErr w:type="spellStart"/>
+      <w:r>
+        <w:rPr>
+          <w:rFonts w:ascii="Consolas" w:hAnsi="Consolas" w:cs="Consolas"/>
+          <w:color w:val="000000"/>
+          <w:sz w:val="19"/>
+          <w:szCs w:val="19"/>
+        </w:rPr>
+        <w:t>productId</w:t>
+      </w:r>
+      <w:proofErr w:type="spellEnd"/>
+      <w:r>
+        <w:rPr>
+          <w:rFonts w:ascii="Consolas" w:hAnsi="Consolas" w:cs="Consolas"/>
+          <w:color w:val="808080"/>
+          <w:sz w:val="19"/>
+          <w:szCs w:val="19"/>
+        </w:rPr>
+        <w:t>,</w:t>
+      </w:r>
+      <w:r>
+        <w:rPr>
+          <w:rFonts w:ascii="Consolas" w:hAnsi="Consolas" w:cs="Consolas"/>
+          <w:color w:val="000000"/>
+          <w:sz w:val="19"/>
+          <w:szCs w:val="19"/>
+        </w:rPr>
+        <w:t xml:space="preserve"> 5</w:t>
+      </w:r>
+    </w:p>
+    <w:p>
+      <w:pPr>
+        <w:rPr>
+          <w:rFonts w:ascii="Consolas" w:hAnsi="Consolas" w:cs="Consolas"/>
+          <w:color w:val="808080"/>
+          <w:sz w:val="19"/>
+          <w:szCs w:val="19"/>
+        </w:rPr>
+      </w:pPr>
+      <w:r>
+        <w:rPr>
+          <w:rFonts w:ascii="Consolas" w:hAnsi="Consolas" w:cs="Consolas"/>
+          <w:color w:val="808080"/>
+          <w:sz w:val="19"/>
+          <w:szCs w:val="19"/>
+        </w:rPr>
+        <w:t>);</w:t>
+      </w:r>
+    </w:p>
+    <w:p>
+      <w:pPr>
+        <w:pStyle w:val="Heading2"/>
+      </w:pPr>
+      <w:r>
+        <w:lastRenderedPageBreak/>
+        <w:t>Screenshot Proof</w:t>
+      </w:r>
+    </w:p>
+    <w:p>
+      <w:r>
+        <w:rPr>
+          <w:noProof/>
+        </w:rPr>
+        <w:drawing>
+          <wp:inline distT="0" distB="0" distL="0" distR="0" wp14:anchorId="5600D781" wp14:editId="6EFAD4C7">
+            <wp:extent cx="5943600" cy="6931025"/>
+            <wp:effectExtent l="0" t="0" r="0" b="3175"/>
+            <wp:docPr id="11" name="Picture 11"/>
+            <wp:cNvGraphicFramePr>
+              <a:graphicFrameLocks xmlns:a="http://schemas.openxmlformats.org/drawingml/2006/main" noChangeAspect="1"/>
+            </wp:cNvGraphicFramePr>
+            <a:graphic xmlns:a="http://schemas.openxmlformats.org/drawingml/2006/main">
+              <a:graphicData uri="http://schemas.openxmlformats.org/drawingml/2006/picture">
+                <pic:pic xmlns:pic="http://schemas.openxmlformats.org/drawingml/2006/picture">
+                  <pic:nvPicPr>
+                    <pic:cNvPr id="1" name=""/>
+                    <pic:cNvPicPr/>
+                  </pic:nvPicPr>
+                  <pic:blipFill>
+                    <a:blip r:embed="rId21"/>
+                    <a:stretch>
+                      <a:fillRect/>
+                    </a:stretch>
+                  </pic:blipFill>
+                  <pic:spPr>
+                    <a:xfrm>
+                      <a:off x="0" y="0"/>
+                      <a:ext cx="5943600" cy="6931025"/>
+                    </a:xfrm>
+                    <a:prstGeom prst="rect">
+                      <a:avLst/>
+                    </a:prstGeom>
+                  </pic:spPr>
+                </pic:pic>
+              </a:graphicData>
+            </a:graphic>
+          </wp:inline>
+        </w:drawing>
+      </w:r>
+    </w:p>
+    <w:p>
+      <w:pPr>
+        <w:pStyle w:val="Heading1"/>
+      </w:pPr>
+      <w:r>
+        <w:t>Part G Display Values and Complex Join</w:t>
+      </w:r>
+    </w:p>
+    <w:p>
+      <w:pPr>
+        <w:pStyle w:val="Heading2"/>
+      </w:pPr>
+      <w:r>
+        <w:t>Queries</w:t>
+      </w:r>
+    </w:p>
+    <w:p>
+      <w:pPr>
+        <w:autoSpaceDE w:val="0"/>
+        <w:autoSpaceDN w:val="0"/>
+        <w:adjustRightInd w:val="0"/>
+        <w:spacing w:after="0" w:line="240" w:lineRule="auto"/>
+        <w:rPr>
+          <w:rFonts w:ascii="Consolas" w:hAnsi="Consolas" w:cs="Consolas"/>
+          <w:color w:val="000000"/>
+          <w:sz w:val="19"/>
+          <w:szCs w:val="19"/>
+          <w:highlight w:val="white"/>
+        </w:rPr>
+      </w:pPr>
+      <w:r>
+        <w:rPr>
+          <w:rFonts w:ascii="Consolas" w:hAnsi="Consolas" w:cs="Consolas"/>
+          <w:color w:val="0000FF"/>
+          <w:sz w:val="19"/>
+          <w:szCs w:val="19"/>
+          <w:highlight w:val="white"/>
+        </w:rPr>
+        <w:t>SELECT</w:t>
+      </w:r>
+      <w:r>
+        <w:rPr>
+          <w:rFonts w:ascii="Consolas" w:hAnsi="Consolas" w:cs="Consolas"/>
+          <w:color w:val="000000"/>
+          <w:sz w:val="19"/>
+          <w:szCs w:val="19"/>
+          <w:highlight w:val="white"/>
+        </w:rPr>
+        <w:t xml:space="preserve"> </w:t>
+      </w:r>
+      <w:r>
+        <w:rPr>
+          <w:rFonts w:ascii="Consolas" w:hAnsi="Consolas" w:cs="Consolas"/>
+          <w:color w:val="808080"/>
+          <w:sz w:val="19"/>
+          <w:szCs w:val="19"/>
+          <w:highlight w:val="white"/>
+        </w:rPr>
+        <w:t>*</w:t>
+      </w:r>
+      <w:r>
+        <w:rPr>
+          <w:rFonts w:ascii="Consolas" w:hAnsi="Consolas" w:cs="Consolas"/>
+          <w:color w:val="000000"/>
+          <w:sz w:val="19"/>
+          <w:szCs w:val="19"/>
+          <w:highlight w:val="white"/>
+        </w:rPr>
+        <w:t xml:space="preserve"> </w:t>
+      </w:r>
+      <w:r>
+        <w:rPr>
+          <w:rFonts w:ascii="Consolas" w:hAnsi="Consolas" w:cs="Consolas"/>
+          <w:color w:val="0000FF"/>
+          <w:sz w:val="19"/>
+          <w:szCs w:val="19"/>
+          <w:highlight w:val="white"/>
+        </w:rPr>
+        <w:t>FROM</w:t>
+      </w:r>
+      <w:r>
+        <w:rPr>
+          <w:rFonts w:ascii="Consolas" w:hAnsi="Consolas" w:cs="Consolas"/>
+          <w:color w:val="000000"/>
+          <w:sz w:val="19"/>
+          <w:szCs w:val="19"/>
+          <w:highlight w:val="white"/>
+        </w:rPr>
+        <w:t xml:space="preserve"> Customer_3NF</w:t>
+      </w:r>
+      <w:r>
+        <w:rPr>
+          <w:rFonts w:ascii="Consolas" w:hAnsi="Consolas" w:cs="Consolas"/>
+          <w:color w:val="808080"/>
+          <w:sz w:val="19"/>
+          <w:szCs w:val="19"/>
+          <w:highlight w:val="white"/>
+        </w:rPr>
+        <w:t>;</w:t>
+      </w:r>
+    </w:p>
+    <w:p>
+      <w:pPr>
+        <w:autoSpaceDE w:val="0"/>
+        <w:autoSpaceDN w:val="0"/>
+        <w:adjustRightInd w:val="0"/>
+        <w:spacing w:after="0" w:line="240" w:lineRule="auto"/>
+        <w:rPr>
+          <w:rFonts w:ascii="Consolas" w:hAnsi="Consolas" w:cs="Consolas"/>
+          <w:color w:val="000000"/>
+          <w:sz w:val="19"/>
+          <w:szCs w:val="19"/>
+          <w:highlight w:val="white"/>
+        </w:rPr>
+      </w:pPr>
+      <w:r>
+        <w:rPr>
+          <w:rFonts w:ascii="Consolas" w:hAnsi="Consolas" w:cs="Consolas"/>
+          <w:color w:val="0000FF"/>
+          <w:sz w:val="19"/>
+          <w:szCs w:val="19"/>
+          <w:highlight w:val="white"/>
+        </w:rPr>
+        <w:t>SELECT</w:t>
+      </w:r>
+      <w:r>
+        <w:rPr>
+          <w:rFonts w:ascii="Consolas" w:hAnsi="Consolas" w:cs="Consolas"/>
+          <w:color w:val="000000"/>
+          <w:sz w:val="19"/>
+          <w:szCs w:val="19"/>
+          <w:highlight w:val="white"/>
+        </w:rPr>
+        <w:t xml:space="preserve"> </w:t>
+      </w:r>
+      <w:r>
+        <w:rPr>
+          <w:rFonts w:ascii="Consolas" w:hAnsi="Consolas" w:cs="Consolas"/>
+          <w:color w:val="808080"/>
+          <w:sz w:val="19"/>
+          <w:szCs w:val="19"/>
+          <w:highlight w:val="white"/>
+        </w:rPr>
+        <w:t>*</w:t>
+      </w:r>
+      <w:r>
+        <w:rPr>
+          <w:rFonts w:ascii="Consolas" w:hAnsi="Consolas" w:cs="Consolas"/>
+          <w:color w:val="000000"/>
+          <w:sz w:val="19"/>
+          <w:szCs w:val="19"/>
+          <w:highlight w:val="white"/>
+        </w:rPr>
+        <w:t xml:space="preserve"> </w:t>
+      </w:r>
+      <w:r>
+        <w:rPr>
+          <w:rFonts w:ascii="Consolas" w:hAnsi="Consolas" w:cs="Consolas"/>
+          <w:color w:val="0000FF"/>
+          <w:sz w:val="19"/>
+          <w:szCs w:val="19"/>
+          <w:highlight w:val="white"/>
+        </w:rPr>
+        <w:t>FROM</w:t>
+      </w:r>
+      <w:r>
+        <w:rPr>
+          <w:rFonts w:ascii="Consolas" w:hAnsi="Consolas" w:cs="Consolas"/>
+          <w:color w:val="000000"/>
+          <w:sz w:val="19"/>
+          <w:szCs w:val="19"/>
+          <w:highlight w:val="white"/>
+        </w:rPr>
+        <w:t xml:space="preserve"> Product_3NF</w:t>
+      </w:r>
+      <w:r>
+        <w:rPr>
+          <w:rFonts w:ascii="Consolas" w:hAnsi="Consolas" w:cs="Consolas"/>
+          <w:color w:val="808080"/>
+          <w:sz w:val="19"/>
+          <w:szCs w:val="19"/>
+          <w:highlight w:val="white"/>
+        </w:rPr>
+        <w:t>;</w:t>
+      </w:r>
+    </w:p>
+    <w:p>
+      <w:pPr>
+        <w:autoSpaceDE w:val="0"/>
+        <w:autoSpaceDN w:val="0"/>
+        <w:adjustRightInd w:val="0"/>
+        <w:spacing w:after="0" w:line="240" w:lineRule="auto"/>
+        <w:rPr>
+          <w:rFonts w:ascii="Consolas" w:hAnsi="Consolas" w:cs="Consolas"/>
+          <w:color w:val="000000"/>
+          <w:sz w:val="19"/>
+          <w:szCs w:val="19"/>
+          <w:highlight w:val="white"/>
+        </w:rPr>
+      </w:pPr>
+      <w:r>
+        <w:rPr>
+          <w:rFonts w:ascii="Consolas" w:hAnsi="Consolas" w:cs="Consolas"/>
+          <w:color w:val="0000FF"/>
+          <w:sz w:val="19"/>
+          <w:szCs w:val="19"/>
+          <w:highlight w:val="white"/>
+        </w:rPr>
+        <w:lastRenderedPageBreak/>
+        <w:t>SELECT</w:t>
+      </w:r>
+      <w:r>
+        <w:rPr>
+          <w:rFonts w:ascii="Consolas" w:hAnsi="Consolas" w:cs="Consolas"/>
+          <w:color w:val="000000"/>
+          <w:sz w:val="19"/>
+          <w:szCs w:val="19"/>
+          <w:highlight w:val="white"/>
+        </w:rPr>
+        <w:t xml:space="preserve"> </w:t>
+      </w:r>
+      <w:r>
+        <w:rPr>
+          <w:rFonts w:ascii="Consolas" w:hAnsi="Consolas" w:cs="Consolas"/>
+          <w:color w:val="808080"/>
+          <w:sz w:val="19"/>
+          <w:szCs w:val="19"/>
+          <w:highlight w:val="white"/>
+        </w:rPr>
+        <w:t>*</w:t>
+      </w:r>
+      <w:r>
+        <w:rPr>
+          <w:rFonts w:ascii="Consolas" w:hAnsi="Consolas" w:cs="Consolas"/>
+          <w:color w:val="000000"/>
+          <w:sz w:val="19"/>
+          <w:szCs w:val="19"/>
+          <w:highlight w:val="white"/>
+        </w:rPr>
+        <w:t xml:space="preserve"> </w:t>
+      </w:r>
+      <w:r>
+        <w:rPr>
+          <w:rFonts w:ascii="Consolas" w:hAnsi="Consolas" w:cs="Consolas"/>
+          <w:color w:val="0000FF"/>
+          <w:sz w:val="19"/>
+          <w:szCs w:val="19"/>
+          <w:highlight w:val="white"/>
+        </w:rPr>
+        <w:t>FROM</w:t>
+      </w:r>
+      <w:r>
+        <w:rPr>
+          <w:rFonts w:ascii="Consolas" w:hAnsi="Consolas" w:cs="Consolas"/>
+          <w:color w:val="000000"/>
+          <w:sz w:val="19"/>
+          <w:szCs w:val="19"/>
+          <w:highlight w:val="white"/>
+        </w:rPr>
+        <w:t xml:space="preserve"> Sales_3NF</w:t>
+      </w:r>
+      <w:r>
+        <w:rPr>
+          <w:rFonts w:ascii="Consolas" w:hAnsi="Consolas" w:cs="Consolas"/>
+          <w:color w:val="808080"/>
+          <w:sz w:val="19"/>
+          <w:szCs w:val="19"/>
+          <w:highlight w:val="white"/>
+        </w:rPr>
+        <w:t>;</w:t>
+      </w:r>
+    </w:p>
+    <w:p>
+      <w:r>
+        <w:rPr>
+          <w:rFonts w:ascii="Consolas" w:hAnsi="Consolas" w:cs="Consolas"/>
+          <w:color w:val="0000FF"/>
+          <w:sz w:val="19"/>
+          <w:szCs w:val="19"/>
+          <w:highlight w:val="white"/>
+        </w:rPr>
+        <w:t>SELECT</w:t>
+      </w:r>
+      <w:r>
+        <w:rPr>
+          <w:rFonts w:ascii="Consolas" w:hAnsi="Consolas" w:cs="Consolas"/>
+          <w:color w:val="000000"/>
+          <w:sz w:val="19"/>
+          <w:szCs w:val="19"/>
+          <w:highlight w:val="white"/>
+        </w:rPr>
+        <w:t xml:space="preserve"> </w:t>
+      </w:r>
+      <w:r>
+        <w:rPr>
+          <w:rFonts w:ascii="Consolas" w:hAnsi="Consolas" w:cs="Consolas"/>
+          <w:color w:val="808080"/>
+          <w:sz w:val="19"/>
+          <w:szCs w:val="19"/>
+          <w:highlight w:val="white"/>
+        </w:rPr>
+        <w:t>*</w:t>
+      </w:r>
+      <w:r>
+        <w:rPr>
+          <w:rFonts w:ascii="Consolas" w:hAnsi="Consolas" w:cs="Consolas"/>
+          <w:color w:val="000000"/>
+          <w:sz w:val="19"/>
+          <w:szCs w:val="19"/>
+          <w:highlight w:val="white"/>
+        </w:rPr>
+        <w:t xml:space="preserve"> </w:t>
+      </w:r>
+      <w:r>
+        <w:rPr>
+          <w:rFonts w:ascii="Consolas" w:hAnsi="Consolas" w:cs="Consolas"/>
+          <w:color w:val="0000FF"/>
+          <w:sz w:val="19"/>
+          <w:szCs w:val="19"/>
+          <w:highlight w:val="white"/>
+        </w:rPr>
+        <w:t>FROM</w:t>
+      </w:r>
+      <w:r>
+        <w:rPr>
+          <w:rFonts w:ascii="Consolas" w:hAnsi="Consolas" w:cs="Consolas"/>
+          <w:color w:val="000000"/>
+          <w:sz w:val="19"/>
+          <w:szCs w:val="19"/>
+          <w:highlight w:val="white"/>
+        </w:rPr>
+        <w:t xml:space="preserve"> Line_Item_3NF</w:t>
+      </w:r>
+      <w:r>
+        <w:rPr>
+          <w:rFonts w:ascii="Consolas" w:hAnsi="Consolas" w:cs="Consolas"/>
+          <w:color w:val="808080"/>
+          <w:sz w:val="19"/>
+          <w:szCs w:val="19"/>
+          <w:highlight w:val="white"/>
+        </w:rPr>
+        <w:t>;</w:t>
+      </w:r>
+    </w:p>
+    <w:p>
+      <w:pPr>
+        <w:pStyle w:val="Heading2"/>
+      </w:pPr>
+      <w:r>
+        <w:t>Screenshot Proof</w:t>
+      </w:r>
+    </w:p>
+    <w:p>
+      <w:r>
+        <w:rPr>
+          <w:noProof/>
+        </w:rPr>
+        <w:drawing>
+          <wp:inline distT="0" distB="0" distL="0" distR="0" wp14:anchorId="1CA5CE78" wp14:editId="54B71C1A">
+            <wp:extent cx="5943600" cy="2512060"/>
+            <wp:effectExtent l="0" t="0" r="0" b="2540"/>
+            <wp:docPr id="17" name="Picture 17"/>
+            <wp:cNvGraphicFramePr>
+              <a:graphicFrameLocks xmlns:a="http://schemas.openxmlformats.org/drawingml/2006/main" noChangeAspect="1"/>
+            </wp:cNvGraphicFramePr>
+            <a:graphic xmlns:a="http://schemas.openxmlformats.org/drawingml/2006/main">
+              <a:graphicData uri="http://schemas.openxmlformats.org/drawingml/2006/picture">
+                <pic:pic xmlns:pic="http://schemas.openxmlformats.org/drawingml/2006/picture">
+                  <pic:nvPicPr>
+                    <pic:cNvPr id="1" name=""/>
+                    <pic:cNvPicPr/>
+                  </pic:nvPicPr>
+                  <pic:blipFill>
+                    <a:blip r:embed="rId22"/>
+                    <a:stretch>
+                      <a:fillRect/>
+                    </a:stretch>
+                  </pic:blipFill>
+                  <pic:spPr>
+                    <a:xfrm>
+                      <a:off x="0" y="0"/>
+                      <a:ext cx="5943600" cy="2512060"/>
+                    </a:xfrm>
+                    <a:prstGeom prst="rect">
+                      <a:avLst/>
+                    </a:prstGeom>
+                  </pic:spPr>
+                </pic:pic>
+              </a:graphicData>
+            </a:graphic>
+          </wp:inline>
+        </w:drawing>
+      </w:r>
+    </w:p>
+    <w:p>
+      <w:pPr>
+        <w:pStyle w:val="Heading2"/>
+      </w:pPr>
+      <w:r>
+        <w:t>Complex Join SQL</w:t>
+      </w:r>
+    </w:p>
+    <w:p>
+      <w:pPr>
+        <w:autoSpaceDE w:val="0"/>
+        <w:autoSpaceDN w:val="0"/>
+        <w:adjustRightInd w:val="0"/>
+        <w:spacing w:after="0" w:line="240" w:lineRule="auto"/>
+        <w:rPr>
+          <w:rFonts w:ascii="Consolas" w:hAnsi="Consolas" w:cs="Consolas"/>
+          <w:color w:val="000000"/>
+          <w:sz w:val="19"/>
+          <w:szCs w:val="19"/>
+          <w:highlight w:val="white"/>
+        </w:rPr>
+      </w:pPr>
+      <w:r>
+        <w:rPr>
+          <w:rFonts w:ascii="Consolas" w:hAnsi="Consolas" w:cs="Consolas"/>
+          <w:color w:val="0000FF"/>
+          <w:sz w:val="19"/>
+          <w:szCs w:val="19"/>
+          <w:highlight w:val="white"/>
+        </w:rPr>
+        <w:t>SELECT</w:t>
+      </w:r>
+      <w:r>
+        <w:rPr>
+          <w:rFonts w:ascii="Consolas" w:hAnsi="Consolas" w:cs="Consolas"/>
+          <w:color w:val="000000"/>
+          <w:sz w:val="19"/>
+          <w:szCs w:val="19"/>
+          <w:highlight w:val="white"/>
+        </w:rPr>
+        <w:t xml:space="preserve"> </w:t>
+      </w:r>
+      <w:r>
+        <w:rPr>
+          <w:rFonts w:ascii="Consolas" w:hAnsi="Consolas" w:cs="Consolas"/>
+          <w:color w:val="808080"/>
+          <w:sz w:val="19"/>
+          <w:szCs w:val="19"/>
+          <w:highlight w:val="white"/>
+        </w:rPr>
+        <w:t>*</w:t>
+      </w:r>
+    </w:p>
+    <w:p>
+      <w:pPr>
+        <w:autoSpaceDE w:val="0"/>
+        <w:autoSpaceDN w:val="0"/>
+        <w:adjustRightInd w:val="0"/>
+        <w:spacing w:after="0" w:line="240" w:lineRule="auto"/>
+        <w:rPr>
+          <w:rFonts w:ascii="Consolas" w:hAnsi="Consolas" w:cs="Consolas"/>
+          <w:color w:val="000000"/>
+          <w:sz w:val="19"/>
+          <w:szCs w:val="19"/>
+          <w:highlight w:val="white"/>
+        </w:rPr>
+      </w:pPr>
+      <w:r>
+        <w:rPr>
+          <w:rFonts w:ascii="Consolas" w:hAnsi="Consolas" w:cs="Consolas"/>
+          <w:color w:val="0000FF"/>
+          <w:sz w:val="19"/>
+          <w:szCs w:val="19"/>
+          <w:highlight w:val="white"/>
+        </w:rPr>
+        <w:t>FROM</w:t>
+      </w:r>
+      <w:r>
+        <w:rPr>
+          <w:rFonts w:ascii="Consolas" w:hAnsi="Consolas" w:cs="Consolas"/>
+          <w:color w:val="000000"/>
+          <w:sz w:val="19"/>
+          <w:szCs w:val="19"/>
+          <w:highlight w:val="white"/>
+        </w:rPr>
+        <w:t xml:space="preserve"> Line_Item_3NF l</w:t>
+      </w:r>
+    </w:p>
+    <w:p>
+      <w:pPr>
+        <w:autoSpaceDE w:val="0"/>
+        <w:autoSpaceDN w:val="0"/>
+        <w:adjustRightInd w:val="0"/>
+        <w:spacing w:after="0" w:line="240" w:lineRule="auto"/>
+        <w:rPr>
+          <w:rFonts w:ascii="Consolas" w:hAnsi="Consolas" w:cs="Consolas"/>
+          <w:color w:val="000000"/>
+          <w:sz w:val="19"/>
+          <w:szCs w:val="19"/>
+          <w:highlight w:val="white"/>
+        </w:rPr>
+      </w:pPr>
+      <w:r>
+        <w:rPr>
+          <w:rFonts w:ascii="Consolas" w:hAnsi="Consolas" w:cs="Consolas"/>
+          <w:color w:val="000000"/>
+          <w:sz w:val="19"/>
+          <w:szCs w:val="19"/>
+          <w:highlight w:val="white"/>
+        </w:rPr>
+        <w:tab/>
+      </w:r>
+      <w:r>
+        <w:rPr>
+          <w:rFonts w:ascii="Consolas" w:hAnsi="Consolas" w:cs="Consolas"/>
+          <w:color w:val="808080"/>
+          <w:sz w:val="19"/>
+          <w:szCs w:val="19"/>
+          <w:highlight w:val="white"/>
+        </w:rPr>
+        <w:t>INNER</w:t>
+      </w:r>
+      <w:r>
+        <w:rPr>
+          <w:rFonts w:ascii="Consolas" w:hAnsi="Consolas" w:cs="Consolas"/>
+          <w:color w:val="000000"/>
+          <w:sz w:val="19"/>
+          <w:szCs w:val="19"/>
+          <w:highlight w:val="white"/>
+        </w:rPr>
+        <w:t xml:space="preserve"> </w:t>
+      </w:r>
+      <w:r>
+        <w:rPr>
+          <w:rFonts w:ascii="Consolas" w:hAnsi="Consolas" w:cs="Consolas"/>
+          <w:color w:val="808080"/>
+          <w:sz w:val="19"/>
+          <w:szCs w:val="19"/>
+          <w:highlight w:val="white"/>
+        </w:rPr>
+        <w:t>JOIN</w:t>
+      </w:r>
+      <w:r>
+        <w:rPr>
+          <w:rFonts w:ascii="Consolas" w:hAnsi="Consolas" w:cs="Consolas"/>
+          <w:color w:val="000000"/>
+          <w:sz w:val="19"/>
+          <w:szCs w:val="19"/>
+          <w:highlight w:val="white"/>
+        </w:rPr>
+        <w:t xml:space="preserve"> Product_3NF p </w:t>
+      </w:r>
+      <w:r>
+        <w:rPr>
+          <w:rFonts w:ascii="Consolas" w:hAnsi="Consolas" w:cs="Consolas"/>
+          <w:color w:val="0000FF"/>
+          <w:sz w:val="19"/>
+          <w:szCs w:val="19"/>
+          <w:highlight w:val="white"/>
+        </w:rPr>
+        <w:t>ON</w:t>
+      </w:r>
+      <w:r>
+        <w:rPr>
+          <w:rFonts w:ascii="Consolas" w:hAnsi="Consolas" w:cs="Consolas"/>
+          <w:color w:val="000000"/>
+          <w:sz w:val="19"/>
+          <w:szCs w:val="19"/>
+          <w:highlight w:val="white"/>
+        </w:rPr>
+        <w:t xml:space="preserve"> </w:t>
+      </w:r>
+      <w:proofErr w:type="spellStart"/>
+      <w:proofErr w:type="gramStart"/>
+      <w:r>
+        <w:rPr>
+          <w:rFonts w:ascii="Consolas" w:hAnsi="Consolas" w:cs="Consolas"/>
+          <w:color w:val="000000"/>
+          <w:sz w:val="19"/>
+          <w:szCs w:val="19"/>
+          <w:highlight w:val="white"/>
+        </w:rPr>
+        <w:t>p</w:t>
+      </w:r>
+      <w:r>
+        <w:rPr>
+          <w:rFonts w:ascii="Consolas" w:hAnsi="Consolas" w:cs="Consolas"/>
+          <w:color w:val="808080"/>
+          <w:sz w:val="19"/>
+          <w:szCs w:val="19"/>
+          <w:highlight w:val="white"/>
+        </w:rPr>
+        <w:t>.</w:t>
+      </w:r>
+      <w:r>
+        <w:rPr>
+          <w:rFonts w:ascii="Consolas" w:hAnsi="Consolas" w:cs="Consolas"/>
+          <w:color w:val="000000"/>
+          <w:sz w:val="19"/>
+          <w:szCs w:val="19"/>
+          <w:highlight w:val="white"/>
+        </w:rPr>
+        <w:t>ProductId</w:t>
+      </w:r>
+      <w:proofErr w:type="spellEnd"/>
+      <w:proofErr w:type="gramEnd"/>
+      <w:r>
+        <w:rPr>
+          <w:rFonts w:ascii="Consolas" w:hAnsi="Consolas" w:cs="Consolas"/>
+          <w:color w:val="000000"/>
+          <w:sz w:val="19"/>
+          <w:szCs w:val="19"/>
+          <w:highlight w:val="white"/>
+        </w:rPr>
+        <w:t xml:space="preserve"> </w:t>
+      </w:r>
+      <w:r>
+        <w:rPr>
+          <w:rFonts w:ascii="Consolas" w:hAnsi="Consolas" w:cs="Consolas"/>
+          <w:color w:val="808080"/>
+          <w:sz w:val="19"/>
+          <w:szCs w:val="19"/>
+          <w:highlight w:val="white"/>
+        </w:rPr>
+        <w:t>=</w:t>
+      </w:r>
+      <w:r>
+        <w:rPr>
+          <w:rFonts w:ascii="Consolas" w:hAnsi="Consolas" w:cs="Consolas"/>
+          <w:color w:val="000000"/>
+          <w:sz w:val="19"/>
+          <w:szCs w:val="19"/>
+          <w:highlight w:val="white"/>
+        </w:rPr>
+        <w:t xml:space="preserve"> </w:t>
+      </w:r>
+      <w:proofErr w:type="spellStart"/>
+      <w:r>
+        <w:rPr>
+          <w:rFonts w:ascii="Consolas" w:hAnsi="Consolas" w:cs="Consolas"/>
+          <w:color w:val="000000"/>
+          <w:sz w:val="19"/>
+          <w:szCs w:val="19"/>
+          <w:highlight w:val="white"/>
+        </w:rPr>
+        <w:t>l</w:t>
+      </w:r>
+      <w:r>
+        <w:rPr>
+          <w:rFonts w:ascii="Consolas" w:hAnsi="Consolas" w:cs="Consolas"/>
+          <w:color w:val="808080"/>
+          <w:sz w:val="19"/>
+          <w:szCs w:val="19"/>
+          <w:highlight w:val="white"/>
+        </w:rPr>
+        <w:t>.</w:t>
+      </w:r>
+      <w:r>
+        <w:rPr>
+          <w:rFonts w:ascii="Consolas" w:hAnsi="Consolas" w:cs="Consolas"/>
+          <w:color w:val="000000"/>
+          <w:sz w:val="19"/>
+          <w:szCs w:val="19"/>
+          <w:highlight w:val="white"/>
+        </w:rPr>
+        <w:t>ProductId</w:t>
+      </w:r>
+      <w:proofErr w:type="spellEnd"/>
+    </w:p>
+    <w:p>
+      <w:pPr>
+        <w:autoSpaceDE w:val="0"/>
+        <w:autoSpaceDN w:val="0"/>
+        <w:adjustRightInd w:val="0"/>
+        <w:spacing w:after="0" w:line="240" w:lineRule="auto"/>
+        <w:rPr>
+          <w:rFonts w:ascii="Consolas" w:hAnsi="Consolas" w:cs="Consolas"/>
+          <w:color w:val="000000"/>
+          <w:sz w:val="19"/>
+          <w:szCs w:val="19"/>
+          <w:highlight w:val="white"/>
+        </w:rPr>
+      </w:pPr>
+      <w:r>
+        <w:rPr>
+          <w:rFonts w:ascii="Consolas" w:hAnsi="Consolas" w:cs="Consolas"/>
+          <w:color w:val="000000"/>
+          <w:sz w:val="19"/>
+          <w:szCs w:val="19"/>
+          <w:highlight w:val="white"/>
+        </w:rPr>
+        <w:tab/>
+      </w:r>
+      <w:r>
+        <w:rPr>
+          <w:rFonts w:ascii="Consolas" w:hAnsi="Consolas" w:cs="Consolas"/>
+          <w:color w:val="808080"/>
+          <w:sz w:val="19"/>
+          <w:szCs w:val="19"/>
+          <w:highlight w:val="white"/>
+        </w:rPr>
+        <w:t>INNER</w:t>
+      </w:r>
+      <w:r>
+        <w:rPr>
+          <w:rFonts w:ascii="Consolas" w:hAnsi="Consolas" w:cs="Consolas"/>
+          <w:color w:val="000000"/>
+          <w:sz w:val="19"/>
+          <w:szCs w:val="19"/>
+          <w:highlight w:val="white"/>
+        </w:rPr>
+        <w:t xml:space="preserve"> </w:t>
+      </w:r>
+      <w:r>
+        <w:rPr>
+          <w:rFonts w:ascii="Consolas" w:hAnsi="Consolas" w:cs="Consolas"/>
+          <w:color w:val="808080"/>
+          <w:sz w:val="19"/>
+          <w:szCs w:val="19"/>
+          <w:highlight w:val="white"/>
+        </w:rPr>
+        <w:t>JOIN</w:t>
+      </w:r>
+      <w:r>
+        <w:rPr>
+          <w:rFonts w:ascii="Consolas" w:hAnsi="Consolas" w:cs="Consolas"/>
+          <w:color w:val="000000"/>
+          <w:sz w:val="19"/>
+          <w:szCs w:val="19"/>
+          <w:highlight w:val="white"/>
+        </w:rPr>
+        <w:t xml:space="preserve"> Sales_3NF s </w:t>
+      </w:r>
+      <w:r>
+        <w:rPr>
+          <w:rFonts w:ascii="Consolas" w:hAnsi="Consolas" w:cs="Consolas"/>
+          <w:color w:val="0000FF"/>
+          <w:sz w:val="19"/>
+          <w:szCs w:val="19"/>
+          <w:highlight w:val="white"/>
+        </w:rPr>
+        <w:t>ON</w:t>
+      </w:r>
+      <w:r>
+        <w:rPr>
+          <w:rFonts w:ascii="Consolas" w:hAnsi="Consolas" w:cs="Consolas"/>
+          <w:color w:val="000000"/>
+          <w:sz w:val="19"/>
+          <w:szCs w:val="19"/>
+          <w:highlight w:val="white"/>
+        </w:rPr>
+        <w:t xml:space="preserve"> s</w:t>
+      </w:r>
+      <w:r>
+        <w:rPr>
+          <w:rFonts w:ascii="Consolas" w:hAnsi="Consolas" w:cs="Consolas"/>
+          <w:color w:val="808080"/>
+          <w:sz w:val="19"/>
+          <w:szCs w:val="19"/>
+          <w:highlight w:val="white"/>
+        </w:rPr>
+        <w:t>.</w:t>
+      </w:r>
+      <w:r>
+        <w:rPr>
+          <w:rFonts w:ascii="Consolas" w:hAnsi="Consolas" w:cs="Consolas"/>
+          <w:color w:val="000000"/>
+          <w:sz w:val="19"/>
+          <w:szCs w:val="19"/>
+          <w:highlight w:val="white"/>
+        </w:rPr>
+        <w:t xml:space="preserve">id </w:t>
+      </w:r>
+      <w:r>
+        <w:rPr>
+          <w:rFonts w:ascii="Consolas" w:hAnsi="Consolas" w:cs="Consolas"/>
+          <w:color w:val="808080"/>
+          <w:sz w:val="19"/>
+          <w:szCs w:val="19"/>
+          <w:highlight w:val="white"/>
+        </w:rPr>
+        <w:t>=</w:t>
+      </w:r>
+      <w:r>
+        <w:rPr>
+          <w:rFonts w:ascii="Consolas" w:hAnsi="Consolas" w:cs="Consolas"/>
+          <w:color w:val="000000"/>
+          <w:sz w:val="19"/>
+          <w:szCs w:val="19"/>
+          <w:highlight w:val="white"/>
+        </w:rPr>
+        <w:t xml:space="preserve"> </w:t>
+      </w:r>
+      <w:proofErr w:type="spellStart"/>
+      <w:proofErr w:type="gramStart"/>
+      <w:r>
+        <w:rPr>
+          <w:rFonts w:ascii="Consolas" w:hAnsi="Consolas" w:cs="Consolas"/>
+          <w:color w:val="000000"/>
+          <w:sz w:val="19"/>
+          <w:szCs w:val="19"/>
+          <w:highlight w:val="white"/>
+        </w:rPr>
+        <w:t>l</w:t>
+      </w:r>
+      <w:r>
+        <w:rPr>
+          <w:rFonts w:ascii="Consolas" w:hAnsi="Consolas" w:cs="Consolas"/>
+          <w:color w:val="808080"/>
+          <w:sz w:val="19"/>
+          <w:szCs w:val="19"/>
+          <w:highlight w:val="white"/>
+        </w:rPr>
+        <w:t>.</w:t>
+      </w:r>
+      <w:r>
+        <w:rPr>
+          <w:rFonts w:ascii="Consolas" w:hAnsi="Consolas" w:cs="Consolas"/>
+          <w:color w:val="000000"/>
+          <w:sz w:val="19"/>
+          <w:szCs w:val="19"/>
+          <w:highlight w:val="white"/>
+        </w:rPr>
+        <w:t>OrderId</w:t>
+      </w:r>
+      <w:proofErr w:type="spellEnd"/>
+      <w:proofErr w:type="gramEnd"/>
+    </w:p>
+    <w:p>
+      <w:pPr>
+        <w:rPr>
+          <w:rFonts w:ascii="Consolas" w:hAnsi="Consolas" w:cs="Consolas"/>
+          <w:color w:val="000000"/>
+          <w:sz w:val="19"/>
+          <w:szCs w:val="19"/>
+        </w:rPr>
+      </w:pPr>
+      <w:r>
+        <w:rPr>
+          <w:rFonts w:ascii="Consolas" w:hAnsi="Consolas" w:cs="Consolas"/>
+          <w:color w:val="000000"/>
+          <w:sz w:val="19"/>
+          <w:szCs w:val="19"/>
+          <w:highlight w:val="white"/>
+        </w:rPr>
+        <w:tab/>
+      </w:r>
+      <w:r>
+        <w:rPr>
+          <w:rFonts w:ascii="Consolas" w:hAnsi="Consolas" w:cs="Consolas"/>
+          <w:color w:val="808080"/>
+          <w:sz w:val="19"/>
+          <w:szCs w:val="19"/>
+          <w:highlight w:val="white"/>
+        </w:rPr>
+        <w:t>INNER</w:t>
+      </w:r>
+      <w:r>
+        <w:rPr>
+          <w:rFonts w:ascii="Consolas" w:hAnsi="Consolas" w:cs="Consolas"/>
+          <w:color w:val="000000"/>
+          <w:sz w:val="19"/>
+          <w:szCs w:val="19"/>
+          <w:highlight w:val="white"/>
+        </w:rPr>
+        <w:t xml:space="preserve"> </w:t>
+      </w:r>
+      <w:r>
+        <w:rPr>
+          <w:rFonts w:ascii="Consolas" w:hAnsi="Consolas" w:cs="Consolas"/>
+          <w:color w:val="808080"/>
+          <w:sz w:val="19"/>
+          <w:szCs w:val="19"/>
+          <w:highlight w:val="white"/>
+        </w:rPr>
+        <w:t>JOIN</w:t>
+      </w:r>
+      <w:r>
+        <w:rPr>
+          <w:rFonts w:ascii="Consolas" w:hAnsi="Consolas" w:cs="Consolas"/>
+          <w:color w:val="000000"/>
+          <w:sz w:val="19"/>
+          <w:szCs w:val="19"/>
+          <w:highlight w:val="white"/>
+        </w:rPr>
+        <w:t xml:space="preserve"> Customer_3NF c </w:t>
+      </w:r>
+      <w:r>
+        <w:rPr>
+          <w:rFonts w:ascii="Consolas" w:hAnsi="Consolas" w:cs="Consolas"/>
+          <w:color w:val="0000FF"/>
+          <w:sz w:val="19"/>
+          <w:szCs w:val="19"/>
+          <w:highlight w:val="white"/>
+        </w:rPr>
+        <w:t>ON</w:t>
+      </w:r>
+      <w:r>
+        <w:rPr>
+          <w:rFonts w:ascii="Consolas" w:hAnsi="Consolas" w:cs="Consolas"/>
+          <w:color w:val="000000"/>
+          <w:sz w:val="19"/>
+          <w:szCs w:val="19"/>
+          <w:highlight w:val="white"/>
+        </w:rPr>
+        <w:t xml:space="preserve"> </w:t>
+      </w:r>
+      <w:proofErr w:type="spellStart"/>
+      <w:proofErr w:type="gramStart"/>
+      <w:r>
+        <w:rPr>
+          <w:rFonts w:ascii="Consolas" w:hAnsi="Consolas" w:cs="Consolas"/>
+          <w:color w:val="000000"/>
+          <w:sz w:val="19"/>
+          <w:szCs w:val="19"/>
+          <w:highlight w:val="white"/>
+        </w:rPr>
+        <w:t>c</w:t>
+      </w:r>
+      <w:r>
+        <w:rPr>
+          <w:rFonts w:ascii="Consolas" w:hAnsi="Consolas" w:cs="Consolas"/>
+          <w:color w:val="808080"/>
+          <w:sz w:val="19"/>
+          <w:szCs w:val="19"/>
+          <w:highlight w:val="white"/>
+        </w:rPr>
+        <w:t>.</w:t>
+      </w:r>
+      <w:r>
+        <w:rPr>
+          <w:rFonts w:ascii="Consolas" w:hAnsi="Consolas" w:cs="Consolas"/>
+          <w:color w:val="000000"/>
+          <w:sz w:val="19"/>
+          <w:szCs w:val="19"/>
+          <w:highlight w:val="white"/>
+        </w:rPr>
+        <w:t>CustomerId</w:t>
+      </w:r>
+      <w:proofErr w:type="spellEnd"/>
+      <w:proofErr w:type="gramEnd"/>
+      <w:r>
+        <w:rPr>
+          <w:rFonts w:ascii="Consolas" w:hAnsi="Consolas" w:cs="Consolas"/>
+          <w:color w:val="000000"/>
+          <w:sz w:val="19"/>
+          <w:szCs w:val="19"/>
+          <w:highlight w:val="white"/>
+        </w:rPr>
+        <w:t xml:space="preserve"> </w:t>
+      </w:r>
+      <w:r>
+        <w:rPr>
+          <w:rFonts w:ascii="Consolas" w:hAnsi="Consolas" w:cs="Consolas"/>
+          <w:color w:val="808080"/>
+          <w:sz w:val="19"/>
+          <w:szCs w:val="19"/>
+          <w:highlight w:val="white"/>
+        </w:rPr>
+        <w:t>=</w:t>
+      </w:r>
+      <w:r>
+        <w:rPr>
+          <w:rFonts w:ascii="Consolas" w:hAnsi="Consolas" w:cs="Consolas"/>
+          <w:color w:val="000000"/>
+          <w:sz w:val="19"/>
+          <w:szCs w:val="19"/>
+          <w:highlight w:val="white"/>
+        </w:rPr>
+        <w:t xml:space="preserve"> </w:t>
+      </w:r>
+      <w:proofErr w:type="spellStart"/>
+      <w:r>
+        <w:rPr>
+          <w:rFonts w:ascii="Consolas" w:hAnsi="Consolas" w:cs="Consolas"/>
+          <w:color w:val="000000"/>
+          <w:sz w:val="19"/>
+          <w:szCs w:val="19"/>
+          <w:highlight w:val="white"/>
+        </w:rPr>
+        <w:t>s</w:t>
+      </w:r>
+      <w:r>
+        <w:rPr>
+          <w:rFonts w:ascii="Consolas" w:hAnsi="Consolas" w:cs="Consolas"/>
+          <w:color w:val="808080"/>
+          <w:sz w:val="19"/>
+          <w:szCs w:val="19"/>
+          <w:highlight w:val="white"/>
+        </w:rPr>
+        <w:t>.</w:t>
+      </w:r>
+      <w:r>
+        <w:rPr>
+          <w:rFonts w:ascii="Consolas" w:hAnsi="Consolas" w:cs="Consolas"/>
+          <w:color w:val="000000"/>
+          <w:sz w:val="19"/>
+          <w:szCs w:val="19"/>
+          <w:highlight w:val="white"/>
+        </w:rPr>
+        <w:t>CustomerId</w:t>
+      </w:r>
+      <w:proofErr w:type="spellEnd"/>
+    </w:p>
+    <w:p>
+      <w:pPr>
+        <w:pStyle w:val="Heading2"/>
+      </w:pPr>
+      <w:r>
+        <w:t>Complex Join Screenshot</w:t>
+      </w:r>
+    </w:p>
+    <w:p>
+      <w:r>
+        <w:rPr>
+          <w:noProof/>
+        </w:rPr>
+        <w:drawing>
+          <wp:inline distT="0" distB="0" distL="0" distR="0" wp14:anchorId="6BB9F488" wp14:editId="39EFE215">
+            <wp:extent cx="5943600" cy="1172210"/>
+            <wp:effectExtent l="0" t="0" r="0" b="8890"/>
+            <wp:docPr id="18" name="Picture 18"/>
+            <wp:cNvGraphicFramePr>
+              <a:graphicFrameLocks xmlns:a="http://schemas.openxmlformats.org/drawingml/2006/main" noChangeAspect="1"/>
+            </wp:cNvGraphicFramePr>
+            <a:graphic xmlns:a="http://schemas.openxmlformats.org/drawingml/2006/main">
+              <a:graphicData uri="http://schemas.openxmlformats.org/drawingml/2006/picture">
+                <pic:pic xmlns:pic="http://schemas.openxmlformats.org/drawingml/2006/picture">
+                  <pic:nvPicPr>
+                    <pic:cNvPr id="1" name=""/>
+                    <pic:cNvPicPr/>
+                  </pic:nvPicPr>
+                  <pic:blipFill>
+                    <a:blip r:embed="rId23"/>
+                    <a:stretch>
+                      <a:fillRect/>
+                    </a:stretch>
+                  </pic:blipFill>
+                  <pic:spPr>
+                    <a:xfrm>
+                      <a:off x="0" y="0"/>
+                      <a:ext cx="5943600" cy="1172210"/>
+                    </a:xfrm>
+                    <a:prstGeom prst="rect">
+                      <a:avLst/>
+                    </a:prstGeom>
+                  </pic:spPr>
+                </pic:pic>
+              </a:graphicData>
+            </a:graphic>
+          </wp:inline>
+        </w:drawing>
+      </w:r>
       <w:bookmarkStart w:id="0" w:name="_GoBack"/>
       <w:bookmarkEnd w:id="0"/>
     </w:p>
     <w:sectPr>
-      <w:footerReference w:type="default" r:id="rId20"/>
+      <w:footerReference w:type="default" r:id="rId24"/>
       <w:pgSz w:w="12240" w:h="15840"/>
       <w:pgMar w:top="1440" w:right="1440" w:bottom="1440" w:left="1440" w:header="720" w:footer="720" w:gutter="0"/>
       <w:cols w:space="720"/>
@@ -11892,7 +15539,7 @@
           <w:rPr>
             <w:noProof/>
           </w:rPr>
-          <w:t>9</w:t>
+          <w:t>14</w:t>
         </w:r>
         <w:r>
           <w:rPr>

</xml_diff>